<commit_message>
doc: add image description
</commit_message>
<xml_diff>
--- a/doc/六、模型构建与实验.docx
+++ b/doc/六、模型构建与实验.docx
@@ -202,7 +202,6 @@
         <w:jc w:val="center"/>
         <w:rPr>
           <w:rStyle w:val="ae"/>
-          <w:rFonts w:hint="eastAsia"/>
           <w:b w:val="0"/>
           <w:bCs w:val="0"/>
           <w:color w:val="FF0000"/>
@@ -217,6 +216,28 @@
           <w:color w:val="FF0000"/>
         </w:rPr>
         <w:t>插入统计柱状图</w:t>
+      </w:r>
+    </w:p>
+    <w:p>
+      <w:pPr>
+        <w:jc w:val="center"/>
+        <w:rPr>
+          <w:rStyle w:val="ae"/>
+          <w:rFonts w:hint="eastAsia"/>
+          <w:b w:val="0"/>
+          <w:bCs w:val="0"/>
+          <w:color w:val="FF0000"/>
+        </w:rPr>
+      </w:pPr>
+      <w:r>
+        <w:rPr>
+          <w:rStyle w:val="ae"/>
+          <w:rFonts w:hint="eastAsia"/>
+          <w:b w:val="0"/>
+          <w:bCs w:val="0"/>
+          <w:color w:val="FF0000"/>
+        </w:rPr>
+        <w:t>统计./datasets/TomatoLeavesDataset/train下各文件夹文件数</w:t>
       </w:r>
     </w:p>
     <w:p>
@@ -455,6 +476,7 @@
         <w:rPr>
           <w:rStyle w:val="ae"/>
         </w:rPr>
+        <w:lastRenderedPageBreak/>
         <w:t>（</w:t>
       </w:r>
       <w:r>
@@ -494,7 +516,6 @@
           <w:b w:val="0"/>
           <w:bCs w:val="0"/>
         </w:rPr>
-        <w:lastRenderedPageBreak/>
         <w:tab/>
       </w:r>
       <w:r>
@@ -906,7 +927,17 @@
           <w:b w:val="0"/>
           <w:bCs w:val="0"/>
         </w:rPr>
-        <w:t>，使得现代卷积神经网络得以学习到更多特征。ResNet152模型在ImageNet数据集上的错误率仅为3.6%，这一比例甚至低于人类。ResNet50模型作为一种常用的残差模型，拥有4个残差块共计50个卷积层，其使用卷积核边长为7的卷积层作为感知层，并简化了全连接层与分类器的结构。</w:t>
+        <w:t>，使得现代卷积神经网络得以学习到更多特征。ResNet152模型在ImageNet数据集上的错误率仅为3.6%，这一比例甚至低于人类。ResNet50模型作为一种常用的残差模型，拥有4个残差块共计50个卷积层，其使用卷积核边长为7的卷积层作为感知层，并简化了全连接层与分类器的结</w:t>
+      </w:r>
+      <w:r>
+        <w:rPr>
+          <w:rStyle w:val="ae"/>
+          <w:rFonts w:hint="eastAsia"/>
+          <w:b w:val="0"/>
+          <w:bCs w:val="0"/>
+        </w:rPr>
+        <w:lastRenderedPageBreak/>
+        <w:t>构。</w:t>
       </w:r>
     </w:p>
     <w:p>
@@ -928,7 +959,6 @@
           <w:b w:val="0"/>
           <w:bCs w:val="0"/>
         </w:rPr>
-        <w:lastRenderedPageBreak/>
         <w:t>在搭建ResNet50模型时，我们注意到，该模型的感知层卷积核边长为7，移动步长为2</w:t>
       </w:r>
       <w:r>
@@ -1776,6 +1806,7 @@
         <w:jc w:val="left"/>
         <w:rPr>
           <w:rStyle w:val="ae"/>
+          <w:rFonts w:hint="eastAsia"/>
           <w:b w:val="0"/>
           <w:bCs w:val="0"/>
         </w:rPr>
@@ -1800,6 +1831,7 @@
         <w:jc w:val="left"/>
         <w:rPr>
           <w:rStyle w:val="ae"/>
+          <w:rFonts w:hint="eastAsia"/>
           <w:b w:val="0"/>
           <w:bCs w:val="0"/>
         </w:rPr>
@@ -1814,41 +1846,415 @@
         <w:t>模型超参数初始值</w:t>
       </w:r>
     </w:p>
-    <w:p>
-      <w:pPr>
-        <w:pStyle w:val="a9"/>
-        <w:ind w:left="360"/>
-        <w:jc w:val="center"/>
-        <w:rPr>
-          <w:rStyle w:val="ae"/>
-          <w:rFonts w:hint="eastAsia"/>
-          <w:b w:val="0"/>
-          <w:bCs w:val="0"/>
-          <w:color w:val="FF0000"/>
-        </w:rPr>
-      </w:pPr>
-      <w:r>
-        <w:rPr>
-          <w:rStyle w:val="ae"/>
-          <w:rFonts w:hint="eastAsia"/>
-          <w:b w:val="0"/>
-          <w:bCs w:val="0"/>
-          <w:color w:val="FF0000"/>
-        </w:rPr>
-        <w:lastRenderedPageBreak/>
-        <w:t>插入</w:t>
-      </w:r>
-      <w:r>
-        <w:rPr>
-          <w:rStyle w:val="ae"/>
-          <w:rFonts w:hint="eastAsia"/>
-          <w:b w:val="0"/>
-          <w:bCs w:val="0"/>
-          <w:color w:val="FF0000"/>
-        </w:rPr>
-        <w:t>初始值表</w:t>
-      </w:r>
-    </w:p>
+    <w:tbl>
+      <w:tblPr>
+        <w:tblStyle w:val="11"/>
+        <w:tblW w:w="8364" w:type="dxa"/>
+        <w:tblLook w:val="04A0" w:firstRow="1" w:lastRow="0" w:firstColumn="1" w:lastColumn="0" w:noHBand="0" w:noVBand="1"/>
+      </w:tblPr>
+      <w:tblGrid>
+        <w:gridCol w:w="3261"/>
+        <w:gridCol w:w="1984"/>
+        <w:gridCol w:w="3119"/>
+      </w:tblGrid>
+      <w:tr>
+        <w:trPr>
+          <w:cnfStyle w:val="100000000000" w:firstRow="1" w:lastRow="0" w:firstColumn="0" w:lastColumn="0" w:oddVBand="0" w:evenVBand="0" w:oddHBand="0" w:evenHBand="0" w:firstRowFirstColumn="0" w:firstRowLastColumn="0" w:lastRowFirstColumn="0" w:lastRowLastColumn="0"/>
+        </w:trPr>
+        <w:tc>
+          <w:tcPr>
+            <w:tcW w:w="3261" w:type="dxa"/>
+          </w:tcPr>
+          <w:p>
+            <w:pPr>
+              <w:jc w:val="center"/>
+            </w:pPr>
+            <w:r>
+              <w:rPr>
+                <w:rFonts w:ascii="宋体" w:eastAsia="宋体" w:hAnsi="宋体" w:cs="宋体" w:hint="eastAsia"/>
+              </w:rPr>
+              <w:lastRenderedPageBreak/>
+              <w:t>超参数名称</w:t>
+            </w:r>
+          </w:p>
+        </w:tc>
+        <w:tc>
+          <w:tcPr>
+            <w:tcW w:w="1984" w:type="dxa"/>
+          </w:tcPr>
+          <w:p>
+            <w:pPr>
+              <w:jc w:val="center"/>
+            </w:pPr>
+            <w:r>
+              <w:rPr>
+                <w:rFonts w:ascii="宋体" w:eastAsia="宋体" w:hAnsi="宋体" w:cs="宋体" w:hint="eastAsia"/>
+              </w:rPr>
+              <w:t>变量名</w:t>
+            </w:r>
+          </w:p>
+        </w:tc>
+        <w:tc>
+          <w:tcPr>
+            <w:tcW w:w="3119" w:type="dxa"/>
+          </w:tcPr>
+          <w:p>
+            <w:pPr>
+              <w:jc w:val="center"/>
+            </w:pPr>
+            <w:r>
+              <w:rPr>
+                <w:rFonts w:ascii="宋体" w:eastAsia="宋体" w:hAnsi="宋体" w:cs="宋体" w:hint="eastAsia"/>
+              </w:rPr>
+              <w:t>初始值</w:t>
+            </w:r>
+          </w:p>
+        </w:tc>
+      </w:tr>
+      <w:tr>
+        <w:tc>
+          <w:tcPr>
+            <w:tcW w:w="3261" w:type="dxa"/>
+          </w:tcPr>
+          <w:p>
+            <w:pPr>
+              <w:jc w:val="center"/>
+            </w:pPr>
+            <w:r>
+              <w:rPr>
+                <w:rFonts w:ascii="宋体" w:eastAsia="宋体" w:hAnsi="宋体" w:cs="宋体" w:hint="eastAsia"/>
+              </w:rPr>
+              <w:t>初始学习率</w:t>
+            </w:r>
+          </w:p>
+        </w:tc>
+        <w:tc>
+          <w:tcPr>
+            <w:tcW w:w="1984" w:type="dxa"/>
+          </w:tcPr>
+          <w:p>
+            <w:pPr>
+              <w:jc w:val="center"/>
+              <w:rPr>
+                <w:rFonts w:eastAsiaTheme="minorEastAsia" w:hint="eastAsia"/>
+              </w:rPr>
+            </w:pPr>
+            <w:r>
+              <w:rPr>
+                <w:rFonts w:eastAsiaTheme="minorEastAsia"/>
+              </w:rPr>
+              <w:t>learning</w:t>
+            </w:r>
+            <w:r>
+              <w:rPr>
+                <w:rFonts w:eastAsiaTheme="minorEastAsia" w:hint="eastAsia"/>
+              </w:rPr>
+              <w:t>_rate</w:t>
+            </w:r>
+          </w:p>
+        </w:tc>
+        <w:tc>
+          <w:tcPr>
+            <w:tcW w:w="3119" w:type="dxa"/>
+          </w:tcPr>
+          <w:p>
+            <w:pPr>
+              <w:jc w:val="center"/>
+              <w:rPr>
+                <w:rFonts w:eastAsiaTheme="minorEastAsia" w:hint="eastAsia"/>
+              </w:rPr>
+            </w:pPr>
+            <w:r>
+              <w:rPr>
+                <w:rFonts w:eastAsiaTheme="minorEastAsia" w:hint="eastAsia"/>
+              </w:rPr>
+              <w:t>0.0001</w:t>
+            </w:r>
+          </w:p>
+        </w:tc>
+      </w:tr>
+      <w:tr>
+        <w:tc>
+          <w:tcPr>
+            <w:tcW w:w="3261" w:type="dxa"/>
+          </w:tcPr>
+          <w:p>
+            <w:pPr>
+              <w:jc w:val="center"/>
+              <w:rPr>
+                <w:rFonts w:eastAsiaTheme="minorEastAsia" w:hint="eastAsia"/>
+              </w:rPr>
+            </w:pPr>
+            <w:r>
+              <w:rPr>
+                <w:rFonts w:eastAsiaTheme="minorEastAsia" w:hint="eastAsia"/>
+              </w:rPr>
+              <w:t>每批次样本数</w:t>
+            </w:r>
+          </w:p>
+        </w:tc>
+        <w:tc>
+          <w:tcPr>
+            <w:tcW w:w="1984" w:type="dxa"/>
+          </w:tcPr>
+          <w:p>
+            <w:pPr>
+              <w:jc w:val="center"/>
+              <w:rPr>
+                <w:rFonts w:eastAsiaTheme="minorEastAsia" w:hint="eastAsia"/>
+              </w:rPr>
+            </w:pPr>
+            <w:r>
+              <w:rPr>
+                <w:rFonts w:asciiTheme="minorEastAsia" w:eastAsiaTheme="minorEastAsia" w:hAnsiTheme="minorEastAsia" w:hint="eastAsia"/>
+              </w:rPr>
+              <w:t>batch</w:t>
+            </w:r>
+            <w:r>
+              <w:rPr>
+                <w:rFonts w:eastAsiaTheme="minorEastAsia" w:hint="eastAsia"/>
+              </w:rPr>
+              <w:t>_size</w:t>
+            </w:r>
+          </w:p>
+        </w:tc>
+        <w:tc>
+          <w:tcPr>
+            <w:tcW w:w="3119" w:type="dxa"/>
+          </w:tcPr>
+          <w:p>
+            <w:pPr>
+              <w:jc w:val="center"/>
+              <w:rPr>
+                <w:rFonts w:eastAsiaTheme="minorEastAsia" w:hint="eastAsia"/>
+              </w:rPr>
+            </w:pPr>
+            <w:r>
+              <w:rPr>
+                <w:rFonts w:eastAsiaTheme="minorEastAsia" w:hint="eastAsia"/>
+              </w:rPr>
+              <w:t>16</w:t>
+            </w:r>
+          </w:p>
+        </w:tc>
+      </w:tr>
+      <w:tr>
+        <w:tc>
+          <w:tcPr>
+            <w:tcW w:w="3261" w:type="dxa"/>
+          </w:tcPr>
+          <w:p>
+            <w:pPr>
+              <w:jc w:val="center"/>
+              <w:rPr>
+                <w:rFonts w:eastAsiaTheme="minorEastAsia" w:hint="eastAsia"/>
+              </w:rPr>
+            </w:pPr>
+            <w:r>
+              <w:rPr>
+                <w:rFonts w:eastAsiaTheme="minorEastAsia" w:hint="eastAsia"/>
+              </w:rPr>
+              <w:t>Adam</w:t>
+            </w:r>
+            <w:r>
+              <w:rPr>
+                <w:rFonts w:eastAsiaTheme="minorEastAsia" w:hint="eastAsia"/>
+              </w:rPr>
+              <w:t>动量衰减系数</w:t>
+            </w:r>
+          </w:p>
+        </w:tc>
+        <w:tc>
+          <w:tcPr>
+            <w:tcW w:w="1984" w:type="dxa"/>
+          </w:tcPr>
+          <w:p>
+            <w:pPr>
+              <w:jc w:val="center"/>
+              <w:rPr>
+                <w:rFonts w:eastAsiaTheme="minorEastAsia"/>
+              </w:rPr>
+            </w:pPr>
+            <w:r>
+              <w:rPr>
+                <w:rFonts w:asciiTheme="minorEastAsia" w:eastAsiaTheme="minorEastAsia" w:hAnsiTheme="minorEastAsia" w:hint="eastAsia"/>
+              </w:rPr>
+              <w:t>beta</w:t>
+            </w:r>
+            <w:r>
+              <w:rPr>
+                <w:rFonts w:eastAsiaTheme="minorEastAsia" w:hint="eastAsia"/>
+              </w:rPr>
+              <w:t>1</w:t>
+            </w:r>
+          </w:p>
+        </w:tc>
+        <w:tc>
+          <w:tcPr>
+            <w:tcW w:w="3119" w:type="dxa"/>
+          </w:tcPr>
+          <w:p>
+            <w:pPr>
+              <w:jc w:val="center"/>
+              <w:rPr>
+                <w:rFonts w:eastAsiaTheme="minorEastAsia" w:hint="eastAsia"/>
+              </w:rPr>
+            </w:pPr>
+            <w:r>
+              <w:rPr>
+                <w:rFonts w:eastAsiaTheme="minorEastAsia" w:hint="eastAsia"/>
+              </w:rPr>
+              <w:t>0.9</w:t>
+            </w:r>
+          </w:p>
+        </w:tc>
+      </w:tr>
+      <w:tr>
+        <w:tc>
+          <w:tcPr>
+            <w:tcW w:w="3261" w:type="dxa"/>
+          </w:tcPr>
+          <w:p>
+            <w:pPr>
+              <w:jc w:val="center"/>
+            </w:pPr>
+            <w:r>
+              <w:rPr>
+                <w:rFonts w:asciiTheme="minorEastAsia" w:eastAsiaTheme="minorEastAsia" w:hAnsiTheme="minorEastAsia" w:hint="eastAsia"/>
+              </w:rPr>
+              <w:t>Adam</w:t>
+            </w:r>
+            <w:r>
+              <w:rPr>
+                <w:rFonts w:ascii="宋体" w:eastAsia="宋体" w:hAnsi="宋体" w:cs="宋体" w:hint="eastAsia"/>
+              </w:rPr>
+              <w:t>二阶矩衰减系数</w:t>
+            </w:r>
+          </w:p>
+        </w:tc>
+        <w:tc>
+          <w:tcPr>
+            <w:tcW w:w="1984" w:type="dxa"/>
+          </w:tcPr>
+          <w:p>
+            <w:pPr>
+              <w:jc w:val="center"/>
+              <w:rPr>
+                <w:rFonts w:eastAsiaTheme="minorEastAsia"/>
+              </w:rPr>
+            </w:pPr>
+            <w:r>
+              <w:rPr>
+                <w:rFonts w:asciiTheme="minorEastAsia" w:eastAsiaTheme="minorEastAsia" w:hAnsiTheme="minorEastAsia" w:hint="eastAsia"/>
+              </w:rPr>
+              <w:t>beta</w:t>
+            </w:r>
+            <w:r>
+              <w:rPr>
+                <w:rFonts w:eastAsiaTheme="minorEastAsia" w:hint="eastAsia"/>
+              </w:rPr>
+              <w:t>2</w:t>
+            </w:r>
+          </w:p>
+        </w:tc>
+        <w:tc>
+          <w:tcPr>
+            <w:tcW w:w="3119" w:type="dxa"/>
+          </w:tcPr>
+          <w:p>
+            <w:pPr>
+              <w:jc w:val="center"/>
+              <w:rPr>
+                <w:rFonts w:eastAsiaTheme="minorEastAsia" w:hint="eastAsia"/>
+              </w:rPr>
+            </w:pPr>
+            <w:r>
+              <w:rPr>
+                <w:rFonts w:eastAsiaTheme="minorEastAsia" w:hint="eastAsia"/>
+              </w:rPr>
+              <w:t>0.999</w:t>
+            </w:r>
+          </w:p>
+        </w:tc>
+      </w:tr>
+      <w:tr>
+        <w:tc>
+          <w:tcPr>
+            <w:tcW w:w="3261" w:type="dxa"/>
+          </w:tcPr>
+          <w:p>
+            <w:pPr>
+              <w:jc w:val="center"/>
+              <w:rPr>
+                <w:rFonts w:eastAsiaTheme="minorEastAsia" w:hint="eastAsia"/>
+              </w:rPr>
+            </w:pPr>
+            <w:r>
+              <w:rPr>
+                <w:rFonts w:asciiTheme="minorEastAsia" w:eastAsiaTheme="minorEastAsia" w:hAnsiTheme="minorEastAsia" w:hint="eastAsia"/>
+              </w:rPr>
+              <w:t>L</w:t>
+            </w:r>
+            <w:r>
+              <w:rPr>
+                <w:rFonts w:eastAsiaTheme="minorEastAsia" w:hint="eastAsia"/>
+              </w:rPr>
+              <w:t>2</w:t>
+            </w:r>
+            <w:r>
+              <w:rPr>
+                <w:rFonts w:eastAsiaTheme="minorEastAsia" w:hint="eastAsia"/>
+              </w:rPr>
+              <w:t>正则化系数</w:t>
+            </w:r>
+          </w:p>
+        </w:tc>
+        <w:tc>
+          <w:tcPr>
+            <w:tcW w:w="1984" w:type="dxa"/>
+          </w:tcPr>
+          <w:p>
+            <w:pPr>
+              <w:jc w:val="center"/>
+              <w:rPr>
+                <w:rFonts w:eastAsiaTheme="minorEastAsia" w:hint="eastAsia"/>
+              </w:rPr>
+            </w:pPr>
+            <w:r>
+              <w:rPr>
+                <w:rFonts w:asciiTheme="minorEastAsia" w:eastAsiaTheme="minorEastAsia" w:hAnsiTheme="minorEastAsia" w:hint="eastAsia"/>
+              </w:rPr>
+              <w:t>l</w:t>
+            </w:r>
+            <w:r>
+              <w:rPr>
+                <w:rFonts w:eastAsiaTheme="minorEastAsia" w:hint="eastAsia"/>
+              </w:rPr>
+              <w:t>2_lambda</w:t>
+            </w:r>
+          </w:p>
+        </w:tc>
+        <w:tc>
+          <w:tcPr>
+            <w:tcW w:w="3119" w:type="dxa"/>
+          </w:tcPr>
+          <w:p>
+            <w:pPr>
+              <w:jc w:val="center"/>
+              <w:rPr>
+                <w:rFonts w:eastAsiaTheme="minorEastAsia" w:hint="eastAsia"/>
+              </w:rPr>
+            </w:pPr>
+            <w:r>
+              <w:rPr>
+                <w:rFonts w:eastAsiaTheme="minorEastAsia" w:hint="eastAsia"/>
+              </w:rPr>
+              <w:t>0.00001</w:t>
+            </w:r>
+          </w:p>
+        </w:tc>
+      </w:tr>
+    </w:tbl>
     <w:p>
       <w:pPr>
         <w:jc w:val="left"/>
@@ -2124,7 +2530,6 @@
         <w:jc w:val="center"/>
         <w:rPr>
           <w:rStyle w:val="ae"/>
-          <w:rFonts w:hint="eastAsia"/>
           <w:b w:val="0"/>
           <w:bCs w:val="0"/>
           <w:color w:val="FF0000"/>
@@ -2140,34 +2545,15 @@
         </w:rPr>
         <w:t>插入训练曲线</w:t>
       </w:r>
-    </w:p>
-    <w:p>
-      <w:pPr>
-        <w:pStyle w:val="a9"/>
-        <w:ind w:left="360"/>
-        <w:rPr>
-          <w:rStyle w:val="ae"/>
-          <w:b w:val="0"/>
-          <w:bCs w:val="0"/>
-        </w:rPr>
-      </w:pPr>
-      <w:r>
-        <w:rPr>
-          <w:rStyle w:val="ae"/>
-          <w:rFonts w:hint="eastAsia"/>
-          <w:b w:val="0"/>
-          <w:bCs w:val="0"/>
-        </w:rPr>
-        <w:t>对三种不同的CNN模型进行对比试验后，我们得到</w:t>
-      </w:r>
-      <w:r>
-        <w:rPr>
-          <w:rStyle w:val="ae"/>
-          <w:rFonts w:hint="eastAsia"/>
-          <w:b w:val="0"/>
-          <w:bCs w:val="0"/>
-        </w:rPr>
-        <w:t>了这些模型在测试集上的准确率、混淆矩阵和Kappa系数：</w:t>
+      <w:r>
+        <w:rPr>
+          <w:rStyle w:val="ae"/>
+          <w:rFonts w:hint="eastAsia"/>
+          <w:b w:val="0"/>
+          <w:bCs w:val="0"/>
+          <w:color w:val="FF0000"/>
+        </w:rPr>
+        <w:t>，六个图，每个模型的损失、准确率各一个图</w:t>
       </w:r>
     </w:p>
     <w:p>
@@ -2191,6 +2577,60 @@
           <w:bCs w:val="0"/>
           <w:color w:val="FF0000"/>
         </w:rPr>
+        <w:t>./training_record文件夹下有三个模型文件夹，prototype是初始化之前，with_weight_init是初始化之后，.csv文件里是数据</w:t>
+      </w:r>
+    </w:p>
+    <w:p>
+      <w:pPr>
+        <w:pStyle w:val="a9"/>
+        <w:ind w:left="360"/>
+        <w:rPr>
+          <w:rStyle w:val="ae"/>
+          <w:rFonts w:hint="eastAsia"/>
+          <w:b w:val="0"/>
+          <w:bCs w:val="0"/>
+        </w:rPr>
+      </w:pPr>
+      <w:r>
+        <w:rPr>
+          <w:rStyle w:val="ae"/>
+          <w:rFonts w:hint="eastAsia"/>
+          <w:b w:val="0"/>
+          <w:bCs w:val="0"/>
+        </w:rPr>
+        <w:t>对三种不同的CNN模型进行对比试验后，我们得到</w:t>
+      </w:r>
+      <w:r>
+        <w:rPr>
+          <w:rStyle w:val="ae"/>
+          <w:rFonts w:hint="eastAsia"/>
+          <w:b w:val="0"/>
+          <w:bCs w:val="0"/>
+        </w:rPr>
+        <w:t>了这些模型在测试集上的准确率、混淆矩阵和Kappa系数：</w:t>
+      </w:r>
+    </w:p>
+    <w:p>
+      <w:pPr>
+        <w:pStyle w:val="a9"/>
+        <w:ind w:left="360"/>
+        <w:jc w:val="center"/>
+        <w:rPr>
+          <w:rStyle w:val="ae"/>
+          <w:rFonts w:hint="eastAsia"/>
+          <w:b w:val="0"/>
+          <w:bCs w:val="0"/>
+          <w:color w:val="FF0000"/>
+        </w:rPr>
+      </w:pPr>
+      <w:r>
+        <w:rPr>
+          <w:rStyle w:val="ae"/>
+          <w:rFonts w:hint="eastAsia"/>
+          <w:b w:val="0"/>
+          <w:bCs w:val="0"/>
+          <w:color w:val="FF0000"/>
+        </w:rPr>
         <w:t>插入</w:t>
       </w:r>
       <w:r>
@@ -2202,6 +2642,16 @@
           <w:color w:val="FF0000"/>
         </w:rPr>
         <w:t>训练结果图表</w:t>
+      </w:r>
+      <w:r>
+        <w:rPr>
+          <w:rStyle w:val="ae"/>
+          <w:rFonts w:hint="eastAsia"/>
+          <w:b w:val="0"/>
+          <w:bCs w:val="0"/>
+          <w:color w:val="FF0000"/>
+        </w:rPr>
+        <w:t>，这个先不急</w:t>
       </w:r>
     </w:p>
     <w:p>
@@ -2343,6 +2793,7 @@
         <w:jc w:val="left"/>
         <w:rPr>
           <w:rStyle w:val="ae"/>
+          <w:rFonts w:hint="eastAsia"/>
           <w:b w:val="0"/>
           <w:bCs w:val="0"/>
         </w:rPr>
@@ -2382,6 +2833,7 @@
         <w:jc w:val="left"/>
         <w:rPr>
           <w:rStyle w:val="ae"/>
+          <w:rFonts w:hint="eastAsia"/>
           <w:b w:val="0"/>
           <w:bCs w:val="0"/>
         </w:rPr>
@@ -2405,38 +2857,1221 @@
         <w:t>模型的待搜索超参数以及其取值范围：</w:t>
       </w:r>
     </w:p>
+    <w:tbl>
+      <w:tblPr>
+        <w:tblStyle w:val="11"/>
+        <w:tblW w:w="8222" w:type="dxa"/>
+        <w:tblLook w:val="04A0" w:firstRow="1" w:lastRow="0" w:firstColumn="1" w:lastColumn="0" w:noHBand="0" w:noVBand="1"/>
+      </w:tblPr>
+      <w:tblGrid>
+        <w:gridCol w:w="2599"/>
+        <w:gridCol w:w="2079"/>
+        <w:gridCol w:w="992"/>
+        <w:gridCol w:w="2552"/>
+      </w:tblGrid>
+      <w:tr>
+        <w:trPr>
+          <w:cnfStyle w:val="100000000000" w:firstRow="1" w:lastRow="0" w:firstColumn="0" w:lastColumn="0" w:oddVBand="0" w:evenVBand="0" w:oddHBand="0" w:evenHBand="0" w:firstRowFirstColumn="0" w:firstRowLastColumn="0" w:lastRowFirstColumn="0" w:lastRowLastColumn="0"/>
+        </w:trPr>
+        <w:tc>
+          <w:tcPr>
+            <w:tcW w:w="2599" w:type="dxa"/>
+          </w:tcPr>
+          <w:p>
+            <w:pPr>
+              <w:jc w:val="center"/>
+            </w:pPr>
+            <w:r>
+              <w:rPr>
+                <w:rFonts w:ascii="宋体" w:eastAsia="宋体" w:hAnsi="宋体" w:cs="宋体" w:hint="eastAsia"/>
+              </w:rPr>
+              <w:t>超参数名称</w:t>
+            </w:r>
+          </w:p>
+        </w:tc>
+        <w:tc>
+          <w:tcPr>
+            <w:tcW w:w="2079" w:type="dxa"/>
+          </w:tcPr>
+          <w:p>
+            <w:pPr>
+              <w:jc w:val="center"/>
+            </w:pPr>
+            <w:r>
+              <w:rPr>
+                <w:rFonts w:ascii="宋体" w:eastAsia="宋体" w:hAnsi="宋体" w:cs="宋体" w:hint="eastAsia"/>
+              </w:rPr>
+              <w:t>变量名</w:t>
+            </w:r>
+          </w:p>
+        </w:tc>
+        <w:tc>
+          <w:tcPr>
+            <w:tcW w:w="992" w:type="dxa"/>
+          </w:tcPr>
+          <w:p>
+            <w:pPr>
+              <w:jc w:val="center"/>
+            </w:pPr>
+            <w:r>
+              <w:rPr>
+                <w:rFonts w:ascii="宋体" w:eastAsia="宋体" w:hAnsi="宋体" w:cs="宋体" w:hint="eastAsia"/>
+              </w:rPr>
+              <w:t>类型</w:t>
+            </w:r>
+          </w:p>
+        </w:tc>
+        <w:tc>
+          <w:tcPr>
+            <w:tcW w:w="2552" w:type="dxa"/>
+          </w:tcPr>
+          <w:p>
+            <w:pPr>
+              <w:jc w:val="center"/>
+              <w:rPr>
+                <w:rFonts w:ascii="宋体" w:eastAsia="宋体" w:hAnsi="宋体" w:cs="宋体" w:hint="eastAsia"/>
+              </w:rPr>
+            </w:pPr>
+            <w:r>
+              <w:rPr>
+                <w:rFonts w:ascii="宋体" w:eastAsia="宋体" w:hAnsi="宋体" w:cs="宋体" w:hint="eastAsia"/>
+              </w:rPr>
+              <w:t>取值范围</w:t>
+            </w:r>
+          </w:p>
+        </w:tc>
+      </w:tr>
+      <w:tr>
+        <w:tc>
+          <w:tcPr>
+            <w:tcW w:w="2599" w:type="dxa"/>
+          </w:tcPr>
+          <w:p>
+            <w:pPr>
+              <w:jc w:val="center"/>
+            </w:pPr>
+            <w:r>
+              <w:rPr>
+                <w:rFonts w:ascii="宋体" w:eastAsia="宋体" w:hAnsi="宋体" w:cs="宋体" w:hint="eastAsia"/>
+              </w:rPr>
+              <w:t>初始学习率</w:t>
+            </w:r>
+          </w:p>
+        </w:tc>
+        <w:tc>
+          <w:tcPr>
+            <w:tcW w:w="2079" w:type="dxa"/>
+          </w:tcPr>
+          <w:p>
+            <w:pPr>
+              <w:jc w:val="center"/>
+              <w:rPr>
+                <w:rFonts w:eastAsiaTheme="minorEastAsia" w:hint="eastAsia"/>
+              </w:rPr>
+            </w:pPr>
+            <w:r>
+              <w:rPr>
+                <w:rFonts w:eastAsiaTheme="minorEastAsia"/>
+              </w:rPr>
+              <w:t>learning</w:t>
+            </w:r>
+            <w:r>
+              <w:rPr>
+                <w:rFonts w:eastAsiaTheme="minorEastAsia" w:hint="eastAsia"/>
+              </w:rPr>
+              <w:t>_rate</w:t>
+            </w:r>
+          </w:p>
+        </w:tc>
+        <w:tc>
+          <w:tcPr>
+            <w:tcW w:w="992" w:type="dxa"/>
+          </w:tcPr>
+          <w:p>
+            <w:pPr>
+              <w:jc w:val="center"/>
+              <w:rPr>
+                <w:rFonts w:eastAsiaTheme="minorEastAsia" w:hint="eastAsia"/>
+              </w:rPr>
+            </w:pPr>
+            <w:r>
+              <w:rPr>
+                <w:rFonts w:eastAsiaTheme="minorEastAsia" w:hint="eastAsia"/>
+              </w:rPr>
+              <w:t>连续型</w:t>
+            </w:r>
+          </w:p>
+        </w:tc>
+        <w:tc>
+          <w:tcPr>
+            <w:tcW w:w="2552" w:type="dxa"/>
+          </w:tcPr>
+          <w:p>
+            <w:pPr>
+              <w:jc w:val="center"/>
+              <w:rPr>
+                <w:rFonts w:eastAsiaTheme="minorEastAsia" w:hint="eastAsia"/>
+                <w:i/>
+              </w:rPr>
+            </w:pPr>
+            <m:oMathPara>
+              <m:oMath>
+                <m:r>
+                  <w:rPr>
+                    <w:rFonts w:ascii="Cambria Math" w:hAnsi="Cambria Math"/>
+                  </w:rPr>
+                  <m:t>[</m:t>
+                </m:r>
+                <m:sSup>
+                  <m:sSupPr>
+                    <m:ctrlPr>
+                      <w:rPr>
+                        <w:rFonts w:ascii="Cambria Math" w:eastAsiaTheme="minorEastAsia" w:hAnsi="Cambria Math"/>
+                        <w:i/>
+                      </w:rPr>
+                    </m:ctrlPr>
+                  </m:sSupPr>
+                  <m:e>
+                    <m:r>
+                      <w:rPr>
+                        <w:rFonts w:ascii="Cambria Math" w:eastAsiaTheme="minorEastAsia" w:hAnsi="Cambria Math"/>
+                      </w:rPr>
+                      <m:t>10</m:t>
+                    </m:r>
+                  </m:e>
+                  <m:sup>
+                    <m:r>
+                      <w:rPr>
+                        <w:rFonts w:ascii="Cambria Math" w:eastAsiaTheme="minorEastAsia" w:hAnsi="Cambria Math"/>
+                      </w:rPr>
+                      <m:t>-5</m:t>
+                    </m:r>
+                  </m:sup>
+                </m:sSup>
+                <m:r>
+                  <w:rPr>
+                    <w:rFonts w:ascii="Cambria Math" w:eastAsiaTheme="minorEastAsia" w:hAnsi="Cambria Math"/>
+                  </w:rPr>
+                  <m:t>,</m:t>
+                </m:r>
+                <m:sSup>
+                  <m:sSupPr>
+                    <m:ctrlPr>
+                      <w:rPr>
+                        <w:rFonts w:ascii="Cambria Math" w:eastAsiaTheme="minorEastAsia" w:hAnsi="Cambria Math"/>
+                        <w:i/>
+                      </w:rPr>
+                    </m:ctrlPr>
+                  </m:sSupPr>
+                  <m:e>
+                    <m:r>
+                      <w:rPr>
+                        <w:rFonts w:ascii="Cambria Math" w:eastAsiaTheme="minorEastAsia" w:hAnsi="Cambria Math"/>
+                      </w:rPr>
+                      <m:t>10</m:t>
+                    </m:r>
+                  </m:e>
+                  <m:sup>
+                    <m:r>
+                      <w:rPr>
+                        <w:rFonts w:ascii="Cambria Math" w:eastAsiaTheme="minorEastAsia" w:hAnsi="Cambria Math"/>
+                      </w:rPr>
+                      <m:t>-</m:t>
+                    </m:r>
+                    <m:r>
+                      <w:rPr>
+                        <w:rFonts w:ascii="Cambria Math" w:eastAsiaTheme="minorEastAsia" w:hAnsi="Cambria Math"/>
+                      </w:rPr>
+                      <m:t>3</m:t>
+                    </m:r>
+                  </m:sup>
+                </m:sSup>
+                <m:r>
+                  <w:rPr>
+                    <w:rFonts w:ascii="Cambria Math" w:hAnsi="Cambria Math"/>
+                  </w:rPr>
+                  <m:t>]</m:t>
+                </m:r>
+              </m:oMath>
+            </m:oMathPara>
+          </w:p>
+        </w:tc>
+      </w:tr>
+      <w:tr>
+        <w:tc>
+          <w:tcPr>
+            <w:tcW w:w="2599" w:type="dxa"/>
+          </w:tcPr>
+          <w:p>
+            <w:pPr>
+              <w:jc w:val="center"/>
+              <w:rPr>
+                <w:rFonts w:eastAsiaTheme="minorEastAsia" w:hint="eastAsia"/>
+              </w:rPr>
+            </w:pPr>
+            <w:r>
+              <w:rPr>
+                <w:rFonts w:eastAsiaTheme="minorEastAsia" w:hint="eastAsia"/>
+              </w:rPr>
+              <w:t>Adam</w:t>
+            </w:r>
+            <w:r>
+              <w:rPr>
+                <w:rFonts w:eastAsiaTheme="minorEastAsia" w:hint="eastAsia"/>
+              </w:rPr>
+              <w:t>动量衰减系数</w:t>
+            </w:r>
+          </w:p>
+        </w:tc>
+        <w:tc>
+          <w:tcPr>
+            <w:tcW w:w="2079" w:type="dxa"/>
+          </w:tcPr>
+          <w:p>
+            <w:pPr>
+              <w:jc w:val="center"/>
+              <w:rPr>
+                <w:rFonts w:eastAsiaTheme="minorEastAsia"/>
+              </w:rPr>
+            </w:pPr>
+            <w:r>
+              <w:rPr>
+                <w:rFonts w:asciiTheme="minorEastAsia" w:eastAsiaTheme="minorEastAsia" w:hAnsiTheme="minorEastAsia" w:hint="eastAsia"/>
+              </w:rPr>
+              <w:t>beta</w:t>
+            </w:r>
+            <w:r>
+              <w:rPr>
+                <w:rFonts w:eastAsiaTheme="minorEastAsia" w:hint="eastAsia"/>
+              </w:rPr>
+              <w:t>1</w:t>
+            </w:r>
+          </w:p>
+        </w:tc>
+        <w:tc>
+          <w:tcPr>
+            <w:tcW w:w="992" w:type="dxa"/>
+          </w:tcPr>
+          <w:p>
+            <w:pPr>
+              <w:jc w:val="center"/>
+              <w:rPr>
+                <w:rFonts w:eastAsiaTheme="minorEastAsia" w:hint="eastAsia"/>
+              </w:rPr>
+            </w:pPr>
+            <w:r>
+              <w:rPr>
+                <w:rFonts w:eastAsiaTheme="minorEastAsia" w:hint="eastAsia"/>
+              </w:rPr>
+              <w:t>连续型</w:t>
+            </w:r>
+          </w:p>
+        </w:tc>
+        <w:tc>
+          <w:tcPr>
+            <w:tcW w:w="2552" w:type="dxa"/>
+          </w:tcPr>
+          <w:p>
+            <w:pPr>
+              <w:jc w:val="center"/>
+              <w:rPr>
+                <w:rFonts w:hint="eastAsia"/>
+              </w:rPr>
+            </w:pPr>
+            <m:oMathPara>
+              <m:oMath>
+                <m:r>
+                  <w:rPr>
+                    <w:rFonts w:ascii="Cambria Math" w:hAnsi="Cambria Math"/>
+                  </w:rPr>
+                  <m:t>[</m:t>
+                </m:r>
+                <m:r>
+                  <w:rPr>
+                    <w:rFonts w:ascii="Cambria Math" w:eastAsiaTheme="minorEastAsia" w:hAnsi="Cambria Math"/>
+                  </w:rPr>
+                  <m:t>0.8,0.99</m:t>
+                </m:r>
+                <m:r>
+                  <w:rPr>
+                    <w:rFonts w:ascii="Cambria Math" w:hAnsi="Cambria Math"/>
+                  </w:rPr>
+                  <m:t>]</m:t>
+                </m:r>
+              </m:oMath>
+            </m:oMathPara>
+          </w:p>
+        </w:tc>
+      </w:tr>
+      <w:tr>
+        <w:tc>
+          <w:tcPr>
+            <w:tcW w:w="2599" w:type="dxa"/>
+          </w:tcPr>
+          <w:p>
+            <w:pPr>
+              <w:jc w:val="center"/>
+            </w:pPr>
+            <w:r>
+              <w:rPr>
+                <w:rFonts w:asciiTheme="minorEastAsia" w:eastAsiaTheme="minorEastAsia" w:hAnsiTheme="minorEastAsia" w:hint="eastAsia"/>
+              </w:rPr>
+              <w:t>Adam</w:t>
+            </w:r>
+            <w:r>
+              <w:rPr>
+                <w:rFonts w:ascii="宋体" w:eastAsia="宋体" w:hAnsi="宋体" w:cs="宋体" w:hint="eastAsia"/>
+              </w:rPr>
+              <w:t>二阶矩衰减系数</w:t>
+            </w:r>
+          </w:p>
+        </w:tc>
+        <w:tc>
+          <w:tcPr>
+            <w:tcW w:w="2079" w:type="dxa"/>
+          </w:tcPr>
+          <w:p>
+            <w:pPr>
+              <w:jc w:val="center"/>
+              <w:rPr>
+                <w:rFonts w:eastAsiaTheme="minorEastAsia"/>
+              </w:rPr>
+            </w:pPr>
+            <w:r>
+              <w:rPr>
+                <w:rFonts w:asciiTheme="minorEastAsia" w:eastAsiaTheme="minorEastAsia" w:hAnsiTheme="minorEastAsia" w:hint="eastAsia"/>
+              </w:rPr>
+              <w:t>beta</w:t>
+            </w:r>
+            <w:r>
+              <w:rPr>
+                <w:rFonts w:eastAsiaTheme="minorEastAsia" w:hint="eastAsia"/>
+              </w:rPr>
+              <w:t>2</w:t>
+            </w:r>
+          </w:p>
+        </w:tc>
+        <w:tc>
+          <w:tcPr>
+            <w:tcW w:w="992" w:type="dxa"/>
+          </w:tcPr>
+          <w:p>
+            <w:pPr>
+              <w:jc w:val="center"/>
+              <w:rPr>
+                <w:rFonts w:eastAsiaTheme="minorEastAsia" w:hint="eastAsia"/>
+              </w:rPr>
+            </w:pPr>
+            <w:r>
+              <w:rPr>
+                <w:rFonts w:eastAsiaTheme="minorEastAsia" w:hint="eastAsia"/>
+              </w:rPr>
+              <w:t>连续型</w:t>
+            </w:r>
+          </w:p>
+        </w:tc>
+        <w:tc>
+          <w:tcPr>
+            <w:tcW w:w="2552" w:type="dxa"/>
+          </w:tcPr>
+          <w:p>
+            <w:pPr>
+              <w:jc w:val="center"/>
+              <w:rPr>
+                <w:rFonts w:hint="eastAsia"/>
+              </w:rPr>
+            </w:pPr>
+            <m:oMathPara>
+              <m:oMath>
+                <m:r>
+                  <w:rPr>
+                    <w:rFonts w:ascii="Cambria Math" w:hAnsi="Cambria Math"/>
+                  </w:rPr>
+                  <m:t>[</m:t>
+                </m:r>
+                <m:r>
+                  <w:rPr>
+                    <w:rFonts w:ascii="Cambria Math" w:eastAsiaTheme="minorEastAsia" w:hAnsi="Cambria Math"/>
+                  </w:rPr>
+                  <m:t>0.</m:t>
+                </m:r>
+                <m:r>
+                  <w:rPr>
+                    <w:rFonts w:ascii="Cambria Math" w:eastAsiaTheme="minorEastAsia" w:hAnsi="Cambria Math"/>
+                  </w:rPr>
+                  <m:t>9</m:t>
+                </m:r>
+                <m:r>
+                  <w:rPr>
+                    <w:rFonts w:ascii="Cambria Math" w:eastAsiaTheme="minorEastAsia" w:hAnsi="Cambria Math"/>
+                  </w:rPr>
+                  <m:t>8,0.</m:t>
+                </m:r>
+                <m:r>
+                  <w:rPr>
+                    <w:rFonts w:ascii="Cambria Math" w:eastAsiaTheme="minorEastAsia" w:hAnsi="Cambria Math"/>
+                  </w:rPr>
+                  <m:t>99</m:t>
+                </m:r>
+                <m:r>
+                  <w:rPr>
+                    <w:rFonts w:ascii="Cambria Math" w:eastAsiaTheme="minorEastAsia" w:hAnsi="Cambria Math"/>
+                  </w:rPr>
+                  <m:t>99</m:t>
+                </m:r>
+                <m:r>
+                  <w:rPr>
+                    <w:rFonts w:ascii="Cambria Math" w:hAnsi="Cambria Math"/>
+                  </w:rPr>
+                  <m:t>]</m:t>
+                </m:r>
+              </m:oMath>
+            </m:oMathPara>
+          </w:p>
+        </w:tc>
+      </w:tr>
+      <w:tr>
+        <w:tc>
+          <w:tcPr>
+            <w:tcW w:w="2599" w:type="dxa"/>
+          </w:tcPr>
+          <w:p>
+            <w:pPr>
+              <w:jc w:val="center"/>
+              <w:rPr>
+                <w:rFonts w:eastAsiaTheme="minorEastAsia" w:hint="eastAsia"/>
+              </w:rPr>
+            </w:pPr>
+            <w:r>
+              <w:rPr>
+                <w:rFonts w:asciiTheme="minorEastAsia" w:eastAsiaTheme="minorEastAsia" w:hAnsiTheme="minorEastAsia" w:hint="eastAsia"/>
+              </w:rPr>
+              <w:t>L</w:t>
+            </w:r>
+            <w:r>
+              <w:rPr>
+                <w:rFonts w:eastAsiaTheme="minorEastAsia" w:hint="eastAsia"/>
+              </w:rPr>
+              <w:t>2</w:t>
+            </w:r>
+            <w:r>
+              <w:rPr>
+                <w:rFonts w:eastAsiaTheme="minorEastAsia" w:hint="eastAsia"/>
+              </w:rPr>
+              <w:t>正则化系数</w:t>
+            </w:r>
+          </w:p>
+        </w:tc>
+        <w:tc>
+          <w:tcPr>
+            <w:tcW w:w="2079" w:type="dxa"/>
+          </w:tcPr>
+          <w:p>
+            <w:pPr>
+              <w:jc w:val="center"/>
+              <w:rPr>
+                <w:rFonts w:eastAsiaTheme="minorEastAsia" w:hint="eastAsia"/>
+              </w:rPr>
+            </w:pPr>
+            <w:r>
+              <w:rPr>
+                <w:rFonts w:asciiTheme="minorEastAsia" w:eastAsiaTheme="minorEastAsia" w:hAnsiTheme="minorEastAsia" w:hint="eastAsia"/>
+              </w:rPr>
+              <w:t>wd</w:t>
+            </w:r>
+          </w:p>
+        </w:tc>
+        <w:tc>
+          <w:tcPr>
+            <w:tcW w:w="992" w:type="dxa"/>
+          </w:tcPr>
+          <w:p>
+            <w:pPr>
+              <w:jc w:val="center"/>
+              <w:rPr>
+                <w:rFonts w:eastAsiaTheme="minorEastAsia" w:hint="eastAsia"/>
+              </w:rPr>
+            </w:pPr>
+            <w:r>
+              <w:rPr>
+                <w:rFonts w:eastAsiaTheme="minorEastAsia" w:hint="eastAsia"/>
+              </w:rPr>
+              <w:t>连续型</w:t>
+            </w:r>
+          </w:p>
+        </w:tc>
+        <w:tc>
+          <w:tcPr>
+            <w:tcW w:w="2552" w:type="dxa"/>
+          </w:tcPr>
+          <w:p>
+            <w:pPr>
+              <w:jc w:val="center"/>
+              <w:rPr>
+                <w:rFonts w:hint="eastAsia"/>
+              </w:rPr>
+            </w:pPr>
+            <m:oMathPara>
+              <m:oMath>
+                <m:r>
+                  <w:rPr>
+                    <w:rFonts w:ascii="Cambria Math" w:hAnsi="Cambria Math"/>
+                  </w:rPr>
+                  <m:t>[</m:t>
+                </m:r>
+                <m:sSup>
+                  <m:sSupPr>
+                    <m:ctrlPr>
+                      <w:rPr>
+                        <w:rFonts w:ascii="Cambria Math" w:eastAsiaTheme="minorEastAsia" w:hAnsi="Cambria Math"/>
+                        <w:i/>
+                      </w:rPr>
+                    </m:ctrlPr>
+                  </m:sSupPr>
+                  <m:e>
+                    <m:r>
+                      <w:rPr>
+                        <w:rFonts w:ascii="Cambria Math" w:eastAsiaTheme="minorEastAsia" w:hAnsi="Cambria Math"/>
+                      </w:rPr>
+                      <m:t>10</m:t>
+                    </m:r>
+                  </m:e>
+                  <m:sup>
+                    <m:r>
+                      <w:rPr>
+                        <w:rFonts w:ascii="Cambria Math" w:eastAsiaTheme="minorEastAsia" w:hAnsi="Cambria Math"/>
+                      </w:rPr>
+                      <m:t>-</m:t>
+                    </m:r>
+                    <m:r>
+                      <w:rPr>
+                        <w:rFonts w:ascii="Cambria Math" w:eastAsiaTheme="minorEastAsia" w:hAnsi="Cambria Math"/>
+                      </w:rPr>
+                      <m:t>6</m:t>
+                    </m:r>
+                  </m:sup>
+                </m:sSup>
+                <m:r>
+                  <w:rPr>
+                    <w:rFonts w:ascii="Cambria Math" w:eastAsiaTheme="minorEastAsia" w:hAnsi="Cambria Math"/>
+                  </w:rPr>
+                  <m:t>,</m:t>
+                </m:r>
+                <m:sSup>
+                  <m:sSupPr>
+                    <m:ctrlPr>
+                      <w:rPr>
+                        <w:rFonts w:ascii="Cambria Math" w:eastAsiaTheme="minorEastAsia" w:hAnsi="Cambria Math"/>
+                        <w:i/>
+                      </w:rPr>
+                    </m:ctrlPr>
+                  </m:sSupPr>
+                  <m:e>
+                    <m:r>
+                      <w:rPr>
+                        <w:rFonts w:ascii="Cambria Math" w:eastAsiaTheme="minorEastAsia" w:hAnsi="Cambria Math"/>
+                      </w:rPr>
+                      <m:t>10</m:t>
+                    </m:r>
+                  </m:e>
+                  <m:sup>
+                    <m:r>
+                      <w:rPr>
+                        <w:rFonts w:ascii="Cambria Math" w:eastAsiaTheme="minorEastAsia" w:hAnsi="Cambria Math"/>
+                      </w:rPr>
+                      <m:t>-</m:t>
+                    </m:r>
+                    <m:r>
+                      <w:rPr>
+                        <w:rFonts w:ascii="Cambria Math" w:eastAsiaTheme="minorEastAsia" w:hAnsi="Cambria Math"/>
+                      </w:rPr>
+                      <m:t>4</m:t>
+                    </m:r>
+                  </m:sup>
+                </m:sSup>
+                <m:r>
+                  <w:rPr>
+                    <w:rFonts w:ascii="Cambria Math" w:hAnsi="Cambria Math"/>
+                  </w:rPr>
+                  <m:t>]</m:t>
+                </m:r>
+              </m:oMath>
+            </m:oMathPara>
+          </w:p>
+        </w:tc>
+      </w:tr>
+      <w:tr>
+        <w:tc>
+          <w:tcPr>
+            <w:tcW w:w="2599" w:type="dxa"/>
+          </w:tcPr>
+          <w:p>
+            <w:pPr>
+              <w:jc w:val="center"/>
+              <w:rPr>
+                <w:rFonts w:asciiTheme="minorEastAsia" w:hAnsiTheme="minorEastAsia" w:hint="eastAsia"/>
+              </w:rPr>
+            </w:pPr>
+            <w:r>
+              <w:rPr>
+                <w:rFonts w:asciiTheme="minorEastAsia" w:eastAsiaTheme="minorEastAsia" w:hAnsiTheme="minorEastAsia" w:hint="eastAsia"/>
+              </w:rPr>
+              <w:t>dropout</w:t>
+            </w:r>
+            <w:r>
+              <w:rPr>
+                <w:rFonts w:ascii="宋体" w:eastAsia="宋体" w:hAnsi="宋体" w:cs="宋体" w:hint="eastAsia"/>
+              </w:rPr>
+              <w:t>概率</w:t>
+            </w:r>
+          </w:p>
+        </w:tc>
+        <w:tc>
+          <w:tcPr>
+            <w:tcW w:w="2079" w:type="dxa"/>
+          </w:tcPr>
+          <w:p>
+            <w:pPr>
+              <w:jc w:val="center"/>
+              <w:rPr>
+                <w:rFonts w:asciiTheme="minorEastAsia" w:eastAsiaTheme="minorEastAsia" w:hAnsiTheme="minorEastAsia" w:hint="eastAsia"/>
+              </w:rPr>
+            </w:pPr>
+            <w:r>
+              <w:rPr>
+                <w:rFonts w:asciiTheme="minorEastAsia" w:eastAsiaTheme="minorEastAsia" w:hAnsiTheme="minorEastAsia" w:hint="eastAsia"/>
+              </w:rPr>
+              <w:t>dropout_rate</w:t>
+            </w:r>
+          </w:p>
+        </w:tc>
+        <w:tc>
+          <w:tcPr>
+            <w:tcW w:w="992" w:type="dxa"/>
+          </w:tcPr>
+          <w:p>
+            <w:pPr>
+              <w:jc w:val="center"/>
+              <w:rPr>
+                <w:rFonts w:hint="eastAsia"/>
+              </w:rPr>
+            </w:pPr>
+            <w:r>
+              <w:rPr>
+                <w:rFonts w:ascii="宋体" w:eastAsia="宋体" w:hAnsi="宋体" w:cs="宋体" w:hint="eastAsia"/>
+              </w:rPr>
+              <w:t>连续型</w:t>
+            </w:r>
+          </w:p>
+        </w:tc>
+        <w:tc>
+          <w:tcPr>
+            <w:tcW w:w="2552" w:type="dxa"/>
+          </w:tcPr>
+          <w:p>
+            <w:pPr>
+              <w:jc w:val="center"/>
+              <w:rPr>
+                <w:rFonts w:hint="eastAsia"/>
+              </w:rPr>
+            </w:pPr>
+            <m:oMathPara>
+              <m:oMath>
+                <m:r>
+                  <w:rPr>
+                    <w:rFonts w:ascii="Cambria Math" w:hAnsi="Cambria Math"/>
+                  </w:rPr>
+                  <m:t>[</m:t>
+                </m:r>
+                <m:r>
+                  <w:rPr>
+                    <w:rFonts w:ascii="Cambria Math" w:eastAsiaTheme="minorEastAsia" w:hAnsi="Cambria Math"/>
+                  </w:rPr>
+                  <m:t>0.</m:t>
+                </m:r>
+                <m:r>
+                  <w:rPr>
+                    <w:rFonts w:ascii="Cambria Math" w:eastAsiaTheme="minorEastAsia" w:hAnsi="Cambria Math"/>
+                  </w:rPr>
+                  <m:t>3</m:t>
+                </m:r>
+                <m:r>
+                  <w:rPr>
+                    <w:rFonts w:ascii="Cambria Math" w:eastAsiaTheme="minorEastAsia" w:hAnsi="Cambria Math"/>
+                  </w:rPr>
+                  <m:t>,0.</m:t>
+                </m:r>
+                <m:r>
+                  <w:rPr>
+                    <w:rFonts w:ascii="Cambria Math" w:eastAsiaTheme="minorEastAsia" w:hAnsi="Cambria Math"/>
+                  </w:rPr>
+                  <m:t>6</m:t>
+                </m:r>
+                <m:r>
+                  <w:rPr>
+                    <w:rFonts w:ascii="Cambria Math" w:hAnsi="Cambria Math"/>
+                  </w:rPr>
+                  <m:t>]</m:t>
+                </m:r>
+              </m:oMath>
+            </m:oMathPara>
+          </w:p>
+        </w:tc>
+      </w:tr>
+      <w:tr>
+        <w:tc>
+          <w:tcPr>
+            <w:tcW w:w="2599" w:type="dxa"/>
+          </w:tcPr>
+          <w:p>
+            <w:pPr>
+              <w:jc w:val="center"/>
+              <w:rPr>
+                <w:rFonts w:asciiTheme="minorEastAsia" w:hAnsiTheme="minorEastAsia" w:hint="eastAsia"/>
+              </w:rPr>
+            </w:pPr>
+            <w:r>
+              <w:rPr>
+                <w:rFonts w:ascii="宋体" w:eastAsia="宋体" w:hAnsi="宋体" w:cs="宋体" w:hint="eastAsia"/>
+              </w:rPr>
+              <w:t>基数</w:t>
+            </w:r>
+          </w:p>
+        </w:tc>
+        <w:tc>
+          <w:tcPr>
+            <w:tcW w:w="2079" w:type="dxa"/>
+          </w:tcPr>
+          <w:p>
+            <w:pPr>
+              <w:jc w:val="center"/>
+              <w:rPr>
+                <w:rFonts w:asciiTheme="minorEastAsia" w:eastAsiaTheme="minorEastAsia" w:hAnsiTheme="minorEastAsia" w:hint="eastAsia"/>
+              </w:rPr>
+            </w:pPr>
+            <w:r>
+              <w:rPr>
+                <w:rFonts w:asciiTheme="minorEastAsia" w:eastAsiaTheme="minorEastAsia" w:hAnsiTheme="minorEastAsia" w:hint="eastAsia"/>
+              </w:rPr>
+              <w:t>cardinality</w:t>
+            </w:r>
+          </w:p>
+        </w:tc>
+        <w:tc>
+          <w:tcPr>
+            <w:tcW w:w="992" w:type="dxa"/>
+          </w:tcPr>
+          <w:p>
+            <w:pPr>
+              <w:jc w:val="center"/>
+              <w:rPr>
+                <w:rFonts w:hint="eastAsia"/>
+              </w:rPr>
+            </w:pPr>
+            <w:r>
+              <w:rPr>
+                <w:rFonts w:ascii="宋体" w:eastAsia="宋体" w:hAnsi="宋体" w:cs="宋体" w:hint="eastAsia"/>
+              </w:rPr>
+              <w:t>离散型</w:t>
+            </w:r>
+          </w:p>
+        </w:tc>
+        <w:tc>
+          <w:tcPr>
+            <w:tcW w:w="2552" w:type="dxa"/>
+          </w:tcPr>
+          <w:p>
+            <w:pPr>
+              <w:jc w:val="center"/>
+              <w:rPr>
+                <w:rFonts w:hint="eastAsia"/>
+              </w:rPr>
+            </w:pPr>
+            <m:oMathPara>
+              <m:oMath>
+                <m:r>
+                  <w:rPr>
+                    <w:rFonts w:ascii="Cambria Math" w:hAnsi="Cambria Math"/>
+                  </w:rPr>
+                  <m:t>[</m:t>
+                </m:r>
+                <m:r>
+                  <w:rPr>
+                    <w:rFonts w:ascii="Cambria Math" w:eastAsiaTheme="minorEastAsia" w:hAnsi="Cambria Math"/>
+                  </w:rPr>
+                  <m:t>16,32,64</m:t>
+                </m:r>
+                <m:r>
+                  <w:rPr>
+                    <w:rFonts w:ascii="Cambria Math" w:hAnsi="Cambria Math"/>
+                  </w:rPr>
+                  <m:t>]</m:t>
+                </m:r>
+              </m:oMath>
+            </m:oMathPara>
+          </w:p>
+        </w:tc>
+      </w:tr>
+      <w:tr>
+        <w:tc>
+          <w:tcPr>
+            <w:tcW w:w="2599" w:type="dxa"/>
+          </w:tcPr>
+          <w:p>
+            <w:pPr>
+              <w:jc w:val="center"/>
+              <w:rPr>
+                <w:rFonts w:asciiTheme="minorEastAsia" w:hAnsiTheme="minorEastAsia" w:hint="eastAsia"/>
+              </w:rPr>
+            </w:pPr>
+            <w:r>
+              <w:rPr>
+                <w:rFonts w:ascii="宋体" w:eastAsia="宋体" w:hAnsi="宋体" w:cs="宋体" w:hint="eastAsia"/>
+              </w:rPr>
+              <w:t>瓶颈宽度</w:t>
+            </w:r>
+          </w:p>
+        </w:tc>
+        <w:tc>
+          <w:tcPr>
+            <w:tcW w:w="2079" w:type="dxa"/>
+          </w:tcPr>
+          <w:p>
+            <w:pPr>
+              <w:jc w:val="center"/>
+              <w:rPr>
+                <w:rFonts w:asciiTheme="minorEastAsia" w:eastAsiaTheme="minorEastAsia" w:hAnsiTheme="minorEastAsia" w:hint="eastAsia"/>
+              </w:rPr>
+            </w:pPr>
+            <w:r>
+              <w:rPr>
+                <w:rFonts w:asciiTheme="minorEastAsia" w:eastAsiaTheme="minorEastAsia" w:hAnsiTheme="minorEastAsia" w:hint="eastAsia"/>
+              </w:rPr>
+              <w:t>base</w:t>
+            </w:r>
+          </w:p>
+        </w:tc>
+        <w:tc>
+          <w:tcPr>
+            <w:tcW w:w="992" w:type="dxa"/>
+          </w:tcPr>
+          <w:p>
+            <w:pPr>
+              <w:jc w:val="center"/>
+              <w:rPr>
+                <w:rFonts w:hint="eastAsia"/>
+              </w:rPr>
+            </w:pPr>
+            <w:r>
+              <w:rPr>
+                <w:rFonts w:ascii="宋体" w:eastAsia="宋体" w:hAnsi="宋体" w:cs="宋体" w:hint="eastAsia"/>
+              </w:rPr>
+              <w:t>离散型</w:t>
+            </w:r>
+          </w:p>
+        </w:tc>
+        <w:tc>
+          <w:tcPr>
+            <w:tcW w:w="2552" w:type="dxa"/>
+          </w:tcPr>
+          <w:p>
+            <w:pPr>
+              <w:jc w:val="center"/>
+              <w:rPr>
+                <w:rFonts w:hint="eastAsia"/>
+              </w:rPr>
+            </w:pPr>
+            <m:oMathPara>
+              <m:oMath>
+                <m:r>
+                  <w:rPr>
+                    <w:rFonts w:ascii="Cambria Math" w:hAnsi="Cambria Math"/>
+                  </w:rPr>
+                  <m:t>[</m:t>
+                </m:r>
+                <m:r>
+                  <w:rPr>
+                    <w:rFonts w:ascii="Cambria Math" w:eastAsiaTheme="minorEastAsia" w:hAnsi="Cambria Math"/>
+                  </w:rPr>
+                  <m:t>2,4,8</m:t>
+                </m:r>
+                <m:r>
+                  <w:rPr>
+                    <w:rFonts w:ascii="Cambria Math" w:hAnsi="Cambria Math"/>
+                  </w:rPr>
+                  <m:t>]</m:t>
+                </m:r>
+              </m:oMath>
+            </m:oMathPara>
+          </w:p>
+        </w:tc>
+      </w:tr>
+      <w:tr>
+        <w:tc>
+          <w:tcPr>
+            <w:tcW w:w="2599" w:type="dxa"/>
+          </w:tcPr>
+          <w:p>
+            <w:pPr>
+              <w:jc w:val="center"/>
+              <w:rPr>
+                <w:rFonts w:asciiTheme="minorEastAsia" w:hAnsiTheme="minorEastAsia" w:hint="eastAsia"/>
+              </w:rPr>
+            </w:pPr>
+            <w:r>
+              <w:rPr>
+                <w:rFonts w:asciiTheme="minorEastAsia" w:eastAsiaTheme="minorEastAsia" w:hAnsiTheme="minorEastAsia" w:hint="eastAsia"/>
+              </w:rPr>
+              <w:t>SEBlock</w:t>
+            </w:r>
+            <w:r>
+              <w:rPr>
+                <w:rFonts w:ascii="宋体" w:eastAsia="宋体" w:hAnsi="宋体" w:cs="宋体" w:hint="eastAsia"/>
+              </w:rPr>
+              <w:t>缩减比例</w:t>
+            </w:r>
+          </w:p>
+        </w:tc>
+        <w:tc>
+          <w:tcPr>
+            <w:tcW w:w="2079" w:type="dxa"/>
+          </w:tcPr>
+          <w:p>
+            <w:pPr>
+              <w:jc w:val="center"/>
+              <w:rPr>
+                <w:rFonts w:asciiTheme="minorEastAsia" w:eastAsiaTheme="minorEastAsia" w:hAnsiTheme="minorEastAsia" w:hint="eastAsia"/>
+              </w:rPr>
+            </w:pPr>
+            <w:r>
+              <w:rPr>
+                <w:rFonts w:asciiTheme="minorEastAsia" w:hAnsiTheme="minorEastAsia"/>
+              </w:rPr>
+              <w:t>SE_reduction_ratio</w:t>
+            </w:r>
+          </w:p>
+        </w:tc>
+        <w:tc>
+          <w:tcPr>
+            <w:tcW w:w="992" w:type="dxa"/>
+          </w:tcPr>
+          <w:p>
+            <w:pPr>
+              <w:jc w:val="center"/>
+              <w:rPr>
+                <w:rFonts w:hint="eastAsia"/>
+              </w:rPr>
+            </w:pPr>
+            <w:r>
+              <w:rPr>
+                <w:rFonts w:ascii="宋体" w:eastAsia="宋体" w:hAnsi="宋体" w:cs="宋体" w:hint="eastAsia"/>
+              </w:rPr>
+              <w:t>离散型</w:t>
+            </w:r>
+          </w:p>
+        </w:tc>
+        <w:tc>
+          <w:tcPr>
+            <w:tcW w:w="2552" w:type="dxa"/>
+          </w:tcPr>
+          <w:p>
+            <w:pPr>
+              <w:jc w:val="center"/>
+              <w:rPr>
+                <w:rFonts w:hint="eastAsia"/>
+              </w:rPr>
+            </w:pPr>
+            <m:oMathPara>
+              <m:oMath>
+                <m:r>
+                  <w:rPr>
+                    <w:rFonts w:ascii="Cambria Math" w:hAnsi="Cambria Math"/>
+                  </w:rPr>
+                  <m:t>[</m:t>
+                </m:r>
+                <m:r>
+                  <w:rPr>
+                    <w:rFonts w:ascii="Cambria Math" w:eastAsiaTheme="minorEastAsia" w:hAnsi="Cambria Math"/>
+                  </w:rPr>
+                  <m:t>8,16,32</m:t>
+                </m:r>
+                <m:r>
+                  <w:rPr>
+                    <w:rFonts w:ascii="Cambria Math" w:hAnsi="Cambria Math"/>
+                  </w:rPr>
+                  <m:t>]</m:t>
+                </m:r>
+              </m:oMath>
+            </m:oMathPara>
+          </w:p>
+        </w:tc>
+      </w:tr>
+      <w:tr>
+        <w:tc>
+          <w:tcPr>
+            <w:tcW w:w="2599" w:type="dxa"/>
+          </w:tcPr>
+          <w:p>
+            <w:pPr>
+              <w:jc w:val="center"/>
+              <w:rPr>
+                <w:rFonts w:asciiTheme="minorEastAsia" w:hAnsiTheme="minorEastAsia" w:hint="eastAsia"/>
+              </w:rPr>
+            </w:pPr>
+            <w:r>
+              <w:rPr>
+                <w:rFonts w:asciiTheme="minorEastAsia" w:eastAsiaTheme="minorEastAsia" w:hAnsiTheme="minorEastAsia" w:hint="eastAsia"/>
+              </w:rPr>
+              <w:t>SABlock</w:t>
+            </w:r>
+            <w:r>
+              <w:rPr>
+                <w:rFonts w:ascii="宋体" w:eastAsia="宋体" w:hAnsi="宋体" w:cs="宋体" w:hint="eastAsia"/>
+              </w:rPr>
+              <w:t>卷积核尺寸</w:t>
+            </w:r>
+          </w:p>
+        </w:tc>
+        <w:tc>
+          <w:tcPr>
+            <w:tcW w:w="2079" w:type="dxa"/>
+          </w:tcPr>
+          <w:p>
+            <w:pPr>
+              <w:jc w:val="center"/>
+              <w:rPr>
+                <w:rFonts w:asciiTheme="minorEastAsia" w:eastAsiaTheme="minorEastAsia" w:hAnsiTheme="minorEastAsia" w:hint="eastAsia"/>
+              </w:rPr>
+            </w:pPr>
+            <w:r>
+              <w:rPr>
+                <w:rFonts w:asciiTheme="minorEastAsia" w:hAnsiTheme="minorEastAsia"/>
+              </w:rPr>
+              <w:t>SA_kernel_size</w:t>
+            </w:r>
+          </w:p>
+        </w:tc>
+        <w:tc>
+          <w:tcPr>
+            <w:tcW w:w="992" w:type="dxa"/>
+          </w:tcPr>
+          <w:p>
+            <w:pPr>
+              <w:jc w:val="center"/>
+              <w:rPr>
+                <w:rFonts w:hint="eastAsia"/>
+              </w:rPr>
+            </w:pPr>
+            <w:r>
+              <w:rPr>
+                <w:rFonts w:ascii="宋体" w:eastAsia="宋体" w:hAnsi="宋体" w:cs="宋体" w:hint="eastAsia"/>
+              </w:rPr>
+              <w:t>离散型</w:t>
+            </w:r>
+          </w:p>
+        </w:tc>
+        <w:tc>
+          <w:tcPr>
+            <w:tcW w:w="2552" w:type="dxa"/>
+          </w:tcPr>
+          <w:p>
+            <w:pPr>
+              <w:jc w:val="center"/>
+              <w:rPr>
+                <w:rFonts w:hint="eastAsia"/>
+              </w:rPr>
+            </w:pPr>
+            <m:oMathPara>
+              <m:oMath>
+                <m:r>
+                  <w:rPr>
+                    <w:rFonts w:ascii="Cambria Math" w:hAnsi="Cambria Math"/>
+                  </w:rPr>
+                  <m:t>[</m:t>
+                </m:r>
+                <m:r>
+                  <w:rPr>
+                    <w:rFonts w:ascii="Cambria Math" w:hAnsi="Cambria Math"/>
+                  </w:rPr>
+                  <m:t>3</m:t>
+                </m:r>
+                <m:r>
+                  <w:rPr>
+                    <w:rFonts w:ascii="Cambria Math" w:eastAsiaTheme="minorEastAsia" w:hAnsi="Cambria Math"/>
+                  </w:rPr>
+                  <m:t>,</m:t>
+                </m:r>
+                <m:r>
+                  <w:rPr>
+                    <w:rFonts w:ascii="Cambria Math" w:eastAsiaTheme="minorEastAsia" w:hAnsi="Cambria Math"/>
+                  </w:rPr>
+                  <m:t>5</m:t>
+                </m:r>
+                <m:r>
+                  <w:rPr>
+                    <w:rFonts w:ascii="Cambria Math" w:eastAsiaTheme="minorEastAsia" w:hAnsi="Cambria Math"/>
+                  </w:rPr>
+                  <m:t>,</m:t>
+                </m:r>
+                <m:r>
+                  <w:rPr>
+                    <w:rFonts w:ascii="Cambria Math" w:eastAsiaTheme="minorEastAsia" w:hAnsi="Cambria Math"/>
+                  </w:rPr>
+                  <m:t>7</m:t>
+                </m:r>
+                <m:r>
+                  <w:rPr>
+                    <w:rFonts w:ascii="Cambria Math" w:eastAsiaTheme="minorEastAsia" w:hAnsi="Cambria Math"/>
+                  </w:rPr>
+                  <m:t>,</m:t>
+                </m:r>
+                <m:r>
+                  <w:rPr>
+                    <w:rFonts w:ascii="Cambria Math" w:eastAsiaTheme="minorEastAsia" w:hAnsi="Cambria Math"/>
+                  </w:rPr>
+                  <m:t>9</m:t>
+                </m:r>
+                <m:r>
+                  <w:rPr>
+                    <w:rFonts w:ascii="Cambria Math" w:hAnsi="Cambria Math"/>
+                  </w:rPr>
+                  <m:t>]</m:t>
+                </m:r>
+              </m:oMath>
+            </m:oMathPara>
+          </w:p>
+        </w:tc>
+      </w:tr>
+    </w:tbl>
     <w:p>
       <w:pPr>
         <w:pStyle w:val="a9"/>
         <w:ind w:left="360"/>
-        <w:jc w:val="center"/>
-        <w:rPr>
-          <w:rStyle w:val="ae"/>
-          <w:rFonts w:hint="eastAsia"/>
-          <w:b w:val="0"/>
-          <w:bCs w:val="0"/>
-          <w:color w:val="FF0000"/>
-        </w:rPr>
-      </w:pPr>
-      <w:r>
-        <w:rPr>
-          <w:rStyle w:val="ae"/>
-          <w:rFonts w:hint="eastAsia"/>
-          <w:b w:val="0"/>
-          <w:bCs w:val="0"/>
-          <w:color w:val="FF0000"/>
-        </w:rPr>
-        <w:t>插入</w:t>
-      </w:r>
-      <w:r>
-        <w:rPr>
-          <w:rStyle w:val="ae"/>
-          <w:rFonts w:hint="eastAsia"/>
-          <w:b w:val="0"/>
-          <w:bCs w:val="0"/>
-          <w:color w:val="FF0000"/>
-        </w:rPr>
-        <w:t>超参数表</w:t>
+        <w:rPr>
+          <w:rStyle w:val="ae"/>
+          <w:rFonts w:hint="eastAsia"/>
+          <w:b w:val="0"/>
+          <w:bCs w:val="0"/>
+        </w:rPr>
+      </w:pPr>
+      <w:r>
+        <w:rPr>
+          <w:rStyle w:val="ae"/>
+          <w:rFonts w:hint="eastAsia"/>
+          <w:b w:val="0"/>
+          <w:bCs w:val="0"/>
+        </w:rPr>
+        <w:lastRenderedPageBreak/>
+        <w:t>通过两种搜索算法对比，我们选择TPE搜索算法对超参数进行优化。</w:t>
+      </w:r>
+      <w:r>
+        <w:rPr>
+          <w:rStyle w:val="ae"/>
+          <w:rFonts w:hint="eastAsia"/>
+          <w:b w:val="0"/>
+          <w:bCs w:val="0"/>
+        </w:rPr>
+        <w:t>由上表可知，候选超参数有离散型，也有连续性，而TPE算法对于混合型搜索空间更为友好。另外，SSA算法在处理每一维取值范围窄、搜索空间维数较高时表现一般。</w:t>
       </w:r>
     </w:p>
     <w:p>
@@ -2445,27 +4080,19 @@
         <w:ind w:left="360"/>
         <w:rPr>
           <w:rStyle w:val="ae"/>
-          <w:b w:val="0"/>
-          <w:bCs w:val="0"/>
-        </w:rPr>
-      </w:pPr>
-      <w:r>
-        <w:rPr>
-          <w:rStyle w:val="ae"/>
-          <w:rFonts w:hint="eastAsia"/>
-          <w:b w:val="0"/>
-          <w:bCs w:val="0"/>
-        </w:rPr>
-        <w:t>通过两种搜索算法对比，我们选择TPE搜索算法对超参数进行优化。</w:t>
-      </w:r>
-      <w:r>
-        <w:rPr>
-          <w:rStyle w:val="ae"/>
-          <w:rFonts w:hint="eastAsia"/>
-          <w:b w:val="0"/>
-          <w:bCs w:val="0"/>
-        </w:rPr>
-        <w:t>由上表可知，候选超参数有离散型，也有连续性，而TPE算法对于混合型搜索空间更为友好。另外，SSA算法在处理每一维取值范围窄、搜索空间维数较高时表现一般。</w:t>
+          <w:rFonts w:hint="eastAsia"/>
+          <w:b w:val="0"/>
+          <w:bCs w:val="0"/>
+        </w:rPr>
+      </w:pPr>
+      <w:r>
+        <w:rPr>
+          <w:rStyle w:val="ae"/>
+          <w:rFonts w:hint="eastAsia"/>
+          <w:b w:val="0"/>
+          <w:bCs w:val="0"/>
+        </w:rPr>
+        <w:t>在超参数搜索实验中，我们评估当前超参数优劣的方法是，以当前超参数在小数据集上对模型进行10次训练，并评估模型在测试集上的准确率。准确率越高，当前超参数的效果越好。</w:t>
       </w:r>
     </w:p>
     <w:p>
@@ -2486,7 +4113,7 @@
           <w:b w:val="0"/>
           <w:bCs w:val="0"/>
         </w:rPr>
-        <w:t>在超参数搜索实验中，我们评估当前超参数优劣的方法是，以当前超参数在小数据集上对模型进行10次训练，并评估模型在测试集上的准确率。准确率越高，当前超参数的效果越好。</w:t>
+        <w:t>以下是使用TPE搜索算法对最优超参数组合进行搜索的过程：</w:t>
       </w:r>
     </w:p>
     <w:p>
@@ -2495,26 +4122,7 @@
         <w:ind w:left="360"/>
         <w:rPr>
           <w:rStyle w:val="ae"/>
-          <w:b w:val="0"/>
-          <w:bCs w:val="0"/>
-        </w:rPr>
-      </w:pPr>
-      <w:r>
-        <w:rPr>
-          <w:rStyle w:val="ae"/>
-          <w:rFonts w:hint="eastAsia"/>
-          <w:b w:val="0"/>
-          <w:bCs w:val="0"/>
-        </w:rPr>
-        <w:t>以下是使用TPE搜索算法对最优超参数组合进行搜索的过程：</w:t>
-      </w:r>
-    </w:p>
-    <w:p>
-      <w:pPr>
-        <w:pStyle w:val="a9"/>
-        <w:ind w:left="360"/>
-        <w:rPr>
-          <w:rStyle w:val="ae"/>
+          <w:rFonts w:hint="eastAsia"/>
           <w:b w:val="0"/>
           <w:bCs w:val="0"/>
         </w:rPr>
@@ -2526,7 +4134,6 @@
           <w:bCs w:val="0"/>
           <w:noProof/>
         </w:rPr>
-        <w:lastRenderedPageBreak/>
         <w:drawing>
           <wp:inline distT="0" distB="0" distL="0" distR="0" wp14:anchorId="061A768A" wp14:editId="750E7AFF">
             <wp:extent cx="5274945" cy="2563495"/>
@@ -2583,6 +4190,7 @@
         <w:ind w:left="360"/>
         <w:rPr>
           <w:rStyle w:val="ae"/>
+          <w:rFonts w:hint="eastAsia"/>
           <w:b w:val="0"/>
           <w:bCs w:val="0"/>
         </w:rPr>
@@ -2612,6 +4220,7 @@
         <w:ind w:left="360"/>
         <w:rPr>
           <w:rStyle w:val="ae"/>
+          <w:rFonts w:hint="eastAsia"/>
           <w:b w:val="0"/>
           <w:bCs w:val="0"/>
         </w:rPr>
@@ -2641,6 +4250,7 @@
         <w:ind w:left="360"/>
         <w:rPr>
           <w:rStyle w:val="ae"/>
+          <w:rFonts w:hint="eastAsia"/>
           <w:b w:val="0"/>
           <w:bCs w:val="0"/>
         </w:rPr>
@@ -2709,6 +4319,7 @@
         <w:ind w:left="360"/>
         <w:rPr>
           <w:rStyle w:val="ae"/>
+          <w:rFonts w:hint="eastAsia"/>
           <w:b w:val="0"/>
           <w:bCs w:val="0"/>
         </w:rPr>
@@ -2729,6 +4340,7 @@
         <w:ind w:left="360"/>
         <w:rPr>
           <w:rStyle w:val="ae"/>
+          <w:rFonts w:hint="eastAsia"/>
           <w:b w:val="0"/>
           <w:bCs w:val="0"/>
         </w:rPr>
@@ -2743,6 +4355,983 @@
         <w:t>下表展示了TPE算法搜寻到的最优超参数组合：</w:t>
       </w:r>
     </w:p>
+    <w:tbl>
+      <w:tblPr>
+        <w:tblStyle w:val="11"/>
+        <w:tblW w:w="8222" w:type="dxa"/>
+        <w:tblLook w:val="04A0" w:firstRow="1" w:lastRow="0" w:firstColumn="1" w:lastColumn="0" w:noHBand="0" w:noVBand="1"/>
+      </w:tblPr>
+      <w:tblGrid>
+        <w:gridCol w:w="2599"/>
+        <w:gridCol w:w="2079"/>
+        <w:gridCol w:w="992"/>
+        <w:gridCol w:w="2552"/>
+      </w:tblGrid>
+      <w:tr>
+        <w:trPr>
+          <w:cnfStyle w:val="100000000000" w:firstRow="1" w:lastRow="0" w:firstColumn="0" w:lastColumn="0" w:oddVBand="0" w:evenVBand="0" w:oddHBand="0" w:evenHBand="0" w:firstRowFirstColumn="0" w:firstRowLastColumn="0" w:lastRowFirstColumn="0" w:lastRowLastColumn="0"/>
+        </w:trPr>
+        <w:tc>
+          <w:tcPr>
+            <w:tcW w:w="2599" w:type="dxa"/>
+          </w:tcPr>
+          <w:p>
+            <w:pPr>
+              <w:jc w:val="center"/>
+            </w:pPr>
+            <w:r>
+              <w:rPr>
+                <w:rFonts w:ascii="宋体" w:eastAsia="宋体" w:hAnsi="宋体" w:cs="宋体" w:hint="eastAsia"/>
+              </w:rPr>
+              <w:t>超参数名称</w:t>
+            </w:r>
+          </w:p>
+        </w:tc>
+        <w:tc>
+          <w:tcPr>
+            <w:tcW w:w="2079" w:type="dxa"/>
+          </w:tcPr>
+          <w:p>
+            <w:pPr>
+              <w:jc w:val="center"/>
+            </w:pPr>
+            <w:r>
+              <w:rPr>
+                <w:rFonts w:ascii="宋体" w:eastAsia="宋体" w:hAnsi="宋体" w:cs="宋体" w:hint="eastAsia"/>
+              </w:rPr>
+              <w:t>变量名</w:t>
+            </w:r>
+          </w:p>
+        </w:tc>
+        <w:tc>
+          <w:tcPr>
+            <w:tcW w:w="992" w:type="dxa"/>
+          </w:tcPr>
+          <w:p>
+            <w:pPr>
+              <w:jc w:val="center"/>
+            </w:pPr>
+            <w:r>
+              <w:rPr>
+                <w:rFonts w:ascii="宋体" w:eastAsia="宋体" w:hAnsi="宋体" w:cs="宋体" w:hint="eastAsia"/>
+              </w:rPr>
+              <w:t>类型</w:t>
+            </w:r>
+          </w:p>
+        </w:tc>
+        <w:tc>
+          <w:tcPr>
+            <w:tcW w:w="2552" w:type="dxa"/>
+          </w:tcPr>
+          <w:p>
+            <w:pPr>
+              <w:jc w:val="center"/>
+              <w:rPr>
+                <w:rFonts w:ascii="宋体" w:eastAsia="宋体" w:hAnsi="宋体" w:cs="宋体" w:hint="eastAsia"/>
+              </w:rPr>
+            </w:pPr>
+            <w:r>
+              <w:rPr>
+                <w:rFonts w:ascii="宋体" w:eastAsia="宋体" w:hAnsi="宋体" w:cs="宋体" w:hint="eastAsia"/>
+              </w:rPr>
+              <w:t>最佳取值</w:t>
+            </w:r>
+          </w:p>
+        </w:tc>
+      </w:tr>
+      <w:tr>
+        <w:tc>
+          <w:tcPr>
+            <w:tcW w:w="2599" w:type="dxa"/>
+          </w:tcPr>
+          <w:p>
+            <w:pPr>
+              <w:jc w:val="center"/>
+            </w:pPr>
+            <w:r>
+              <w:rPr>
+                <w:rFonts w:ascii="宋体" w:eastAsia="宋体" w:hAnsi="宋体" w:cs="宋体" w:hint="eastAsia"/>
+              </w:rPr>
+              <w:t>初始学习率</w:t>
+            </w:r>
+          </w:p>
+        </w:tc>
+        <w:tc>
+          <w:tcPr>
+            <w:tcW w:w="2079" w:type="dxa"/>
+          </w:tcPr>
+          <w:p>
+            <w:pPr>
+              <w:jc w:val="center"/>
+              <w:rPr>
+                <w:rFonts w:eastAsiaTheme="minorEastAsia" w:hint="eastAsia"/>
+              </w:rPr>
+            </w:pPr>
+            <w:r>
+              <w:rPr>
+                <w:rFonts w:eastAsiaTheme="minorEastAsia"/>
+              </w:rPr>
+              <w:t>learning</w:t>
+            </w:r>
+            <w:r>
+              <w:rPr>
+                <w:rFonts w:eastAsiaTheme="minorEastAsia" w:hint="eastAsia"/>
+              </w:rPr>
+              <w:t>_rate</w:t>
+            </w:r>
+          </w:p>
+        </w:tc>
+        <w:tc>
+          <w:tcPr>
+            <w:tcW w:w="992" w:type="dxa"/>
+          </w:tcPr>
+          <w:p>
+            <w:pPr>
+              <w:jc w:val="center"/>
+              <w:rPr>
+                <w:rFonts w:eastAsiaTheme="minorEastAsia" w:hint="eastAsia"/>
+              </w:rPr>
+            </w:pPr>
+            <w:r>
+              <w:rPr>
+                <w:rFonts w:eastAsiaTheme="minorEastAsia" w:hint="eastAsia"/>
+              </w:rPr>
+              <w:t>连续型</w:t>
+            </w:r>
+          </w:p>
+        </w:tc>
+        <w:tc>
+          <w:tcPr>
+            <w:tcW w:w="2552" w:type="dxa"/>
+          </w:tcPr>
+          <w:p>
+            <w:pPr>
+              <w:jc w:val="center"/>
+              <w:rPr>
+                <w:rFonts w:eastAsiaTheme="minorEastAsia" w:hint="eastAsia"/>
+                <w:i/>
+              </w:rPr>
+            </w:pPr>
+            <m:oMathPara>
+              <m:oMath>
+                <m:sSup>
+                  <m:sSupPr>
+                    <m:ctrlPr>
+                      <w:rPr>
+                        <w:rFonts w:ascii="Cambria Math" w:eastAsiaTheme="minorEastAsia" w:hAnsi="Cambria Math"/>
+                        <w:i/>
+                      </w:rPr>
+                    </m:ctrlPr>
+                  </m:sSupPr>
+                  <m:e>
+                    <m:r>
+                      <w:rPr>
+                        <w:rFonts w:ascii="Cambria Math" w:eastAsiaTheme="minorEastAsia" w:hAnsi="Cambria Math"/>
+                      </w:rPr>
+                      <m:t>7.88</m:t>
+                    </m:r>
+                    <m:r>
+                      <w:rPr>
+                        <w:rFonts w:ascii="Cambria Math" w:eastAsiaTheme="minorEastAsia" w:hAnsi="Cambria Math" w:hint="eastAsia"/>
+                      </w:rPr>
+                      <m:t>×</m:t>
+                    </m:r>
+                    <m:r>
+                      <w:rPr>
+                        <w:rFonts w:ascii="Cambria Math" w:eastAsiaTheme="minorEastAsia" w:hAnsi="Cambria Math"/>
+                      </w:rPr>
+                      <m:t>10</m:t>
+                    </m:r>
+                  </m:e>
+                  <m:sup>
+                    <m:r>
+                      <w:rPr>
+                        <w:rFonts w:ascii="Cambria Math" w:eastAsiaTheme="minorEastAsia" w:hAnsi="Cambria Math"/>
+                      </w:rPr>
+                      <m:t>-</m:t>
+                    </m:r>
+                    <m:r>
+                      <w:rPr>
+                        <w:rFonts w:ascii="Cambria Math" w:eastAsiaTheme="minorEastAsia" w:hAnsi="Cambria Math"/>
+                      </w:rPr>
+                      <m:t>4</m:t>
+                    </m:r>
+                  </m:sup>
+                </m:sSup>
+              </m:oMath>
+            </m:oMathPara>
+          </w:p>
+        </w:tc>
+      </w:tr>
+      <w:tr>
+        <w:tc>
+          <w:tcPr>
+            <w:tcW w:w="2599" w:type="dxa"/>
+          </w:tcPr>
+          <w:p>
+            <w:pPr>
+              <w:jc w:val="center"/>
+              <w:rPr>
+                <w:rFonts w:eastAsiaTheme="minorEastAsia" w:hint="eastAsia"/>
+              </w:rPr>
+            </w:pPr>
+            <w:r>
+              <w:rPr>
+                <w:rFonts w:eastAsiaTheme="minorEastAsia" w:hint="eastAsia"/>
+              </w:rPr>
+              <w:t>Adam</w:t>
+            </w:r>
+            <w:r>
+              <w:rPr>
+                <w:rFonts w:eastAsiaTheme="minorEastAsia" w:hint="eastAsia"/>
+              </w:rPr>
+              <w:t>动量衰减系数</w:t>
+            </w:r>
+          </w:p>
+        </w:tc>
+        <w:tc>
+          <w:tcPr>
+            <w:tcW w:w="2079" w:type="dxa"/>
+          </w:tcPr>
+          <w:p>
+            <w:pPr>
+              <w:jc w:val="center"/>
+              <w:rPr>
+                <w:rFonts w:eastAsiaTheme="minorEastAsia"/>
+              </w:rPr>
+            </w:pPr>
+            <w:r>
+              <w:rPr>
+                <w:rFonts w:asciiTheme="minorEastAsia" w:eastAsiaTheme="minorEastAsia" w:hAnsiTheme="minorEastAsia" w:hint="eastAsia"/>
+              </w:rPr>
+              <w:t>beta</w:t>
+            </w:r>
+            <w:r>
+              <w:rPr>
+                <w:rFonts w:eastAsiaTheme="minorEastAsia" w:hint="eastAsia"/>
+              </w:rPr>
+              <w:t>1</w:t>
+            </w:r>
+          </w:p>
+        </w:tc>
+        <w:tc>
+          <w:tcPr>
+            <w:tcW w:w="992" w:type="dxa"/>
+          </w:tcPr>
+          <w:p>
+            <w:pPr>
+              <w:jc w:val="center"/>
+              <w:rPr>
+                <w:rFonts w:eastAsiaTheme="minorEastAsia" w:hint="eastAsia"/>
+              </w:rPr>
+            </w:pPr>
+            <w:r>
+              <w:rPr>
+                <w:rFonts w:eastAsiaTheme="minorEastAsia" w:hint="eastAsia"/>
+              </w:rPr>
+              <w:t>连续型</w:t>
+            </w:r>
+          </w:p>
+        </w:tc>
+        <w:tc>
+          <w:tcPr>
+            <w:tcW w:w="2552" w:type="dxa"/>
+          </w:tcPr>
+          <w:p>
+            <w:pPr>
+              <w:jc w:val="center"/>
+              <w:rPr>
+                <w:rFonts w:eastAsiaTheme="minorEastAsia" w:hint="eastAsia"/>
+                <w:i/>
+              </w:rPr>
+            </w:pPr>
+            <m:oMathPara>
+              <m:oMath>
+                <m:r>
+                  <w:rPr>
+                    <w:rFonts w:ascii="Cambria Math" w:hAnsi="Cambria Math"/>
+                  </w:rPr>
+                  <m:t>0</m:t>
+                </m:r>
+                <m:r>
+                  <w:rPr>
+                    <w:rFonts w:ascii="Cambria Math" w:eastAsiaTheme="minorEastAsia" w:hAnsi="Cambria Math"/>
+                  </w:rPr>
+                  <m:t>.86857</m:t>
+                </m:r>
+              </m:oMath>
+            </m:oMathPara>
+          </w:p>
+        </w:tc>
+      </w:tr>
+      <w:tr>
+        <w:tc>
+          <w:tcPr>
+            <w:tcW w:w="2599" w:type="dxa"/>
+          </w:tcPr>
+          <w:p>
+            <w:pPr>
+              <w:jc w:val="center"/>
+            </w:pPr>
+            <w:r>
+              <w:rPr>
+                <w:rFonts w:asciiTheme="minorEastAsia" w:eastAsiaTheme="minorEastAsia" w:hAnsiTheme="minorEastAsia" w:hint="eastAsia"/>
+              </w:rPr>
+              <w:t>Adam</w:t>
+            </w:r>
+            <w:r>
+              <w:rPr>
+                <w:rFonts w:ascii="宋体" w:eastAsia="宋体" w:hAnsi="宋体" w:cs="宋体" w:hint="eastAsia"/>
+              </w:rPr>
+              <w:t>二阶矩衰减系数</w:t>
+            </w:r>
+          </w:p>
+        </w:tc>
+        <w:tc>
+          <w:tcPr>
+            <w:tcW w:w="2079" w:type="dxa"/>
+          </w:tcPr>
+          <w:p>
+            <w:pPr>
+              <w:jc w:val="center"/>
+              <w:rPr>
+                <w:rFonts w:eastAsiaTheme="minorEastAsia"/>
+              </w:rPr>
+            </w:pPr>
+            <w:r>
+              <w:rPr>
+                <w:rFonts w:asciiTheme="minorEastAsia" w:eastAsiaTheme="minorEastAsia" w:hAnsiTheme="minorEastAsia" w:hint="eastAsia"/>
+              </w:rPr>
+              <w:t>beta</w:t>
+            </w:r>
+            <w:r>
+              <w:rPr>
+                <w:rFonts w:eastAsiaTheme="minorEastAsia" w:hint="eastAsia"/>
+              </w:rPr>
+              <w:t>2</w:t>
+            </w:r>
+          </w:p>
+        </w:tc>
+        <w:tc>
+          <w:tcPr>
+            <w:tcW w:w="992" w:type="dxa"/>
+          </w:tcPr>
+          <w:p>
+            <w:pPr>
+              <w:jc w:val="center"/>
+              <w:rPr>
+                <w:rFonts w:eastAsiaTheme="minorEastAsia" w:hint="eastAsia"/>
+              </w:rPr>
+            </w:pPr>
+            <w:r>
+              <w:rPr>
+                <w:rFonts w:eastAsiaTheme="minorEastAsia" w:hint="eastAsia"/>
+              </w:rPr>
+              <w:t>连续型</w:t>
+            </w:r>
+          </w:p>
+        </w:tc>
+        <w:tc>
+          <w:tcPr>
+            <w:tcW w:w="2552" w:type="dxa"/>
+          </w:tcPr>
+          <w:p>
+            <w:pPr>
+              <w:jc w:val="center"/>
+              <w:rPr>
+                <w:rFonts w:eastAsiaTheme="minorEastAsia" w:hint="eastAsia"/>
+                <w:i/>
+              </w:rPr>
+            </w:pPr>
+            <m:oMathPara>
+              <m:oMath>
+                <m:r>
+                  <w:rPr>
+                    <w:rFonts w:ascii="Cambria Math" w:hAnsi="Cambria Math"/>
+                  </w:rPr>
+                  <m:t>0</m:t>
+                </m:r>
+                <m:r>
+                  <w:rPr>
+                    <w:rFonts w:ascii="Cambria Math" w:eastAsiaTheme="minorEastAsia" w:hAnsi="Cambria Math"/>
+                  </w:rPr>
+                  <m:t>.99009</m:t>
+                </m:r>
+              </m:oMath>
+            </m:oMathPara>
+          </w:p>
+        </w:tc>
+      </w:tr>
+      <w:tr>
+        <w:tc>
+          <w:tcPr>
+            <w:tcW w:w="2599" w:type="dxa"/>
+          </w:tcPr>
+          <w:p>
+            <w:pPr>
+              <w:jc w:val="center"/>
+              <w:rPr>
+                <w:rFonts w:eastAsiaTheme="minorEastAsia" w:hint="eastAsia"/>
+              </w:rPr>
+            </w:pPr>
+            <w:r>
+              <w:rPr>
+                <w:rFonts w:asciiTheme="minorEastAsia" w:eastAsiaTheme="minorEastAsia" w:hAnsiTheme="minorEastAsia" w:hint="eastAsia"/>
+              </w:rPr>
+              <w:t>L</w:t>
+            </w:r>
+            <w:r>
+              <w:rPr>
+                <w:rFonts w:eastAsiaTheme="minorEastAsia" w:hint="eastAsia"/>
+              </w:rPr>
+              <w:t>2</w:t>
+            </w:r>
+            <w:r>
+              <w:rPr>
+                <w:rFonts w:eastAsiaTheme="minorEastAsia" w:hint="eastAsia"/>
+              </w:rPr>
+              <w:t>正则化系数</w:t>
+            </w:r>
+          </w:p>
+        </w:tc>
+        <w:tc>
+          <w:tcPr>
+            <w:tcW w:w="2079" w:type="dxa"/>
+          </w:tcPr>
+          <w:p>
+            <w:pPr>
+              <w:jc w:val="center"/>
+              <w:rPr>
+                <w:rFonts w:eastAsiaTheme="minorEastAsia" w:hint="eastAsia"/>
+              </w:rPr>
+            </w:pPr>
+            <w:r>
+              <w:rPr>
+                <w:rFonts w:asciiTheme="minorEastAsia" w:eastAsiaTheme="minorEastAsia" w:hAnsiTheme="minorEastAsia" w:hint="eastAsia"/>
+              </w:rPr>
+              <w:t>wd</w:t>
+            </w:r>
+          </w:p>
+        </w:tc>
+        <w:tc>
+          <w:tcPr>
+            <w:tcW w:w="992" w:type="dxa"/>
+          </w:tcPr>
+          <w:p>
+            <w:pPr>
+              <w:jc w:val="center"/>
+              <w:rPr>
+                <w:rFonts w:eastAsiaTheme="minorEastAsia" w:hint="eastAsia"/>
+              </w:rPr>
+            </w:pPr>
+            <w:r>
+              <w:rPr>
+                <w:rFonts w:eastAsiaTheme="minorEastAsia" w:hint="eastAsia"/>
+              </w:rPr>
+              <w:t>连续型</w:t>
+            </w:r>
+          </w:p>
+        </w:tc>
+        <w:tc>
+          <w:tcPr>
+            <w:tcW w:w="2552" w:type="dxa"/>
+          </w:tcPr>
+          <w:p>
+            <w:pPr>
+              <w:jc w:val="center"/>
+              <w:rPr>
+                <w:rFonts w:hint="eastAsia"/>
+              </w:rPr>
+            </w:pPr>
+            <m:oMathPara>
+              <m:oMath>
+                <m:sSup>
+                  <m:sSupPr>
+                    <m:ctrlPr>
+                      <w:rPr>
+                        <w:rFonts w:ascii="Cambria Math" w:eastAsiaTheme="minorEastAsia" w:hAnsi="Cambria Math"/>
+                        <w:i/>
+                      </w:rPr>
+                    </m:ctrlPr>
+                  </m:sSupPr>
+                  <m:e>
+                    <m:r>
+                      <w:rPr>
+                        <w:rFonts w:ascii="Cambria Math" w:eastAsiaTheme="minorEastAsia" w:hAnsi="Cambria Math"/>
+                      </w:rPr>
+                      <m:t>2.80</m:t>
+                    </m:r>
+                    <m:r>
+                      <w:rPr>
+                        <w:rFonts w:ascii="Cambria Math" w:eastAsiaTheme="minorEastAsia" w:hAnsi="Cambria Math" w:hint="eastAsia"/>
+                      </w:rPr>
+                      <m:t>×</m:t>
+                    </m:r>
+                    <m:r>
+                      <w:rPr>
+                        <w:rFonts w:ascii="Cambria Math" w:eastAsiaTheme="minorEastAsia" w:hAnsi="Cambria Math"/>
+                      </w:rPr>
+                      <m:t>10</m:t>
+                    </m:r>
+                  </m:e>
+                  <m:sup>
+                    <m:r>
+                      <w:rPr>
+                        <w:rFonts w:ascii="Cambria Math" w:eastAsiaTheme="minorEastAsia" w:hAnsi="Cambria Math"/>
+                      </w:rPr>
+                      <m:t>-</m:t>
+                    </m:r>
+                    <m:r>
+                      <w:rPr>
+                        <w:rFonts w:ascii="Cambria Math" w:eastAsiaTheme="minorEastAsia" w:hAnsi="Cambria Math"/>
+                      </w:rPr>
+                      <m:t>5</m:t>
+                    </m:r>
+                  </m:sup>
+                </m:sSup>
+              </m:oMath>
+            </m:oMathPara>
+          </w:p>
+        </w:tc>
+      </w:tr>
+      <w:tr>
+        <w:tc>
+          <w:tcPr>
+            <w:tcW w:w="2599" w:type="dxa"/>
+          </w:tcPr>
+          <w:p>
+            <w:pPr>
+              <w:jc w:val="center"/>
+              <w:rPr>
+                <w:rFonts w:asciiTheme="minorEastAsia" w:hAnsiTheme="minorEastAsia" w:hint="eastAsia"/>
+              </w:rPr>
+            </w:pPr>
+            <w:r>
+              <w:rPr>
+                <w:rFonts w:asciiTheme="minorEastAsia" w:eastAsiaTheme="minorEastAsia" w:hAnsiTheme="minorEastAsia" w:hint="eastAsia"/>
+              </w:rPr>
+              <w:lastRenderedPageBreak/>
+              <w:t>dropout</w:t>
+            </w:r>
+            <w:r>
+              <w:rPr>
+                <w:rFonts w:ascii="宋体" w:eastAsia="宋体" w:hAnsi="宋体" w:cs="宋体" w:hint="eastAsia"/>
+              </w:rPr>
+              <w:t>概率</w:t>
+            </w:r>
+          </w:p>
+        </w:tc>
+        <w:tc>
+          <w:tcPr>
+            <w:tcW w:w="2079" w:type="dxa"/>
+          </w:tcPr>
+          <w:p>
+            <w:pPr>
+              <w:jc w:val="center"/>
+              <w:rPr>
+                <w:rFonts w:asciiTheme="minorEastAsia" w:eastAsiaTheme="minorEastAsia" w:hAnsiTheme="minorEastAsia" w:hint="eastAsia"/>
+              </w:rPr>
+            </w:pPr>
+            <w:r>
+              <w:rPr>
+                <w:rFonts w:asciiTheme="minorEastAsia" w:eastAsiaTheme="minorEastAsia" w:hAnsiTheme="minorEastAsia" w:hint="eastAsia"/>
+              </w:rPr>
+              <w:t>dropout_rate</w:t>
+            </w:r>
+          </w:p>
+        </w:tc>
+        <w:tc>
+          <w:tcPr>
+            <w:tcW w:w="992" w:type="dxa"/>
+          </w:tcPr>
+          <w:p>
+            <w:pPr>
+              <w:jc w:val="center"/>
+              <w:rPr>
+                <w:rFonts w:hint="eastAsia"/>
+              </w:rPr>
+            </w:pPr>
+            <w:r>
+              <w:rPr>
+                <w:rFonts w:ascii="宋体" w:eastAsia="宋体" w:hAnsi="宋体" w:cs="宋体" w:hint="eastAsia"/>
+              </w:rPr>
+              <w:t>连续型</w:t>
+            </w:r>
+          </w:p>
+        </w:tc>
+        <w:tc>
+          <w:tcPr>
+            <w:tcW w:w="2552" w:type="dxa"/>
+          </w:tcPr>
+          <w:p>
+            <w:pPr>
+              <w:jc w:val="center"/>
+              <w:rPr>
+                <w:rFonts w:eastAsiaTheme="minorEastAsia" w:hint="eastAsia"/>
+                <w:i/>
+              </w:rPr>
+            </w:pPr>
+            <m:oMathPara>
+              <m:oMath>
+                <m:r>
+                  <w:rPr>
+                    <w:rFonts w:ascii="Cambria Math" w:hAnsi="Cambria Math"/>
+                  </w:rPr>
+                  <m:t>0</m:t>
+                </m:r>
+                <m:r>
+                  <w:rPr>
+                    <w:rFonts w:ascii="Cambria Math" w:eastAsiaTheme="minorEastAsia" w:hAnsi="Cambria Math"/>
+                  </w:rPr>
+                  <m:t>.46643</m:t>
+                </m:r>
+              </m:oMath>
+            </m:oMathPara>
+          </w:p>
+        </w:tc>
+      </w:tr>
+      <w:tr>
+        <w:tc>
+          <w:tcPr>
+            <w:tcW w:w="2599" w:type="dxa"/>
+          </w:tcPr>
+          <w:p>
+            <w:pPr>
+              <w:jc w:val="center"/>
+              <w:rPr>
+                <w:rFonts w:asciiTheme="minorEastAsia" w:hAnsiTheme="minorEastAsia" w:hint="eastAsia"/>
+              </w:rPr>
+            </w:pPr>
+            <w:r>
+              <w:rPr>
+                <w:rFonts w:ascii="宋体" w:eastAsia="宋体" w:hAnsi="宋体" w:cs="宋体" w:hint="eastAsia"/>
+              </w:rPr>
+              <w:t>基数</w:t>
+            </w:r>
+          </w:p>
+        </w:tc>
+        <w:tc>
+          <w:tcPr>
+            <w:tcW w:w="2079" w:type="dxa"/>
+          </w:tcPr>
+          <w:p>
+            <w:pPr>
+              <w:jc w:val="center"/>
+              <w:rPr>
+                <w:rFonts w:asciiTheme="minorEastAsia" w:eastAsiaTheme="minorEastAsia" w:hAnsiTheme="minorEastAsia" w:hint="eastAsia"/>
+              </w:rPr>
+            </w:pPr>
+            <w:r>
+              <w:rPr>
+                <w:rFonts w:asciiTheme="minorEastAsia" w:eastAsiaTheme="minorEastAsia" w:hAnsiTheme="minorEastAsia" w:hint="eastAsia"/>
+              </w:rPr>
+              <w:t>cardinality</w:t>
+            </w:r>
+          </w:p>
+        </w:tc>
+        <w:tc>
+          <w:tcPr>
+            <w:tcW w:w="992" w:type="dxa"/>
+          </w:tcPr>
+          <w:p>
+            <w:pPr>
+              <w:jc w:val="center"/>
+              <w:rPr>
+                <w:rFonts w:hint="eastAsia"/>
+              </w:rPr>
+            </w:pPr>
+            <w:r>
+              <w:rPr>
+                <w:rFonts w:ascii="宋体" w:eastAsia="宋体" w:hAnsi="宋体" w:cs="宋体" w:hint="eastAsia"/>
+              </w:rPr>
+              <w:t>离散型</w:t>
+            </w:r>
+          </w:p>
+        </w:tc>
+        <w:tc>
+          <w:tcPr>
+            <w:tcW w:w="2552" w:type="dxa"/>
+          </w:tcPr>
+          <w:p>
+            <w:pPr>
+              <w:jc w:val="center"/>
+              <w:rPr>
+                <w:rFonts w:hint="eastAsia"/>
+              </w:rPr>
+            </w:pPr>
+            <m:oMathPara>
+              <m:oMath>
+                <m:r>
+                  <w:rPr>
+                    <w:rFonts w:ascii="Cambria Math" w:eastAsiaTheme="minorEastAsia" w:hAnsi="Cambria Math"/>
+                  </w:rPr>
+                  <m:t>16</m:t>
+                </m:r>
+              </m:oMath>
+            </m:oMathPara>
+          </w:p>
+        </w:tc>
+      </w:tr>
+      <w:tr>
+        <w:tc>
+          <w:tcPr>
+            <w:tcW w:w="2599" w:type="dxa"/>
+          </w:tcPr>
+          <w:p>
+            <w:pPr>
+              <w:jc w:val="center"/>
+              <w:rPr>
+                <w:rFonts w:asciiTheme="minorEastAsia" w:hAnsiTheme="minorEastAsia" w:hint="eastAsia"/>
+              </w:rPr>
+            </w:pPr>
+            <w:r>
+              <w:rPr>
+                <w:rFonts w:ascii="宋体" w:eastAsia="宋体" w:hAnsi="宋体" w:cs="宋体" w:hint="eastAsia"/>
+              </w:rPr>
+              <w:t>瓶颈宽度</w:t>
+            </w:r>
+          </w:p>
+        </w:tc>
+        <w:tc>
+          <w:tcPr>
+            <w:tcW w:w="2079" w:type="dxa"/>
+          </w:tcPr>
+          <w:p>
+            <w:pPr>
+              <w:jc w:val="center"/>
+              <w:rPr>
+                <w:rFonts w:asciiTheme="minorEastAsia" w:eastAsiaTheme="minorEastAsia" w:hAnsiTheme="minorEastAsia" w:hint="eastAsia"/>
+              </w:rPr>
+            </w:pPr>
+            <w:r>
+              <w:rPr>
+                <w:rFonts w:asciiTheme="minorEastAsia" w:eastAsiaTheme="minorEastAsia" w:hAnsiTheme="minorEastAsia" w:hint="eastAsia"/>
+              </w:rPr>
+              <w:t>base</w:t>
+            </w:r>
+          </w:p>
+        </w:tc>
+        <w:tc>
+          <w:tcPr>
+            <w:tcW w:w="992" w:type="dxa"/>
+          </w:tcPr>
+          <w:p>
+            <w:pPr>
+              <w:jc w:val="center"/>
+              <w:rPr>
+                <w:rFonts w:hint="eastAsia"/>
+              </w:rPr>
+            </w:pPr>
+            <w:r>
+              <w:rPr>
+                <w:rFonts w:ascii="宋体" w:eastAsia="宋体" w:hAnsi="宋体" w:cs="宋体" w:hint="eastAsia"/>
+              </w:rPr>
+              <w:t>离散型</w:t>
+            </w:r>
+          </w:p>
+        </w:tc>
+        <w:tc>
+          <w:tcPr>
+            <w:tcW w:w="2552" w:type="dxa"/>
+          </w:tcPr>
+          <w:p>
+            <w:pPr>
+              <w:jc w:val="center"/>
+              <w:rPr>
+                <w:rFonts w:hint="eastAsia"/>
+              </w:rPr>
+            </w:pPr>
+            <m:oMathPara>
+              <m:oMath>
+                <m:r>
+                  <w:rPr>
+                    <w:rFonts w:ascii="Cambria Math" w:eastAsiaTheme="minorEastAsia" w:hAnsi="Cambria Math"/>
+                  </w:rPr>
+                  <m:t>4</m:t>
+                </m:r>
+              </m:oMath>
+            </m:oMathPara>
+          </w:p>
+        </w:tc>
+      </w:tr>
+      <w:tr>
+        <w:tc>
+          <w:tcPr>
+            <w:tcW w:w="2599" w:type="dxa"/>
+          </w:tcPr>
+          <w:p>
+            <w:pPr>
+              <w:jc w:val="center"/>
+              <w:rPr>
+                <w:rFonts w:asciiTheme="minorEastAsia" w:hAnsiTheme="minorEastAsia" w:hint="eastAsia"/>
+              </w:rPr>
+            </w:pPr>
+            <w:r>
+              <w:rPr>
+                <w:rFonts w:asciiTheme="minorEastAsia" w:eastAsiaTheme="minorEastAsia" w:hAnsiTheme="minorEastAsia" w:hint="eastAsia"/>
+              </w:rPr>
+              <w:t>SEBlock</w:t>
+            </w:r>
+            <w:r>
+              <w:rPr>
+                <w:rFonts w:ascii="宋体" w:eastAsia="宋体" w:hAnsi="宋体" w:cs="宋体" w:hint="eastAsia"/>
+              </w:rPr>
+              <w:t>缩减比例</w:t>
+            </w:r>
+          </w:p>
+        </w:tc>
+        <w:tc>
+          <w:tcPr>
+            <w:tcW w:w="2079" w:type="dxa"/>
+          </w:tcPr>
+          <w:p>
+            <w:pPr>
+              <w:jc w:val="center"/>
+              <w:rPr>
+                <w:rFonts w:asciiTheme="minorEastAsia" w:eastAsiaTheme="minorEastAsia" w:hAnsiTheme="minorEastAsia" w:hint="eastAsia"/>
+              </w:rPr>
+            </w:pPr>
+            <w:r>
+              <w:rPr>
+                <w:rFonts w:asciiTheme="minorEastAsia" w:hAnsiTheme="minorEastAsia"/>
+              </w:rPr>
+              <w:t>SE_reduction_ratio</w:t>
+            </w:r>
+          </w:p>
+        </w:tc>
+        <w:tc>
+          <w:tcPr>
+            <w:tcW w:w="992" w:type="dxa"/>
+          </w:tcPr>
+          <w:p>
+            <w:pPr>
+              <w:jc w:val="center"/>
+              <w:rPr>
+                <w:rFonts w:hint="eastAsia"/>
+              </w:rPr>
+            </w:pPr>
+            <w:r>
+              <w:rPr>
+                <w:rFonts w:ascii="宋体" w:eastAsia="宋体" w:hAnsi="宋体" w:cs="宋体" w:hint="eastAsia"/>
+              </w:rPr>
+              <w:t>离散型</w:t>
+            </w:r>
+          </w:p>
+        </w:tc>
+        <w:tc>
+          <w:tcPr>
+            <w:tcW w:w="2552" w:type="dxa"/>
+          </w:tcPr>
+          <w:p>
+            <w:pPr>
+              <w:jc w:val="center"/>
+              <w:rPr>
+                <w:rFonts w:hint="eastAsia"/>
+              </w:rPr>
+            </w:pPr>
+            <m:oMathPara>
+              <m:oMath>
+                <m:r>
+                  <w:rPr>
+                    <w:rFonts w:ascii="Cambria Math" w:eastAsiaTheme="minorEastAsia" w:hAnsi="Cambria Math"/>
+                  </w:rPr>
+                  <m:t>16</m:t>
+                </m:r>
+              </m:oMath>
+            </m:oMathPara>
+          </w:p>
+        </w:tc>
+      </w:tr>
+      <w:tr>
+        <w:tc>
+          <w:tcPr>
+            <w:tcW w:w="2599" w:type="dxa"/>
+          </w:tcPr>
+          <w:p>
+            <w:pPr>
+              <w:jc w:val="center"/>
+              <w:rPr>
+                <w:rFonts w:asciiTheme="minorEastAsia" w:hAnsiTheme="minorEastAsia" w:hint="eastAsia"/>
+              </w:rPr>
+            </w:pPr>
+            <w:r>
+              <w:rPr>
+                <w:rFonts w:asciiTheme="minorEastAsia" w:eastAsiaTheme="minorEastAsia" w:hAnsiTheme="minorEastAsia" w:hint="eastAsia"/>
+              </w:rPr>
+              <w:t>SABlock</w:t>
+            </w:r>
+            <w:r>
+              <w:rPr>
+                <w:rFonts w:ascii="宋体" w:eastAsia="宋体" w:hAnsi="宋体" w:cs="宋体" w:hint="eastAsia"/>
+              </w:rPr>
+              <w:t>卷积核尺寸</w:t>
+            </w:r>
+          </w:p>
+        </w:tc>
+        <w:tc>
+          <w:tcPr>
+            <w:tcW w:w="2079" w:type="dxa"/>
+          </w:tcPr>
+          <w:p>
+            <w:pPr>
+              <w:jc w:val="center"/>
+              <w:rPr>
+                <w:rFonts w:asciiTheme="minorEastAsia" w:eastAsiaTheme="minorEastAsia" w:hAnsiTheme="minorEastAsia" w:hint="eastAsia"/>
+              </w:rPr>
+            </w:pPr>
+            <w:r>
+              <w:rPr>
+                <w:rFonts w:asciiTheme="minorEastAsia" w:hAnsiTheme="minorEastAsia"/>
+              </w:rPr>
+              <w:t>SA_kernel_size</w:t>
+            </w:r>
+          </w:p>
+        </w:tc>
+        <w:tc>
+          <w:tcPr>
+            <w:tcW w:w="992" w:type="dxa"/>
+          </w:tcPr>
+          <w:p>
+            <w:pPr>
+              <w:jc w:val="center"/>
+              <w:rPr>
+                <w:rFonts w:hint="eastAsia"/>
+              </w:rPr>
+            </w:pPr>
+            <w:r>
+              <w:rPr>
+                <w:rFonts w:ascii="宋体" w:eastAsia="宋体" w:hAnsi="宋体" w:cs="宋体" w:hint="eastAsia"/>
+              </w:rPr>
+              <w:t>离散型</w:t>
+            </w:r>
+          </w:p>
+        </w:tc>
+        <w:tc>
+          <w:tcPr>
+            <w:tcW w:w="2552" w:type="dxa"/>
+          </w:tcPr>
+          <w:p>
+            <w:pPr>
+              <w:jc w:val="center"/>
+              <w:rPr>
+                <w:rFonts w:eastAsiaTheme="minorEastAsia" w:hint="eastAsia"/>
+                <w:i/>
+              </w:rPr>
+            </w:pPr>
+            <m:oMathPara>
+              <m:oMath>
+                <m:r>
+                  <w:rPr>
+                    <w:rFonts w:ascii="Cambria Math" w:hAnsi="Cambria Math"/>
+                  </w:rPr>
+                  <m:t>3</m:t>
+                </m:r>
+              </m:oMath>
+            </m:oMathPara>
+          </w:p>
+        </w:tc>
+      </w:tr>
+    </w:tbl>
     <w:p>
       <w:pPr>
         <w:pStyle w:val="a9"/>
@@ -2756,36 +5345,6 @@
           <w:color w:val="FF0000"/>
         </w:rPr>
       </w:pPr>
-      <w:r>
-        <w:rPr>
-          <w:rStyle w:val="ae"/>
-          <w:rFonts w:hint="eastAsia"/>
-          <w:b w:val="0"/>
-          <w:bCs w:val="0"/>
-          <w:color w:val="FF0000"/>
-        </w:rPr>
-        <w:t>插入</w:t>
-      </w:r>
-      <w:r>
-        <w:rPr>
-          <w:rStyle w:val="ae"/>
-          <w:rFonts w:hint="eastAsia"/>
-          <w:b w:val="0"/>
-          <w:bCs w:val="0"/>
-          <w:color w:val="FF0000"/>
-        </w:rPr>
-        <w:t>超参数</w:t>
-      </w:r>
-      <w:r>
-        <w:rPr>
-          <w:rStyle w:val="ae"/>
-          <w:rFonts w:hint="eastAsia"/>
-          <w:b w:val="0"/>
-          <w:bCs w:val="0"/>
-          <w:color w:val="FF0000"/>
-        </w:rPr>
-        <w:t>组合</w:t>
-      </w:r>
     </w:p>
     <w:p>
       <w:pPr>
@@ -2797,6 +5356,7 @@
         <w:jc w:val="left"/>
         <w:rPr>
           <w:rStyle w:val="ae"/>
+          <w:rFonts w:hint="eastAsia"/>
           <w:b w:val="0"/>
           <w:bCs w:val="0"/>
         </w:rPr>
@@ -2827,36 +5387,19 @@
         <w:jc w:val="left"/>
         <w:rPr>
           <w:rStyle w:val="ae"/>
-          <w:b w:val="0"/>
-          <w:bCs w:val="0"/>
-        </w:rPr>
-      </w:pPr>
-      <w:r>
-        <w:rPr>
-          <w:rStyle w:val="ae"/>
-          <w:rFonts w:hint="eastAsia"/>
-          <w:b w:val="0"/>
-          <w:bCs w:val="0"/>
-        </w:rPr>
-        <w:t>以下是</w:t>
-      </w:r>
-      <w:r>
-        <w:rPr>
-          <w:rStyle w:val="ae"/>
-          <w:rFonts w:hint="eastAsia"/>
-          <w:b w:val="0"/>
-          <w:bCs w:val="0"/>
-        </w:rPr>
-        <w:t>ResNeXt-CBAM</w:t>
-      </w:r>
-      <w:r>
-        <w:rPr>
-          <w:rStyle w:val="ae"/>
-          <w:rFonts w:hint="eastAsia"/>
-          <w:b w:val="0"/>
-          <w:bCs w:val="0"/>
-        </w:rPr>
-        <w:t>模型在50轮深度训练中的训练曲线与训练结果：</w:t>
+          <w:rFonts w:hint="eastAsia"/>
+          <w:b w:val="0"/>
+          <w:bCs w:val="0"/>
+        </w:rPr>
+      </w:pPr>
+      <w:r>
+        <w:rPr>
+          <w:rStyle w:val="ae"/>
+          <w:rFonts w:hint="eastAsia"/>
+          <w:b w:val="0"/>
+          <w:bCs w:val="0"/>
+        </w:rPr>
+        <w:t>以下是ResNeXt-CBAM模型在50轮深度训练中的训练曲线与训练结果：</w:t>
       </w:r>
     </w:p>
     <w:p>
@@ -2866,7 +5409,6 @@
         <w:jc w:val="center"/>
         <w:rPr>
           <w:rStyle w:val="ae"/>
-          <w:rFonts w:hint="eastAsia"/>
           <w:b w:val="0"/>
           <w:bCs w:val="0"/>
           <w:color w:val="FF0000"/>
@@ -2891,6 +5433,30 @@
           <w:color w:val="FF0000"/>
         </w:rPr>
         <w:t>训练曲线与训练结果</w:t>
+      </w:r>
+    </w:p>
+    <w:p>
+      <w:pPr>
+        <w:pStyle w:val="a9"/>
+        <w:ind w:left="360"/>
+        <w:jc w:val="center"/>
+        <w:rPr>
+          <w:rStyle w:val="ae"/>
+          <w:rFonts w:hint="eastAsia"/>
+          <w:b w:val="0"/>
+          <w:bCs w:val="0"/>
+          <w:color w:val="FF0000"/>
+        </w:rPr>
+      </w:pPr>
+      <w:r>
+        <w:rPr>
+          <w:rStyle w:val="ae"/>
+          <w:rFonts w:hint="eastAsia"/>
+          <w:b w:val="0"/>
+          <w:bCs w:val="0"/>
+          <w:color w:val="FF0000"/>
+        </w:rPr>
+        <w:t>./training_record/ResNeXt/after_hyperparam_optim中.csv文件</w:t>
       </w:r>
     </w:p>
     <w:p>
@@ -2911,6 +5477,7 @@
         <w:jc w:val="left"/>
         <w:rPr>
           <w:rStyle w:val="ae"/>
+          <w:rFonts w:hint="eastAsia"/>
         </w:rPr>
       </w:pPr>
       <w:r>
@@ -2937,14 +5504,7 @@
           <w:rStyle w:val="ae"/>
           <w:rFonts w:hint="eastAsia"/>
         </w:rPr>
-        <w:t>模型的</w:t>
-      </w:r>
-      <w:r>
-        <w:rPr>
-          <w:rStyle w:val="ae"/>
-          <w:rFonts w:hint="eastAsia"/>
-        </w:rPr>
-        <w:t>扩展与应用</w:t>
+        <w:t>模型的扩展与应用</w:t>
       </w:r>
     </w:p>
     <w:p>
@@ -2952,6 +5512,7 @@
         <w:jc w:val="left"/>
         <w:rPr>
           <w:rStyle w:val="ae"/>
+          <w:rFonts w:hint="eastAsia"/>
           <w:b w:val="0"/>
           <w:bCs w:val="0"/>
         </w:rPr>
@@ -2971,25 +5532,7 @@
           <w:b w:val="0"/>
           <w:bCs w:val="0"/>
         </w:rPr>
-        <w:t>为了使训练后的</w:t>
-      </w:r>
-      <w:r>
-        <w:rPr>
-          <w:rStyle w:val="ae"/>
-          <w:rFonts w:hint="eastAsia"/>
-          <w:b w:val="0"/>
-          <w:bCs w:val="0"/>
-        </w:rPr>
-        <w:t>ResNeXt-CBAM</w:t>
-      </w:r>
-      <w:r>
-        <w:rPr>
-          <w:rStyle w:val="ae"/>
-          <w:rFonts w:hint="eastAsia"/>
-          <w:b w:val="0"/>
-          <w:bCs w:val="0"/>
-        </w:rPr>
-        <w:t>能够在更为复杂的图像上同样表现优异，我们同时训练了一个YOLOv8-n模型，用于对图像中的番茄叶片目标进行检测。</w:t>
+        <w:t>为了使训练后的ResNeXt-CBAM能够在更为复杂的图像上同样表现优异，我们同时训练了一个YOLOv8-n模型，用于对图像中的番茄叶片目标进行检测。</w:t>
       </w:r>
     </w:p>
     <w:p>
@@ -2997,6 +5540,7 @@
         <w:jc w:val="left"/>
         <w:rPr>
           <w:rStyle w:val="ae"/>
+          <w:rFonts w:hint="eastAsia"/>
           <w:b w:val="0"/>
           <w:bCs w:val="0"/>
         </w:rPr>
@@ -3052,17 +5596,7 @@
           <w:b w:val="0"/>
           <w:bCs w:val="0"/>
         </w:rPr>
-        <w:t>在进行100</w:t>
-      </w:r>
-      <w:r>
-        <w:rPr>
-          <w:rStyle w:val="ae"/>
-          <w:rFonts w:hint="eastAsia"/>
-          <w:b w:val="0"/>
-          <w:bCs w:val="0"/>
-        </w:rPr>
-        <w:lastRenderedPageBreak/>
-        <w:t>轮训练之后，YOLOv8-n模型已经可以较为精确地框选出验证图像中的目标。下图展示了训练后的YOLO模型对一些验证图像中目标的检测情况：</w:t>
+        <w:t>在进行100轮训练之后，YOLOv8-n模型已经可以较为精确地框选出验证图像中的目标。下图展示了训练后的YOLO模型对一些验证图像中目标的检测情况：</w:t>
       </w:r>
     </w:p>
     <w:p>
@@ -3083,7 +5617,7 @@
           <w:noProof/>
         </w:rPr>
         <w:drawing>
-          <wp:inline distT="0" distB="0" distL="0" distR="0" wp14:anchorId="361B83BE" wp14:editId="2FC85CAE">
+          <wp:inline distT="0" distB="0" distL="0" distR="0" wp14:anchorId="361B83BE" wp14:editId="681651CB">
             <wp:extent cx="3181900" cy="3181900"/>
             <wp:effectExtent l="0" t="0" r="0" b="0"/>
             <wp:docPr id="357904153" name="图片 3"/>
@@ -3150,25 +5684,7 @@
           <w:b w:val="0"/>
           <w:bCs w:val="0"/>
         </w:rPr>
-        <w:t>通过</w:t>
-      </w:r>
-      <w:r>
-        <w:rPr>
-          <w:rStyle w:val="ae"/>
-          <w:rFonts w:hint="eastAsia"/>
-          <w:b w:val="0"/>
-          <w:bCs w:val="0"/>
-        </w:rPr>
-        <w:t>ResNeXt-CBAM</w:t>
-      </w:r>
-      <w:r>
-        <w:rPr>
-          <w:rStyle w:val="ae"/>
-          <w:rFonts w:hint="eastAsia"/>
-          <w:b w:val="0"/>
-          <w:bCs w:val="0"/>
-        </w:rPr>
-        <w:t>和YOLO模型的组合使用，研究得到的模型得以适用于更大的应用场景</w:t>
+        <w:t>通过ResNeXt-CBAM和YOLO模型的组合使用，研究得到的模型得以适用于更大的应用场景</w:t>
       </w:r>
       <w:r>
         <w:rPr>
@@ -3231,11 +5747,22 @@
         </w:rPr>
         <w:t>工作原理图</w:t>
       </w:r>
-    </w:p>
-    <w:p>
-      <w:pPr>
-        <w:rPr>
-          <w:rStyle w:val="ae"/>
+      <w:r>
+        <w:rPr>
+          <w:rStyle w:val="ae"/>
+          <w:rFonts w:hint="eastAsia"/>
+          <w:b w:val="0"/>
+          <w:bCs w:val="0"/>
+          <w:color w:val="FF0000"/>
+        </w:rPr>
+        <w:t>，先不急</w:t>
+      </w:r>
+    </w:p>
+    <w:p>
+      <w:pPr>
+        <w:rPr>
+          <w:rStyle w:val="ae"/>
+          <w:rFonts w:hint="eastAsia"/>
           <w:b w:val="0"/>
           <w:bCs w:val="0"/>
         </w:rPr>
@@ -3264,43 +5791,7 @@
           <w:b w:val="0"/>
           <w:bCs w:val="0"/>
         </w:rPr>
-        <w:t>识别待预测图像中的目标并将其裁剪，将裁剪后的对象再送进</w:t>
-      </w:r>
-      <w:r>
-        <w:rPr>
-          <w:rStyle w:val="ae"/>
-          <w:rFonts w:hint="eastAsia"/>
-          <w:b w:val="0"/>
-          <w:bCs w:val="0"/>
-        </w:rPr>
-        <w:t>ResNeXt-CBAM</w:t>
-      </w:r>
-      <w:r>
-        <w:rPr>
-          <w:rStyle w:val="ae"/>
-          <w:rFonts w:hint="eastAsia"/>
-          <w:b w:val="0"/>
-          <w:bCs w:val="0"/>
-        </w:rPr>
-        <w:t>模型进行预测，可以有效排除</w:t>
-      </w:r>
-      <w:r>
-        <w:rPr>
-          <w:rStyle w:val="ae"/>
-          <w:rFonts w:hint="eastAsia"/>
-          <w:b w:val="0"/>
-          <w:bCs w:val="0"/>
-        </w:rPr>
-        <w:t>ResNeXt-CBAM</w:t>
-      </w:r>
-      <w:r>
-        <w:rPr>
-          <w:rStyle w:val="ae"/>
-          <w:rFonts w:hint="eastAsia"/>
-          <w:b w:val="0"/>
-          <w:bCs w:val="0"/>
-        </w:rPr>
-        <w:t>模型因背景图像干扰造成的错误，提高了整个模型预测的鲁棒性，使得模型可以在更广泛的应用场景工作。</w:t>
+        <w:t>识别待预测图像中的目标并将其裁剪，将裁剪后的对象再送进ResNeXt-CBAM模型进行预测，可以有效排除ResNeXt-CBAM模型因背景图像干扰造成的错误，提高了整个模型预测的鲁棒性，使得模型可以在更广泛的应用场景工作。</w:t>
       </w:r>
     </w:p>
     <w:p>
@@ -3324,70 +5815,26 @@
           <w:b w:val="0"/>
           <w:bCs w:val="0"/>
         </w:rPr>
-        <w:t>事实上，YOLOv8模型自身同时拥有目标检测和图像识别的功能，但我们并没有直接使用</w:t>
-      </w:r>
-      <w:r>
-        <w:rPr>
-          <w:rStyle w:val="ae"/>
-          <w:rFonts w:hint="eastAsia"/>
-          <w:b w:val="0"/>
-          <w:bCs w:val="0"/>
-        </w:rPr>
-        <w:t>YOLOv8</w:t>
-      </w:r>
-      <w:r>
-        <w:rPr>
-          <w:rStyle w:val="ae"/>
-          <w:rFonts w:hint="eastAsia"/>
-          <w:b w:val="0"/>
-          <w:bCs w:val="0"/>
-        </w:rPr>
-        <w:t>对图像进行种类预测，而是对图像识别进行单独建模，使目标检测与图像识别功能解耦，这是考虑到模型功能的可拓展性。想要训练性能优秀的YOLO模型，需要大量带有目标选框的、类型齐全的训练数据，这些数据往往只能由人工标注，这无疑会提高整个模型训练的成本。</w:t>
-      </w:r>
-      <w:r>
-        <w:rPr>
-          <w:rStyle w:val="ae"/>
-          <w:rFonts w:hint="eastAsia"/>
-          <w:b w:val="0"/>
-          <w:bCs w:val="0"/>
-        </w:rPr>
-        <w:t>而若将两个功能独立建模，对于YOLO模型而言，就无需关注训练数据的类型是否齐全，而用于分类的</w:t>
-      </w:r>
-      <w:r>
-        <w:rPr>
-          <w:rStyle w:val="ae"/>
-          <w:rFonts w:hint="eastAsia"/>
-          <w:b w:val="0"/>
-          <w:bCs w:val="0"/>
-        </w:rPr>
-        <w:t>ResNeXt-CBAM</w:t>
-      </w:r>
-      <w:r>
-        <w:rPr>
-          <w:rStyle w:val="ae"/>
-          <w:rFonts w:hint="eastAsia"/>
-          <w:b w:val="0"/>
-          <w:bCs w:val="0"/>
-        </w:rPr>
-        <w:t>模型也无需关注目标选框。当模型功能需要扩展时，我们仅需搜集新类型的图片并送入</w:t>
-      </w:r>
-      <w:r>
-        <w:rPr>
-          <w:rStyle w:val="ae"/>
-          <w:rFonts w:hint="eastAsia"/>
-          <w:b w:val="0"/>
-          <w:bCs w:val="0"/>
-        </w:rPr>
-        <w:t>ResNeXt-CBAM</w:t>
-      </w:r>
-      <w:r>
-        <w:rPr>
-          <w:rStyle w:val="ae"/>
-          <w:rFonts w:hint="eastAsia"/>
-          <w:b w:val="0"/>
-          <w:bCs w:val="0"/>
-        </w:rPr>
-        <w:t>训练，无需再对其进行人工目标选框。综上所述，使用目标检测模型、图像识别模型组合模型再扩展性上更胜一筹。</w:t>
+        <w:t>事实上，YOLOv8模型自身同时拥有目标检测和图像识别的功能，但我们并没有直接使</w:t>
+      </w:r>
+      <w:r>
+        <w:rPr>
+          <w:rStyle w:val="ae"/>
+          <w:rFonts w:hint="eastAsia"/>
+          <w:b w:val="0"/>
+          <w:bCs w:val="0"/>
+        </w:rPr>
+        <w:lastRenderedPageBreak/>
+        <w:t>用YOLOv8对图像进行种类预测，而是对图像识别进行单独建模，使目标检测与图像识别功能解耦，这是考虑到模型功能的可拓展性。想要训练性能优秀的YOLO模型，需要大量带有目标选框的、类型齐全的训练数据，这些数据往往只能由人工标注，这无疑会提高整个模型训练的成本。</w:t>
+      </w:r>
+      <w:r>
+        <w:rPr>
+          <w:rStyle w:val="ae"/>
+          <w:rFonts w:hint="eastAsia"/>
+          <w:b w:val="0"/>
+          <w:bCs w:val="0"/>
+        </w:rPr>
+        <w:t>而若将两个功能独立建模，对于YOLO模型而言，就无需关注训练数据的类型是否齐全，而用于分类的ResNeXt-CBAM模型也无需关注目标选框。当模型功能需要扩展时，我们仅需搜集新类型的图片并送入ResNeXt-CBAM训练，无需再对其进行人工目标选框。综上所述，使用目标检测模型、图像识别模型组合模型再扩展性上更胜一筹。</w:t>
       </w:r>
     </w:p>
     <w:sectPr>
@@ -4341,7 +6788,6 @@
   <w:style w:type="character" w:default="1" w:styleId="a0">
     <w:name w:val="Default Paragraph Font"/>
     <w:uiPriority w:val="1"/>
-    <w:semiHidden/>
     <w:unhideWhenUsed/>
   </w:style>
   <w:style w:type="table" w:default="1" w:styleId="a1">
@@ -4769,6 +7215,40 @@
       <w:szCs w:val="18"/>
     </w:rPr>
   </w:style>
+  <w:style w:type="table" w:customStyle="1" w:styleId="11">
+    <w:name w:val="样式1"/>
+    <w:basedOn w:val="a1"/>
+    <w:uiPriority w:val="99"/>
+    <w:rsid w:val="00AF129F"/>
+    <w:rPr>
+      <w:rFonts w:ascii="Times New Roman" w:eastAsia="Times New Roman" w:hAnsi="Times New Roman"/>
+      <w:kern w:val="0"/>
+      <w:sz w:val="20"/>
+      <w:szCs w:val="20"/>
+      <w14:ligatures w14:val="none"/>
+    </w:rPr>
+    <w:tblPr>
+      <w:tblBorders>
+        <w:top w:val="single" w:sz="12" w:space="0" w:color="auto"/>
+        <w:bottom w:val="single" w:sz="12" w:space="0" w:color="auto"/>
+      </w:tblBorders>
+    </w:tblPr>
+    <w:tblStylePr w:type="firstRow">
+      <w:tblPr/>
+      <w:tcPr>
+        <w:tcBorders>
+          <w:top w:val="single" w:sz="12" w:space="0" w:color="auto"/>
+          <w:left w:val="nil"/>
+          <w:bottom w:val="single" w:sz="6" w:space="0" w:color="auto"/>
+          <w:right w:val="nil"/>
+          <w:insideH w:val="nil"/>
+          <w:insideV w:val="nil"/>
+          <w:tl2br w:val="nil"/>
+          <w:tr2bl w:val="nil"/>
+        </w:tcBorders>
+      </w:tcPr>
+    </w:tblStylePr>
+  </w:style>
 </w:styles>
 </file>
 

</xml_diff>

<commit_message>
doc: add image of models acc, kappa
</commit_message>
<xml_diff>
--- a/doc/六、模型构建与实验.docx
+++ b/doc/六、模型构建与实验.docx
@@ -8,7 +8,6 @@
         <w:jc w:val="left"/>
         <w:rPr>
           <w:rFonts w:hint="eastAsia"/>
-          <w:color w:val="595959" w:themeColor="text1" w:themeTint="A6"/>
         </w:rPr>
       </w:pPr>
       <w:bookmarkStart w:id="0" w:name="_Hlk195377464"/>
@@ -16,7 +15,6 @@
       <w:r>
         <w:rPr>
           <w:rFonts w:hint="eastAsia"/>
-          <w:color w:val="595959" w:themeColor="text1" w:themeTint="A6"/>
         </w:rPr>
         <w:t>六、模型构建与实验</w:t>
       </w:r>
@@ -2196,21 +2194,67 @@
         <w:jc w:val="center"/>
         <w:rPr>
           <w:rStyle w:val="ac"/>
-          <w:rFonts w:hint="eastAsia"/>
-          <w:b w:val="0"/>
-          <w:bCs w:val="0"/>
+          <w:b w:val="0"/>
+          <w:bCs w:val="0"/>
+        </w:rPr>
+      </w:pPr>
+      <w:r>
+        <w:rPr>
+          <w:rStyle w:val="ac"/>
+          <w:rFonts w:hint="eastAsia"/>
+          <w:b w:val="0"/>
+          <w:bCs w:val="0"/>
+          <w:noProof/>
           <w:color w:val="FF0000"/>
         </w:rPr>
-      </w:pPr>
-      <w:r>
-        <w:rPr>
-          <w:rStyle w:val="ac"/>
-          <w:rFonts w:hint="eastAsia"/>
-          <w:b w:val="0"/>
-          <w:bCs w:val="0"/>
-          <w:color w:val="FF0000"/>
-        </w:rPr>
-        <w:t>插入训练结果图表，这个先不急</w:t>
+        <w:drawing>
+          <wp:inline distT="0" distB="0" distL="0" distR="0" wp14:anchorId="3DB55054" wp14:editId="3103B712">
+            <wp:extent cx="5269230" cy="4178300"/>
+            <wp:effectExtent l="0" t="0" r="7620" b="0"/>
+            <wp:docPr id="1643773565" name="图片 2"/>
+            <wp:cNvGraphicFramePr>
+              <a:graphicFrameLocks xmlns:a="http://schemas.openxmlformats.org/drawingml/2006/main" noChangeAspect="1"/>
+            </wp:cNvGraphicFramePr>
+            <a:graphic xmlns:a="http://schemas.openxmlformats.org/drawingml/2006/main">
+              <a:graphicData uri="http://schemas.openxmlformats.org/drawingml/2006/picture">
+                <pic:pic xmlns:pic="http://schemas.openxmlformats.org/drawingml/2006/picture">
+                  <pic:nvPicPr>
+                    <pic:cNvPr id="0" name="Picture 2"/>
+                    <pic:cNvPicPr>
+                      <a:picLocks noChangeAspect="1" noChangeArrowheads="1"/>
+                    </pic:cNvPicPr>
+                  </pic:nvPicPr>
+                  <pic:blipFill>
+                    <a:blip r:embed="rId12" cstate="print">
+                      <a:extLst>
+                        <a:ext uri="{28A0092B-C50C-407E-A947-70E740481C1C}">
+                          <a14:useLocalDpi xmlns:a14="http://schemas.microsoft.com/office/drawing/2010/main" val="0"/>
+                        </a:ext>
+                      </a:extLst>
+                    </a:blip>
+                    <a:srcRect/>
+                    <a:stretch>
+                      <a:fillRect/>
+                    </a:stretch>
+                  </pic:blipFill>
+                  <pic:spPr bwMode="auto">
+                    <a:xfrm>
+                      <a:off x="0" y="0"/>
+                      <a:ext cx="5269230" cy="4178300"/>
+                    </a:xfrm>
+                    <a:prstGeom prst="rect">
+                      <a:avLst/>
+                    </a:prstGeom>
+                    <a:noFill/>
+                    <a:ln>
+                      <a:noFill/>
+                    </a:ln>
+                  </pic:spPr>
+                </pic:pic>
+              </a:graphicData>
+            </a:graphic>
+          </wp:inline>
+        </w:drawing>
       </w:r>
     </w:p>
     <w:p>
@@ -2651,6 +2695,7 @@
                 <w:szCs w:val="20"/>
                 <w14:ligatures w14:val="none"/>
               </w:rPr>
+              <w:lastRenderedPageBreak/>
               <w:t>Adam</w:t>
             </w:r>
             <w:r>
@@ -3947,7 +3992,6 @@
           <w:bCs w:val="0"/>
           <w:noProof/>
         </w:rPr>
-        <w:lastRenderedPageBreak/>
         <w:drawing>
           <wp:inline distT="0" distB="0" distL="0" distR="0" wp14:anchorId="5027DAE5" wp14:editId="240552B1">
             <wp:extent cx="5274945" cy="2563495"/>
@@ -3966,7 +4010,7 @@
                     </pic:cNvPicPr>
                   </pic:nvPicPr>
                   <pic:blipFill>
-                    <a:blip r:embed="rId12" cstate="print">
+                    <a:blip r:embed="rId13" cstate="print">
                       <a:extLst>
                         <a:ext uri="{28A0092B-C50C-407E-A947-70E740481C1C}">
                           <a14:useLocalDpi xmlns:a14="http://schemas.microsoft.com/office/drawing/2010/main" val="0"/>
@@ -4059,6 +4103,7 @@
           <w:bCs w:val="0"/>
           <w:noProof/>
         </w:rPr>
+        <w:lastRenderedPageBreak/>
         <w:drawing>
           <wp:inline distT="0" distB="0" distL="0" distR="0" wp14:anchorId="7B421F6C" wp14:editId="32BC6B3F">
             <wp:extent cx="5274310" cy="2562860"/>
@@ -4077,7 +4122,7 @@
                     </pic:cNvPicPr>
                   </pic:nvPicPr>
                   <pic:blipFill>
-                    <a:blip r:embed="rId13" cstate="print">
+                    <a:blip r:embed="rId14" cstate="print">
                       <a:extLst>
                         <a:ext uri="{28A0092B-C50C-407E-A947-70E740481C1C}">
                           <a14:useLocalDpi xmlns:a14="http://schemas.microsoft.com/office/drawing/2010/main" val="0"/>
@@ -5580,18 +5625,18 @@
         <w:jc w:val="left"/>
         <w:rPr>
           <w:rStyle w:val="ac"/>
-          <w:b w:val="0"/>
-          <w:bCs w:val="0"/>
-        </w:rPr>
-      </w:pPr>
-      <w:r>
-        <w:rPr>
-          <w:rStyle w:val="ac"/>
-          <w:rFonts w:hint="eastAsia"/>
-          <w:b w:val="0"/>
-          <w:bCs w:val="0"/>
-        </w:rPr>
-        <w:lastRenderedPageBreak/>
+          <w:rFonts w:hint="eastAsia"/>
+          <w:b w:val="0"/>
+          <w:bCs w:val="0"/>
+        </w:rPr>
+      </w:pPr>
+      <w:r>
+        <w:rPr>
+          <w:rStyle w:val="ac"/>
+          <w:rFonts w:hint="eastAsia"/>
+          <w:b w:val="0"/>
+          <w:bCs w:val="0"/>
+        </w:rPr>
         <w:t>以下是ResNeXt-CBAM模型在50轮深度训练中的训练曲线与训练结果：</w:t>
       </w:r>
     </w:p>
@@ -5632,7 +5677,7 @@
                     </pic:cNvPicPr>
                   </pic:nvPicPr>
                   <pic:blipFill>
-                    <a:blip r:embed="rId14" cstate="print">
+                    <a:blip r:embed="rId15" cstate="print">
                       <a:extLst>
                         <a:ext uri="{28A0092B-C50C-407E-A947-70E740481C1C}">
                           <a14:useLocalDpi xmlns:a14="http://schemas.microsoft.com/office/drawing/2010/main" val="0"/>
@@ -5756,6 +5801,7 @@
           <w:b w:val="0"/>
           <w:bCs w:val="0"/>
         </w:rPr>
+        <w:lastRenderedPageBreak/>
         <w:tab/>
       </w:r>
       <w:r>
@@ -5803,7 +5849,7 @@
                     </pic:cNvPicPr>
                   </pic:nvPicPr>
                   <pic:blipFill>
-                    <a:blip r:embed="rId15" cstate="print">
+                    <a:blip r:embed="rId16" cstate="print">
                       <a:extLst>
                         <a:ext uri="{28A0092B-C50C-407E-A947-70E740481C1C}">
                           <a14:useLocalDpi xmlns:a14="http://schemas.microsoft.com/office/drawing/2010/main" val="0"/>
@@ -5904,17 +5950,7 @@
           <w:b w:val="0"/>
           <w:bCs w:val="0"/>
         </w:rPr>
-        <w:t>使用YOLOv8-n识别待预测图像中的目标并将其裁剪，将裁剪后的对象再送进</w:t>
-      </w:r>
-      <w:r>
-        <w:rPr>
-          <w:rStyle w:val="ac"/>
-          <w:rFonts w:hint="eastAsia"/>
-          <w:b w:val="0"/>
-          <w:bCs w:val="0"/>
-        </w:rPr>
-        <w:lastRenderedPageBreak/>
-        <w:t>ResNeXt-CBAM模型进行预测，可以有效排除ResNeXt-CBAM模型因背景图像干扰造成的错误，提高了整个模型预测的鲁棒性，使得模型可以在更广泛的应用场景工作。</w:t>
+        <w:t>使用YOLOv8-n识别待预测图像中的目标并将其裁剪，将裁剪后的对象再送进ResNeXt-CBAM模型进行预测，可以有效排除ResNeXt-CBAM模型因背景图像干扰造成的错误，提高了整个模型预测的鲁棒性，使得模型可以在更广泛的应用场景工作。</w:t>
       </w:r>
     </w:p>
     <w:p>

</xml_diff>

<commit_message>
doc: add image of model framework
</commit_message>
<xml_diff>
--- a/doc/六、模型构建与实验.docx
+++ b/doc/六、模型构建与实验.docx
@@ -66,7 +66,127 @@
           <w:b w:val="0"/>
           <w:bCs w:val="0"/>
         </w:rPr>
-        <w:t>本实验代码使用Python语言编写，调用了当下主流的深度学习库PyTorch以搭建卷积神经网络模型，并使用Pandas、OpenCV等库对图像数据进行读取、变换，使用Ultralytics库中的YOLOv8-n模型进行目标检测，使用Sklearn中的相关方法计算Kappa系数等模型评估数据，调用Optuna中的TPE算法框架对深度学习模型的超参数进行调优。另外，为加速模型训练过程，本实验需要使用GPU进行计算，因此依赖NVIDIA GPU、CUDA框架以及Cudnn神经网络训练加速模块。</w:t>
+        <w:t>本实验代码使用Python语言编写，调用了当下主流的深度学习库</w:t>
+      </w:r>
+      <w:proofErr w:type="spellStart"/>
+      <w:r>
+        <w:rPr>
+          <w:rStyle w:val="ac"/>
+          <w:rFonts w:hint="eastAsia"/>
+          <w:b w:val="0"/>
+          <w:bCs w:val="0"/>
+        </w:rPr>
+        <w:t>PyTorch</w:t>
+      </w:r>
+      <w:proofErr w:type="spellEnd"/>
+      <w:r>
+        <w:rPr>
+          <w:rStyle w:val="ac"/>
+          <w:rFonts w:hint="eastAsia"/>
+          <w:b w:val="0"/>
+          <w:bCs w:val="0"/>
+        </w:rPr>
+        <w:t>以搭建卷积神经网络模型，并使用Pandas、OpenCV</w:t>
+      </w:r>
+      <w:proofErr w:type="gramStart"/>
+      <w:r>
+        <w:rPr>
+          <w:rStyle w:val="ac"/>
+          <w:rFonts w:hint="eastAsia"/>
+          <w:b w:val="0"/>
+          <w:bCs w:val="0"/>
+        </w:rPr>
+        <w:t>等库对</w:t>
+      </w:r>
+      <w:proofErr w:type="gramEnd"/>
+      <w:r>
+        <w:rPr>
+          <w:rStyle w:val="ac"/>
+          <w:rFonts w:hint="eastAsia"/>
+          <w:b w:val="0"/>
+          <w:bCs w:val="0"/>
+        </w:rPr>
+        <w:t>图像数据进行读取、变换，使用</w:t>
+      </w:r>
+      <w:proofErr w:type="spellStart"/>
+      <w:r>
+        <w:rPr>
+          <w:rStyle w:val="ac"/>
+          <w:rFonts w:hint="eastAsia"/>
+          <w:b w:val="0"/>
+          <w:bCs w:val="0"/>
+        </w:rPr>
+        <w:t>Ultralytics</w:t>
+      </w:r>
+      <w:proofErr w:type="spellEnd"/>
+      <w:r>
+        <w:rPr>
+          <w:rStyle w:val="ac"/>
+          <w:rFonts w:hint="eastAsia"/>
+          <w:b w:val="0"/>
+          <w:bCs w:val="0"/>
+        </w:rPr>
+        <w:t>库中的YOLOv8-n模型进行目标检测，使用</w:t>
+      </w:r>
+      <w:proofErr w:type="spellStart"/>
+      <w:r>
+        <w:rPr>
+          <w:rStyle w:val="ac"/>
+          <w:rFonts w:hint="eastAsia"/>
+          <w:b w:val="0"/>
+          <w:bCs w:val="0"/>
+        </w:rPr>
+        <w:t>Sklearn</w:t>
+      </w:r>
+      <w:proofErr w:type="spellEnd"/>
+      <w:r>
+        <w:rPr>
+          <w:rStyle w:val="ac"/>
+          <w:rFonts w:hint="eastAsia"/>
+          <w:b w:val="0"/>
+          <w:bCs w:val="0"/>
+        </w:rPr>
+        <w:t>中的相关方法计算Kappa系数等模型评估数据，调用</w:t>
+      </w:r>
+      <w:proofErr w:type="spellStart"/>
+      <w:r>
+        <w:rPr>
+          <w:rStyle w:val="ac"/>
+          <w:rFonts w:hint="eastAsia"/>
+          <w:b w:val="0"/>
+          <w:bCs w:val="0"/>
+        </w:rPr>
+        <w:t>Optuna</w:t>
+      </w:r>
+      <w:proofErr w:type="spellEnd"/>
+      <w:r>
+        <w:rPr>
+          <w:rStyle w:val="ac"/>
+          <w:rFonts w:hint="eastAsia"/>
+          <w:b w:val="0"/>
+          <w:bCs w:val="0"/>
+        </w:rPr>
+        <w:t>中的TPE算法框架对深度学习模型的超参数进行调优。另外，为加速模型训练过程，本实验需要使用GPU进行计算，因此依赖NVIDIA GPU、CUDA框架以及</w:t>
+      </w:r>
+      <w:proofErr w:type="spellStart"/>
+      <w:r>
+        <w:rPr>
+          <w:rStyle w:val="ac"/>
+          <w:rFonts w:hint="eastAsia"/>
+          <w:b w:val="0"/>
+          <w:bCs w:val="0"/>
+        </w:rPr>
+        <w:t>Cudnn</w:t>
+      </w:r>
+      <w:proofErr w:type="spellEnd"/>
+      <w:r>
+        <w:rPr>
+          <w:rStyle w:val="ac"/>
+          <w:rFonts w:hint="eastAsia"/>
+          <w:b w:val="0"/>
+          <w:bCs w:val="0"/>
+        </w:rPr>
+        <w:t>神经网络训练加速模块。</w:t>
       </w:r>
     </w:p>
     <w:p>
@@ -140,7 +260,47 @@
           <w:b w:val="0"/>
           <w:bCs w:val="0"/>
         </w:rPr>
-        <w:t>使用Torchvision中的ImageFolder类，可以方便地读取已经完成分类且存放在树状文件夹中的图片数据。加载之后的数据集已经分好训练集与验证集，我们随机抽出了验证集中三分之一的数据，用于最终模型效果的测试。以下是训练集中各个类别图片的数量统计：</w:t>
+        <w:t>使用</w:t>
+      </w:r>
+      <w:proofErr w:type="spellStart"/>
+      <w:r>
+        <w:rPr>
+          <w:rStyle w:val="ac"/>
+          <w:rFonts w:hint="eastAsia"/>
+          <w:b w:val="0"/>
+          <w:bCs w:val="0"/>
+        </w:rPr>
+        <w:t>Torchvision</w:t>
+      </w:r>
+      <w:proofErr w:type="spellEnd"/>
+      <w:r>
+        <w:rPr>
+          <w:rStyle w:val="ac"/>
+          <w:rFonts w:hint="eastAsia"/>
+          <w:b w:val="0"/>
+          <w:bCs w:val="0"/>
+        </w:rPr>
+        <w:t>中的</w:t>
+      </w:r>
+      <w:proofErr w:type="spellStart"/>
+      <w:r>
+        <w:rPr>
+          <w:rStyle w:val="ac"/>
+          <w:rFonts w:hint="eastAsia"/>
+          <w:b w:val="0"/>
+          <w:bCs w:val="0"/>
+        </w:rPr>
+        <w:t>ImageFolder</w:t>
+      </w:r>
+      <w:proofErr w:type="spellEnd"/>
+      <w:r>
+        <w:rPr>
+          <w:rStyle w:val="ac"/>
+          <w:rFonts w:hint="eastAsia"/>
+          <w:b w:val="0"/>
+          <w:bCs w:val="0"/>
+        </w:rPr>
+        <w:t>类，可以方便地读取已经完成分类且存放在树状文件夹中的图片数据。加载之后的数据集已经分好训练集与验证集，我们随机抽出了验证集中三分之一的数据，用于最终模型效果的测试。以下是训练集中各个类别图片的数量统计：</w:t>
       </w:r>
     </w:p>
     <w:p>
@@ -358,7 +518,23 @@
           <w:rFonts w:hint="eastAsia"/>
           <w:iCs/>
         </w:rPr>
-        <w:t>的正态分布。在上图中，经过归一化处理的图像似乎在肉眼观察上会有失真，这是图像不同通道的数据分布偏差造成的，不会影响模型训练效果核最终表现。</w:t>
+        <w:t>的正态分布。在上图中，经过归一化处理的图像似乎在肉眼观察上会有失真，这是图像不同通道的数据分布偏差造成的，不会影响模型训练效果</w:t>
+      </w:r>
+      <w:proofErr w:type="gramStart"/>
+      <w:r>
+        <w:rPr>
+          <w:rFonts w:hint="eastAsia"/>
+          <w:iCs/>
+        </w:rPr>
+        <w:t>核最终</w:t>
+      </w:r>
+      <w:proofErr w:type="gramEnd"/>
+      <w:r>
+        <w:rPr>
+          <w:rFonts w:hint="eastAsia"/>
+          <w:iCs/>
+        </w:rPr>
+        <w:t>表现。</w:t>
       </w:r>
     </w:p>
     <w:p>
@@ -431,7 +607,27 @@
           <w:b w:val="0"/>
           <w:bCs w:val="0"/>
         </w:rPr>
-        <w:t>在本研究中，我们使用了三种不同的CNN模型——VGG16模型、ResNet50模型、ResNeXt-CBAM模型进行对比试验，以深入探究不同架构的神经网络在训练过程中与最终表现上的差别。下面介绍这三种模型的基本结构和搭建方法。</w:t>
+        <w:t>在本研究中，我们使用了三种不同的CNN模型——VGG16模型、ResNet50模型、</w:t>
+      </w:r>
+      <w:proofErr w:type="spellStart"/>
+      <w:r>
+        <w:rPr>
+          <w:rStyle w:val="ac"/>
+          <w:rFonts w:hint="eastAsia"/>
+          <w:b w:val="0"/>
+          <w:bCs w:val="0"/>
+        </w:rPr>
+        <w:t>ResNeXt</w:t>
+      </w:r>
+      <w:proofErr w:type="spellEnd"/>
+      <w:r>
+        <w:rPr>
+          <w:rStyle w:val="ac"/>
+          <w:rFonts w:hint="eastAsia"/>
+          <w:b w:val="0"/>
+          <w:bCs w:val="0"/>
+        </w:rPr>
+        <w:t>-CBAM模型进行对比试验，以深入探究不同架构的神经网络在训练过程中与最终表现上的差别。下面介绍这三种模型的基本结构和搭建方法。</w:t>
       </w:r>
     </w:p>
     <w:p>
@@ -496,7 +692,21 @@
         <w:rPr>
           <w:rFonts w:hint="eastAsia"/>
         </w:rPr>
-        <w:t>提出，并在ImageNet数据集上效果优秀。VGG相较之前的卷积神经网络，拥有更小的卷积核与下采样核尺寸，从而减少了模型的参数量，并增加了模型的深度，以便提取更多有效特征。VGG16模型拥有13个卷积层与3个全连接层，并在卷积层和全连接层之间安置了一个自适应平均池化层，以控制全连接层的输入张量形状。以下是VGG模型的结构示意图：</w:t>
+        <w:t>提出，并在ImageNet数据集上效果优秀。VGG相较之前的卷积神经网络，拥有更小的卷积核与下采样核尺寸，从而减少了模型的参数量，并增加了模型的深度，以便提取更多有效特征。VGG16模型拥有13个卷积层与3个全连接层，并在卷积层和全连接层之间安置了一个自适应平均</w:t>
+      </w:r>
+      <w:proofErr w:type="gramStart"/>
+      <w:r>
+        <w:rPr>
+          <w:rFonts w:hint="eastAsia"/>
+        </w:rPr>
+        <w:t>池化层</w:t>
+      </w:r>
+      <w:proofErr w:type="gramEnd"/>
+      <w:r>
+        <w:rPr>
+          <w:rFonts w:hint="eastAsia"/>
+        </w:rPr>
+        <w:t>，以控制全连接层的输入张量形状。以下是VGG模型的结构示意图：</w:t>
       </w:r>
     </w:p>
     <w:p>
@@ -632,7 +842,27 @@
           <w:b w:val="0"/>
           <w:bCs w:val="0"/>
         </w:rPr>
-        <w:t>为解决退化现象对模型深度的问题，Kaiming He等人于2017年提出了残差神经网络ResNet。该网络在瓶颈卷积模块（Bottleneck）中引入了桥接（Shortcut）的概念，这个结构直接将卷积模块的输入与输出相加，为提供了梯度绕开卷积层继续反向传播的途径，从而有效缓解了深层网络难以优化的问题：</w:t>
+        <w:t>为解决退化现象对模型深度的问题，Kaiming He等人于2017年提出了残差神经网络</w:t>
+      </w:r>
+      <w:proofErr w:type="spellStart"/>
+      <w:r>
+        <w:rPr>
+          <w:rStyle w:val="ac"/>
+          <w:rFonts w:hint="eastAsia"/>
+          <w:b w:val="0"/>
+          <w:bCs w:val="0"/>
+        </w:rPr>
+        <w:t>ResNet</w:t>
+      </w:r>
+      <w:proofErr w:type="spellEnd"/>
+      <w:r>
+        <w:rPr>
+          <w:rStyle w:val="ac"/>
+          <w:rFonts w:hint="eastAsia"/>
+          <w:b w:val="0"/>
+          <w:bCs w:val="0"/>
+        </w:rPr>
+        <w:t>。该网络在瓶颈卷积模块（Bottleneck）中引入了桥接（Shortcut）的概念，这个结构直接将卷积模块的输入与输出相加，为提供了梯度绕开卷积层继续反向传播的途径，从而有效缓解了深层网络难以优化的问题：</w:t>
       </w:r>
     </w:p>
     <w:p>
@@ -716,14 +946,25 @@
           <w:bCs w:val="0"/>
         </w:rPr>
       </w:pPr>
-      <w:r>
-        <w:rPr>
-          <w:rStyle w:val="ac"/>
-          <w:rFonts w:hint="eastAsia"/>
-          <w:b w:val="0"/>
-          <w:bCs w:val="0"/>
-        </w:rPr>
-        <w:t>ResNet的出现为卷积神经网络深度的增加扫清了障碍，使得现代卷积神经网络得以学习到更多特征。ResNet152模型在ImageNet数据集上的错误率仅为3.6%，这一比例甚至低于人类。ResNet50模型作为一种常用的残差模型，拥有4个残差块共计50个卷积层，其使用卷积核边长为7的卷积层作为感知层，并简化了全连接层与分类器的结构。</w:t>
+      <w:proofErr w:type="spellStart"/>
+      <w:r>
+        <w:rPr>
+          <w:rStyle w:val="ac"/>
+          <w:rFonts w:hint="eastAsia"/>
+          <w:b w:val="0"/>
+          <w:bCs w:val="0"/>
+        </w:rPr>
+        <w:t>ResNet</w:t>
+      </w:r>
+      <w:proofErr w:type="spellEnd"/>
+      <w:r>
+        <w:rPr>
+          <w:rStyle w:val="ac"/>
+          <w:rFonts w:hint="eastAsia"/>
+          <w:b w:val="0"/>
+          <w:bCs w:val="0"/>
+        </w:rPr>
+        <w:t>的出现为卷积神经网络深度的增加扫清了障碍，使得现代卷积神经网络得以学习到更多特征。ResNet152模型在ImageNet数据集上的错误率仅为3.6%，这一比例甚至低于人类。ResNet50模型作为一种常用的残差模型，拥有4个残差块共计50个卷积层，其使用卷积核边长为7的卷积层作为感知层，并简化了全连接层与分类器的结构。</w:t>
       </w:r>
     </w:p>
     <w:p>
@@ -745,7 +986,47 @@
           <w:b w:val="0"/>
           <w:bCs w:val="0"/>
         </w:rPr>
-        <w:t>在搭建ResNet50模型时，我们注意到，该模型的感知层卷积核边长为7，移动步长为2，输出通道数直接从3膨胀至64；经过分析我们认为，感受野过大可能会造成感知层无法有效提取图像特征，通道膨胀过陡会导致特征丢失，因此我们将感知层替换为3层卷积核尺寸为3的卷积层，通过多级卷积缓解通道膨胀陡度，从而有效提取图像特征。</w:t>
+        <w:t>在搭建ResNet50模型时，我们注意到，该模型的感知层卷积核边长为7，移动步长为2，输出通道数直接从3膨胀至64；经过分析我们认为，感受野过大可能会造成感知</w:t>
+      </w:r>
+      <w:proofErr w:type="gramStart"/>
+      <w:r>
+        <w:rPr>
+          <w:rStyle w:val="ac"/>
+          <w:rFonts w:hint="eastAsia"/>
+          <w:b w:val="0"/>
+          <w:bCs w:val="0"/>
+        </w:rPr>
+        <w:t>层无法</w:t>
+      </w:r>
+      <w:proofErr w:type="gramEnd"/>
+      <w:r>
+        <w:rPr>
+          <w:rStyle w:val="ac"/>
+          <w:rFonts w:hint="eastAsia"/>
+          <w:b w:val="0"/>
+          <w:bCs w:val="0"/>
+        </w:rPr>
+        <w:t>有效提取图像特征，通道膨胀</w:t>
+      </w:r>
+      <w:proofErr w:type="gramStart"/>
+      <w:r>
+        <w:rPr>
+          <w:rStyle w:val="ac"/>
+          <w:rFonts w:hint="eastAsia"/>
+          <w:b w:val="0"/>
+          <w:bCs w:val="0"/>
+        </w:rPr>
+        <w:t>过陡会导致</w:t>
+      </w:r>
+      <w:proofErr w:type="gramEnd"/>
+      <w:r>
+        <w:rPr>
+          <w:rStyle w:val="ac"/>
+          <w:rFonts w:hint="eastAsia"/>
+          <w:b w:val="0"/>
+          <w:bCs w:val="0"/>
+        </w:rPr>
+        <w:t>特征丢失，因此我们将感知层替换为3层卷积核尺寸为3的卷积层，通过多级卷积缓解通道膨胀陡度，从而有效提取图像特征。</w:t>
       </w:r>
     </w:p>
     <w:p>
@@ -763,14 +1044,25 @@
           <w:bCs w:val="0"/>
         </w:rPr>
       </w:pPr>
-      <w:r>
-        <w:rPr>
-          <w:rStyle w:val="ac"/>
-          <w:rFonts w:hint="eastAsia"/>
-          <w:b w:val="0"/>
-          <w:bCs w:val="0"/>
-        </w:rPr>
-        <w:t>ResNeXt-CBAM模型</w:t>
+      <w:proofErr w:type="spellStart"/>
+      <w:r>
+        <w:rPr>
+          <w:rStyle w:val="ac"/>
+          <w:rFonts w:hint="eastAsia"/>
+          <w:b w:val="0"/>
+          <w:bCs w:val="0"/>
+        </w:rPr>
+        <w:t>ResNeXt</w:t>
+      </w:r>
+      <w:proofErr w:type="spellEnd"/>
+      <w:r>
+        <w:rPr>
+          <w:rStyle w:val="ac"/>
+          <w:rFonts w:hint="eastAsia"/>
+          <w:b w:val="0"/>
+          <w:bCs w:val="0"/>
+        </w:rPr>
+        <w:t>-CBAM模型</w:t>
       </w:r>
     </w:p>
     <w:p>
@@ -785,14 +1077,145 @@
           <w:bCs w:val="0"/>
         </w:rPr>
       </w:pPr>
-      <w:r>
-        <w:rPr>
-          <w:rStyle w:val="ac"/>
-          <w:rFonts w:hint="eastAsia"/>
-          <w:b w:val="0"/>
-          <w:bCs w:val="0"/>
-        </w:rPr>
-        <w:t>ResNeXt神经网络模型是ResNet模型的重要改进，其参数量与普通ResNet模型相当，但模型效果却优于ResNet，并在训练时更为高效。ResNeXt相较原型的最大改变，在于瓶颈卷积模块（Bottleneck）的中间卷积层。受Inception模型中多路径处理的启发，其引入基数（Cardinality）的概念，将该卷积层按基数分解为多个通道组，每个组独立进行卷积操作，且各组的结构完全一致：</w:t>
+      <w:proofErr w:type="spellStart"/>
+      <w:r>
+        <w:rPr>
+          <w:rStyle w:val="ac"/>
+          <w:rFonts w:hint="eastAsia"/>
+          <w:b w:val="0"/>
+          <w:bCs w:val="0"/>
+        </w:rPr>
+        <w:t>ResNeXt</w:t>
+      </w:r>
+      <w:proofErr w:type="spellEnd"/>
+      <w:r>
+        <w:rPr>
+          <w:rStyle w:val="ac"/>
+          <w:rFonts w:hint="eastAsia"/>
+          <w:b w:val="0"/>
+          <w:bCs w:val="0"/>
+        </w:rPr>
+        <w:t>神经网络模型是</w:t>
+      </w:r>
+      <w:proofErr w:type="spellStart"/>
+      <w:r>
+        <w:rPr>
+          <w:rStyle w:val="ac"/>
+          <w:rFonts w:hint="eastAsia"/>
+          <w:b w:val="0"/>
+          <w:bCs w:val="0"/>
+        </w:rPr>
+        <w:t>ResNet</w:t>
+      </w:r>
+      <w:proofErr w:type="spellEnd"/>
+      <w:r>
+        <w:rPr>
+          <w:rStyle w:val="ac"/>
+          <w:rFonts w:hint="eastAsia"/>
+          <w:b w:val="0"/>
+          <w:bCs w:val="0"/>
+        </w:rPr>
+        <w:t>模型的重要改进，其参数量与普通</w:t>
+      </w:r>
+      <w:proofErr w:type="spellStart"/>
+      <w:r>
+        <w:rPr>
+          <w:rStyle w:val="ac"/>
+          <w:rFonts w:hint="eastAsia"/>
+          <w:b w:val="0"/>
+          <w:bCs w:val="0"/>
+        </w:rPr>
+        <w:t>ResNet</w:t>
+      </w:r>
+      <w:proofErr w:type="spellEnd"/>
+      <w:r>
+        <w:rPr>
+          <w:rStyle w:val="ac"/>
+          <w:rFonts w:hint="eastAsia"/>
+          <w:b w:val="0"/>
+          <w:bCs w:val="0"/>
+        </w:rPr>
+        <w:t>模型相当，但模型效果却优于</w:t>
+      </w:r>
+      <w:proofErr w:type="spellStart"/>
+      <w:r>
+        <w:rPr>
+          <w:rStyle w:val="ac"/>
+          <w:rFonts w:hint="eastAsia"/>
+          <w:b w:val="0"/>
+          <w:bCs w:val="0"/>
+        </w:rPr>
+        <w:t>ResNet</w:t>
+      </w:r>
+      <w:proofErr w:type="spellEnd"/>
+      <w:r>
+        <w:rPr>
+          <w:rStyle w:val="ac"/>
+          <w:rFonts w:hint="eastAsia"/>
+          <w:b w:val="0"/>
+          <w:bCs w:val="0"/>
+        </w:rPr>
+        <w:t>，并在训练时更为高效。</w:t>
+      </w:r>
+      <w:proofErr w:type="spellStart"/>
+      <w:r>
+        <w:rPr>
+          <w:rStyle w:val="ac"/>
+          <w:rFonts w:hint="eastAsia"/>
+          <w:b w:val="0"/>
+          <w:bCs w:val="0"/>
+        </w:rPr>
+        <w:t>ResNeXt</w:t>
+      </w:r>
+      <w:proofErr w:type="spellEnd"/>
+      <w:r>
+        <w:rPr>
+          <w:rStyle w:val="ac"/>
+          <w:rFonts w:hint="eastAsia"/>
+          <w:b w:val="0"/>
+          <w:bCs w:val="0"/>
+        </w:rPr>
+        <w:t>相较原型的最大改变，在于瓶颈卷积模块（Bottleneck）的中间卷积层。受Inception模型中多路径处理的启发，其引入基数（Cardinality）的概念，将该</w:t>
+      </w:r>
+      <w:proofErr w:type="gramStart"/>
+      <w:r>
+        <w:rPr>
+          <w:rStyle w:val="ac"/>
+          <w:rFonts w:hint="eastAsia"/>
+          <w:b w:val="0"/>
+          <w:bCs w:val="0"/>
+        </w:rPr>
+        <w:t>卷积层按基数</w:t>
+      </w:r>
+      <w:proofErr w:type="gramEnd"/>
+      <w:r>
+        <w:rPr>
+          <w:rStyle w:val="ac"/>
+          <w:rFonts w:hint="eastAsia"/>
+          <w:b w:val="0"/>
+          <w:bCs w:val="0"/>
+        </w:rPr>
+        <w:t>分解为多个通道组，每个</w:t>
+      </w:r>
+      <w:proofErr w:type="gramStart"/>
+      <w:r>
+        <w:rPr>
+          <w:rStyle w:val="ac"/>
+          <w:rFonts w:hint="eastAsia"/>
+          <w:b w:val="0"/>
+          <w:bCs w:val="0"/>
+        </w:rPr>
+        <w:t>组独立</w:t>
+      </w:r>
+      <w:proofErr w:type="gramEnd"/>
+      <w:r>
+        <w:rPr>
+          <w:rStyle w:val="ac"/>
+          <w:rFonts w:hint="eastAsia"/>
+          <w:b w:val="0"/>
+          <w:bCs w:val="0"/>
+        </w:rPr>
+        <w:t>进行卷积操作，且各组的结构完全一致：</w:t>
       </w:r>
     </w:p>
     <w:p>
@@ -904,7 +1327,27 @@
           <w:b w:val="0"/>
           <w:bCs w:val="0"/>
         </w:rPr>
-        <w:t>2017年Google Brain提出的Transformer架构，使得自注意力机制被广泛应用于自然语言处理（NLP）相关领域，而自注意力机制在计算机视觉任务中也有非凡的效果。在图像识别上，自注意力机制主要用于明确图像不同通道之间的权重关系，以及不同空间位置之间的权重关系；在CBAM模块中，上述功能由SEBlock（Squeeze &amp; Excitation Block）和SABlock（Spatial Attention Block）两个子模块实现。</w:t>
+        <w:t>2017年Google Brain提出的Transformer架构，使得自注意力机制被广泛应用于自然语言处理（NLP）相关领域，而自注意力机制在计算机视觉任务中也有非凡的效果。在图像识别上，自注意力机制主要用于明确图像不同通道之间的权重关系，以及不同空间位置之间的权重关系；在CBAM模块中，上述功能由</w:t>
+      </w:r>
+      <w:proofErr w:type="spellStart"/>
+      <w:r>
+        <w:rPr>
+          <w:rStyle w:val="ac"/>
+          <w:rFonts w:hint="eastAsia"/>
+          <w:b w:val="0"/>
+          <w:bCs w:val="0"/>
+        </w:rPr>
+        <w:t>SEBlock</w:t>
+      </w:r>
+      <w:proofErr w:type="spellEnd"/>
+      <w:r>
+        <w:rPr>
+          <w:rStyle w:val="ac"/>
+          <w:rFonts w:hint="eastAsia"/>
+          <w:b w:val="0"/>
+          <w:bCs w:val="0"/>
+        </w:rPr>
+        <w:t>（Squeeze &amp; Excitation Block）和SABlock（Spatial Attention Block）两个子模块实现。</w:t>
       </w:r>
     </w:p>
     <w:p>
@@ -921,6 +1364,7 @@
           <w:bCs w:val="0"/>
         </w:rPr>
       </w:pPr>
+      <w:proofErr w:type="spellStart"/>
       <w:r>
         <w:rPr>
           <w:rStyle w:val="ac"/>
@@ -930,6 +1374,7 @@
         </w:rPr>
         <w:t>SEBlock</w:t>
       </w:r>
+      <w:proofErr w:type="spellEnd"/>
     </w:p>
     <w:p>
       <w:pPr>
@@ -941,14 +1386,65 @@
           <w:bCs w:val="0"/>
         </w:rPr>
       </w:pPr>
-      <w:r>
-        <w:rPr>
-          <w:rStyle w:val="ac"/>
-          <w:rFonts w:hint="eastAsia"/>
-          <w:b w:val="0"/>
-          <w:bCs w:val="0"/>
-        </w:rPr>
-        <w:t>SEBlock的主要目的是为每一个通道赋予一个注意力权值，并将通道内每个数据与对应权值的积作为输出结果。注意力权值通过一个线性全连接的挤压-激励（Squeeze &amp; Excitation）单元进行学习，缩减比例（reduction ratio）决定了这个单元对信息的挤压程度。</w:t>
+      <w:proofErr w:type="spellStart"/>
+      <w:r>
+        <w:rPr>
+          <w:rStyle w:val="ac"/>
+          <w:rFonts w:hint="eastAsia"/>
+          <w:b w:val="0"/>
+          <w:bCs w:val="0"/>
+        </w:rPr>
+        <w:t>SEBlock</w:t>
+      </w:r>
+      <w:proofErr w:type="spellEnd"/>
+      <w:r>
+        <w:rPr>
+          <w:rStyle w:val="ac"/>
+          <w:rFonts w:hint="eastAsia"/>
+          <w:b w:val="0"/>
+          <w:bCs w:val="0"/>
+        </w:rPr>
+        <w:t>的主要目的是为每一个通道赋予一个注意力权值，并将通道内每个数据与对应权值的</w:t>
+      </w:r>
+      <w:proofErr w:type="gramStart"/>
+      <w:r>
+        <w:rPr>
+          <w:rStyle w:val="ac"/>
+          <w:rFonts w:hint="eastAsia"/>
+          <w:b w:val="0"/>
+          <w:bCs w:val="0"/>
+        </w:rPr>
+        <w:t>积作为</w:t>
+      </w:r>
+      <w:proofErr w:type="gramEnd"/>
+      <w:r>
+        <w:rPr>
+          <w:rStyle w:val="ac"/>
+          <w:rFonts w:hint="eastAsia"/>
+          <w:b w:val="0"/>
+          <w:bCs w:val="0"/>
+        </w:rPr>
+        <w:t>输出结果。注意力权</w:t>
+      </w:r>
+      <w:proofErr w:type="gramStart"/>
+      <w:r>
+        <w:rPr>
+          <w:rStyle w:val="ac"/>
+          <w:rFonts w:hint="eastAsia"/>
+          <w:b w:val="0"/>
+          <w:bCs w:val="0"/>
+        </w:rPr>
+        <w:t>值通过</w:t>
+      </w:r>
+      <w:proofErr w:type="gramEnd"/>
+      <w:r>
+        <w:rPr>
+          <w:rStyle w:val="ac"/>
+          <w:rFonts w:hint="eastAsia"/>
+          <w:b w:val="0"/>
+          <w:bCs w:val="0"/>
+        </w:rPr>
+        <w:t>一个线性全连接的挤压-激励（Squeeze &amp; Excitation）单元进行学习，缩减比例（reduction ratio）决定了这个单元对信息的挤压程度。</w:t>
       </w:r>
     </w:p>
     <w:p>
@@ -1060,7 +1556,27 @@
           <w:b w:val="0"/>
           <w:bCs w:val="0"/>
         </w:rPr>
-        <w:t>相比于SEBlock对通道注意力权重的学习，SABlock偏向于学习图像的空间注意力权</w:t>
+        <w:t>相比于</w:t>
+      </w:r>
+      <w:proofErr w:type="spellStart"/>
+      <w:r>
+        <w:rPr>
+          <w:rStyle w:val="ac"/>
+          <w:rFonts w:hint="eastAsia"/>
+          <w:b w:val="0"/>
+          <w:bCs w:val="0"/>
+        </w:rPr>
+        <w:t>SEBlock</w:t>
+      </w:r>
+      <w:proofErr w:type="spellEnd"/>
+      <w:r>
+        <w:rPr>
+          <w:rStyle w:val="ac"/>
+          <w:rFonts w:hint="eastAsia"/>
+          <w:b w:val="0"/>
+          <w:bCs w:val="0"/>
+        </w:rPr>
+        <w:t>对通道注意力权重的学习，SABlock偏向于学习图像的空间注意力权</w:t>
       </w:r>
       <w:r>
         <w:rPr>
@@ -1070,7 +1586,27 @@
           <w:bCs w:val="0"/>
         </w:rPr>
         <w:lastRenderedPageBreak/>
-        <w:t>重。这个模块首先将输入图像的每个像素分别进行跨通道最大下采样、平均下采样，从而将通道数降为2。对于这个张量再进行卷积操作，生成的单通道张量便是每个像素的注意力权值。将该权值与输入张量的每个通道按元素相乘即可得到输出。</w:t>
+        <w:t>重。这个模块首先将输入图像的每个像素分别进行跨通道最大下采样、平均下采样，从而将通道数降为2。对于这个张量再进行卷积操作，生成的单通道张量便是每个像素的注意力权值。</w:t>
+      </w:r>
+      <w:proofErr w:type="gramStart"/>
+      <w:r>
+        <w:rPr>
+          <w:rStyle w:val="ac"/>
+          <w:rFonts w:hint="eastAsia"/>
+          <w:b w:val="0"/>
+          <w:bCs w:val="0"/>
+        </w:rPr>
+        <w:t>将该权值</w:t>
+      </w:r>
+      <w:proofErr w:type="gramEnd"/>
+      <w:r>
+        <w:rPr>
+          <w:rStyle w:val="ac"/>
+          <w:rFonts w:hint="eastAsia"/>
+          <w:b w:val="0"/>
+          <w:bCs w:val="0"/>
+        </w:rPr>
+        <w:t>与输入张量的每个通道按元素相乘即可得到输出。</w:t>
       </w:r>
     </w:p>
     <w:p>
@@ -1159,7 +1695,27 @@
           <w:b w:val="0"/>
           <w:bCs w:val="0"/>
         </w:rPr>
-        <w:t>以上是CBAM模块的基本构造。在CBAM-ResNeXt模型中，CBAM模块位于每一个瓶颈卷积模块的卷积层之后，整个模型一共有16个CBAM模块，有效提升了模型对主要特征的注意力，引导模型忽略次要特征和背景噪声。</w:t>
+        <w:t>以上是CBAM模块的基本构造。在CBAM-</w:t>
+      </w:r>
+      <w:proofErr w:type="spellStart"/>
+      <w:r>
+        <w:rPr>
+          <w:rStyle w:val="ac"/>
+          <w:rFonts w:hint="eastAsia"/>
+          <w:b w:val="0"/>
+          <w:bCs w:val="0"/>
+        </w:rPr>
+        <w:t>ResNeXt</w:t>
+      </w:r>
+      <w:proofErr w:type="spellEnd"/>
+      <w:r>
+        <w:rPr>
+          <w:rStyle w:val="ac"/>
+          <w:rFonts w:hint="eastAsia"/>
+          <w:b w:val="0"/>
+          <w:bCs w:val="0"/>
+        </w:rPr>
+        <w:t>模型中，CBAM模块位于每一个瓶颈卷积模块的卷积层之后，整个模型一共有16个CBAM模块，有效提升了模型对主要特征的注意力，引导模型忽略次要特征和背景噪声。</w:t>
       </w:r>
     </w:p>
     <w:p>
@@ -1225,7 +1781,47 @@
           <w:b w:val="0"/>
           <w:bCs w:val="0"/>
         </w:rPr>
-        <w:t>本研究对CNN模型的实验分为三组。第一组为模型探究实验，用于测试VGG16、ResNet50、ResNeXt-CBAM三种模型的性能，并选取其中表现最好的模型做进一步优化；探究实验的训练轮数为25。第二组为模型超参数搜索实验，用于搜索能使模型损失快速收敛的超参数组合，每一次搜寻尝试会对模型进行10轮训练。第三组实验为模型优化实验，该实验用于在确定最优超参数组合后，对模型进行深度训练，该实验的训练轮数为50。灵活调整不同实验中的训练轮数，可以保证高效获得实验结果。</w:t>
+        <w:t>本研究对CNN模型的实验分为三组。第一组为模型探究实验，用于测试VGG16、ResNet50、</w:t>
+      </w:r>
+      <w:proofErr w:type="spellStart"/>
+      <w:r>
+        <w:rPr>
+          <w:rStyle w:val="ac"/>
+          <w:rFonts w:hint="eastAsia"/>
+          <w:b w:val="0"/>
+          <w:bCs w:val="0"/>
+        </w:rPr>
+        <w:t>ResNeXt</w:t>
+      </w:r>
+      <w:proofErr w:type="spellEnd"/>
+      <w:r>
+        <w:rPr>
+          <w:rStyle w:val="ac"/>
+          <w:rFonts w:hint="eastAsia"/>
+          <w:b w:val="0"/>
+          <w:bCs w:val="0"/>
+        </w:rPr>
+        <w:t>-CBAM三种模型的性能，并选取其中表现最好的模型做进一步优化；探究实验的训练轮数为25。第二组为</w:t>
+      </w:r>
+      <w:proofErr w:type="gramStart"/>
+      <w:r>
+        <w:rPr>
+          <w:rStyle w:val="ac"/>
+          <w:rFonts w:hint="eastAsia"/>
+          <w:b w:val="0"/>
+          <w:bCs w:val="0"/>
+        </w:rPr>
+        <w:t>模型超</w:t>
+      </w:r>
+      <w:proofErr w:type="gramEnd"/>
+      <w:r>
+        <w:rPr>
+          <w:rStyle w:val="ac"/>
+          <w:rFonts w:hint="eastAsia"/>
+          <w:b w:val="0"/>
+          <w:bCs w:val="0"/>
+        </w:rPr>
+        <w:t>参数搜索实验，用于搜索能使模型损失快速收敛的超参数组合，每一次搜寻尝试会对模型进行10轮训练。第三组实验为模型优化实验，该实验用于在确定最优超参数组合后，对模型进行深度训练，该实验的训练轮数为50。灵活调整不同实验中的训练轮数，可以保证高效获得实验结果。</w:t>
       </w:r>
     </w:p>
     <w:p>
@@ -1272,7 +1868,47 @@
           <w:b w:val="0"/>
           <w:bCs w:val="0"/>
         </w:rPr>
-        <w:t>在深度学习模型的训练过程中，若学习率始终保持不变，模型损失函数值会在一定轮数之后区域收敛，此时模型效果难以进一步提高。该问题的解决方案是动态调整学习率，使得模型参数趋于收敛后仍旧能进一步做局部优化。在本实验中，我们使用了学习率阶梯式衰减策略，即每训练10轮，学习率衰减为原来的0.1倍。</w:t>
+        <w:t>在深度学习模型的训练过程中，</w:t>
+      </w:r>
+      <w:proofErr w:type="gramStart"/>
+      <w:r>
+        <w:rPr>
+          <w:rStyle w:val="ac"/>
+          <w:rFonts w:hint="eastAsia"/>
+          <w:b w:val="0"/>
+          <w:bCs w:val="0"/>
+        </w:rPr>
+        <w:t>若学习率始终</w:t>
+      </w:r>
+      <w:proofErr w:type="gramEnd"/>
+      <w:r>
+        <w:rPr>
+          <w:rStyle w:val="ac"/>
+          <w:rFonts w:hint="eastAsia"/>
+          <w:b w:val="0"/>
+          <w:bCs w:val="0"/>
+        </w:rPr>
+        <w:t>保持不变，模型损失函数值会在一定轮数之后区域收敛，此时模型效果难以进一步提高。该问题的解决方案是动态调整学习率，使得模型参数趋于收敛后仍旧能进一步做局部优化。在本实验中，我们使用了学习率阶梯式衰减策略，即</w:t>
+      </w:r>
+      <w:proofErr w:type="gramStart"/>
+      <w:r>
+        <w:rPr>
+          <w:rStyle w:val="ac"/>
+          <w:rFonts w:hint="eastAsia"/>
+          <w:b w:val="0"/>
+          <w:bCs w:val="0"/>
+        </w:rPr>
+        <w:t>每训练</w:t>
+      </w:r>
+      <w:proofErr w:type="gramEnd"/>
+      <w:r>
+        <w:rPr>
+          <w:rStyle w:val="ac"/>
+          <w:rFonts w:hint="eastAsia"/>
+          <w:b w:val="0"/>
+          <w:bCs w:val="0"/>
+        </w:rPr>
+        <w:t>10轮，学习率衰减为原来的0.1倍。</w:t>
       </w:r>
     </w:p>
     <w:p>
@@ -1290,14 +1926,25 @@
           <w:bCs w:val="0"/>
         </w:rPr>
       </w:pPr>
-      <w:r>
-        <w:rPr>
-          <w:rStyle w:val="ac"/>
-          <w:rFonts w:hint="eastAsia"/>
-          <w:b w:val="0"/>
-          <w:bCs w:val="0"/>
-        </w:rPr>
-        <w:t>模型超参数初始值</w:t>
+      <w:proofErr w:type="gramStart"/>
+      <w:r>
+        <w:rPr>
+          <w:rStyle w:val="ac"/>
+          <w:rFonts w:hint="eastAsia"/>
+          <w:b w:val="0"/>
+          <w:bCs w:val="0"/>
+        </w:rPr>
+        <w:t>模型超</w:t>
+      </w:r>
+      <w:proofErr w:type="gramEnd"/>
+      <w:r>
+        <w:rPr>
+          <w:rStyle w:val="ac"/>
+          <w:rFonts w:hint="eastAsia"/>
+          <w:b w:val="0"/>
+          <w:bCs w:val="0"/>
+        </w:rPr>
+        <w:t>参数初始值</w:t>
       </w:r>
     </w:p>
     <w:tbl>
@@ -1440,6 +2087,7 @@
                 <w14:ligatures w14:val="none"/>
               </w:rPr>
             </w:pPr>
+            <w:proofErr w:type="spellStart"/>
             <w:r>
               <w:rPr>
                 <w:rFonts w:ascii="Times New Roman" w:hAnsi="Times New Roman"/>
@@ -1460,6 +2108,7 @@
               </w:rPr>
               <w:t>_rate</w:t>
             </w:r>
+            <w:proofErr w:type="spellEnd"/>
           </w:p>
         </w:tc>
         <w:tc>
@@ -1533,6 +2182,7 @@
                 <w14:ligatures w14:val="none"/>
               </w:rPr>
             </w:pPr>
+            <w:proofErr w:type="spellStart"/>
             <w:r>
               <w:rPr>
                 <w:rFonts w:asciiTheme="minorEastAsia" w:hAnsiTheme="minorEastAsia" w:hint="eastAsia"/>
@@ -1553,6 +2203,7 @@
               </w:rPr>
               <w:t>_size</w:t>
             </w:r>
+            <w:proofErr w:type="spellEnd"/>
           </w:p>
         </w:tc>
         <w:tc>
@@ -1712,6 +2363,7 @@
               </w:rPr>
               <w:t>Adam</w:t>
             </w:r>
+            <w:proofErr w:type="gramStart"/>
             <w:r>
               <w:rPr>
                 <w:rFonts w:ascii="宋体" w:eastAsia="宋体" w:hAnsi="宋体" w:cs="宋体" w:hint="eastAsia"/>
@@ -1722,6 +2374,7 @@
               </w:rPr>
               <w:t>二阶矩衰减系数</w:t>
             </w:r>
+            <w:proofErr w:type="gramEnd"/>
           </w:p>
         </w:tc>
         <w:tc>
@@ -1958,7 +2611,27 @@
           <w:b w:val="0"/>
           <w:bCs w:val="0"/>
         </w:rPr>
-        <w:t>在对不同模型的训练中，我们发现，对模型的参数按一定方式进行初始化，可以有效加速模型收敛，并避免梯度消失或梯度爆炸现象的出现。研究表明，Kaiming初始化方案对于使用ReLU激活函数的模型较为有效。经过Kaiming初始化方案后，模型参数服从正态分布</w:t>
+        <w:t>在对不同模型的训练中，我们发现，对模型的参数按一定方式进行初始化，可以有效加速模型收敛，并避免梯度消失或梯度爆炸现象的出现。研究表明，Kaiming初始化方案对于使用</w:t>
+      </w:r>
+      <w:proofErr w:type="spellStart"/>
+      <w:r>
+        <w:rPr>
+          <w:rStyle w:val="ac"/>
+          <w:rFonts w:hint="eastAsia"/>
+          <w:b w:val="0"/>
+          <w:bCs w:val="0"/>
+        </w:rPr>
+        <w:t>ReLU</w:t>
+      </w:r>
+      <w:proofErr w:type="spellEnd"/>
+      <w:r>
+        <w:rPr>
+          <w:rStyle w:val="ac"/>
+          <w:rFonts w:hint="eastAsia"/>
+          <w:b w:val="0"/>
+          <w:bCs w:val="0"/>
+        </w:rPr>
+        <w:t>激活函数的模型较为有效。经过Kaiming初始化方案后，模型参数服从正态分布</w:t>
       </w:r>
       <m:oMath>
         <m:r>
@@ -2107,6 +2780,7 @@
         </w:rPr>
         <w:t>在经过</w:t>
       </w:r>
+      <w:proofErr w:type="spellStart"/>
       <w:r>
         <w:rPr>
           <w:rStyle w:val="ac"/>
@@ -2115,7 +2789,37 @@
           <w:bCs w:val="0"/>
         </w:rPr>
         <w:lastRenderedPageBreak/>
-        <w:t>ReLU激活函数前后方差基本一致，从而保证了特征在正向传播时的分布稳定。以下是VGG16、ResNet50、ResNeXt-CBAM三种模型在应用Kaiming初始化方案前后的训练曲线：</w:t>
+        <w:t>ReLU</w:t>
+      </w:r>
+      <w:proofErr w:type="spellEnd"/>
+      <w:r>
+        <w:rPr>
+          <w:rStyle w:val="ac"/>
+          <w:rFonts w:hint="eastAsia"/>
+          <w:b w:val="0"/>
+          <w:bCs w:val="0"/>
+        </w:rPr>
+        <w:t>激活函数前后方差基本一致，从而保证了特征在正向传播时的分布稳定。以下是VGG16、ResNet50、</w:t>
+      </w:r>
+      <w:proofErr w:type="spellStart"/>
+      <w:r>
+        <w:rPr>
+          <w:rStyle w:val="ac"/>
+          <w:rFonts w:hint="eastAsia"/>
+          <w:b w:val="0"/>
+          <w:bCs w:val="0"/>
+        </w:rPr>
+        <w:t>ResNeXt</w:t>
+      </w:r>
+      <w:proofErr w:type="spellEnd"/>
+      <w:r>
+        <w:rPr>
+          <w:rStyle w:val="ac"/>
+          <w:rFonts w:hint="eastAsia"/>
+          <w:b w:val="0"/>
+          <w:bCs w:val="0"/>
+        </w:rPr>
+        <w:t>-CBAM三种模型在应用Kaiming初始化方案前后的训练曲线：</w:t>
       </w:r>
     </w:p>
     <w:p>
@@ -2128,18 +2832,84 @@
           <w:rFonts w:hint="eastAsia"/>
           <w:b w:val="0"/>
           <w:bCs w:val="0"/>
-          <w:color w:val="FF0000"/>
-        </w:rPr>
-      </w:pPr>
-      <w:r>
-        <w:rPr>
-          <w:rStyle w:val="ac"/>
-          <w:rFonts w:hint="eastAsia"/>
-          <w:b w:val="0"/>
-          <w:bCs w:val="0"/>
-          <w:color w:val="FF0000"/>
-        </w:rPr>
-        <w:t>插入训练曲线，六个图，每个模型的损失、准确率各一个图</w:t>
+        </w:rPr>
+      </w:pPr>
+      <w:r>
+        <w:rPr>
+          <w:rStyle w:val="ac"/>
+          <w:b w:val="0"/>
+          <w:bCs w:val="0"/>
+          <w:noProof/>
+        </w:rPr>
+        <w:drawing>
+          <wp:inline distT="0" distB="0" distL="0" distR="0" wp14:anchorId="210444CF" wp14:editId="4AEC736E">
+            <wp:extent cx="5269230" cy="4019550"/>
+            <wp:effectExtent l="0" t="0" r="7620" b="0"/>
+            <wp:docPr id="1119870062" name="图片 1"/>
+            <wp:cNvGraphicFramePr>
+              <a:graphicFrameLocks xmlns:a="http://schemas.openxmlformats.org/drawingml/2006/main" noChangeAspect="1"/>
+            </wp:cNvGraphicFramePr>
+            <a:graphic xmlns:a="http://schemas.openxmlformats.org/drawingml/2006/main">
+              <a:graphicData uri="http://schemas.openxmlformats.org/drawingml/2006/picture">
+                <pic:pic xmlns:pic="http://schemas.openxmlformats.org/drawingml/2006/picture">
+                  <pic:nvPicPr>
+                    <pic:cNvPr id="0" name="Picture 1"/>
+                    <pic:cNvPicPr>
+                      <a:picLocks noChangeAspect="1" noChangeArrowheads="1"/>
+                    </pic:cNvPicPr>
+                  </pic:nvPicPr>
+                  <pic:blipFill>
+                    <a:blip r:embed="rId12" cstate="print">
+                      <a:extLst>
+                        <a:ext uri="{28A0092B-C50C-407E-A947-70E740481C1C}">
+                          <a14:useLocalDpi xmlns:a14="http://schemas.microsoft.com/office/drawing/2010/main" val="0"/>
+                        </a:ext>
+                      </a:extLst>
+                    </a:blip>
+                    <a:srcRect/>
+                    <a:stretch>
+                      <a:fillRect/>
+                    </a:stretch>
+                  </pic:blipFill>
+                  <pic:spPr bwMode="auto">
+                    <a:xfrm>
+                      <a:off x="0" y="0"/>
+                      <a:ext cx="5269230" cy="4019550"/>
+                    </a:xfrm>
+                    <a:prstGeom prst="rect">
+                      <a:avLst/>
+                    </a:prstGeom>
+                    <a:noFill/>
+                    <a:ln>
+                      <a:noFill/>
+                    </a:ln>
+                  </pic:spPr>
+                </pic:pic>
+              </a:graphicData>
+            </a:graphic>
+          </wp:inline>
+        </w:drawing>
+      </w:r>
+    </w:p>
+    <w:p>
+      <w:pPr>
+        <w:pStyle w:val="af"/>
+        <w:ind w:left="360"/>
+        <w:rPr>
+          <w:rStyle w:val="ac"/>
+          <w:rFonts w:hint="eastAsia"/>
+          <w:b w:val="0"/>
+          <w:bCs w:val="0"/>
+        </w:rPr>
+      </w:pPr>
+      <w:r>
+        <w:rPr>
+          <w:rStyle w:val="ac"/>
+          <w:rFonts w:hint="eastAsia"/>
+          <w:b w:val="0"/>
+          <w:bCs w:val="0"/>
+        </w:rPr>
+        <w:t>对三种不同的CNN模型进行对比试验后，我们得到了这些模型在测试集上的准确率、混淆矩阵和Kappa系数：</w:t>
       </w:r>
     </w:p>
     <w:p>
@@ -2152,50 +2922,6 @@
           <w:rFonts w:hint="eastAsia"/>
           <w:b w:val="0"/>
           <w:bCs w:val="0"/>
-          <w:color w:val="FF0000"/>
-        </w:rPr>
-      </w:pPr>
-      <w:r>
-        <w:rPr>
-          <w:rStyle w:val="ac"/>
-          <w:rFonts w:hint="eastAsia"/>
-          <w:b w:val="0"/>
-          <w:bCs w:val="0"/>
-          <w:color w:val="FF0000"/>
-        </w:rPr>
-        <w:t>./training_record文件夹下有三个模型文件夹，prototype是初始化之前，with_weight_init是初始化之后，.csv文件里是数据</w:t>
-      </w:r>
-    </w:p>
-    <w:p>
-      <w:pPr>
-        <w:pStyle w:val="af"/>
-        <w:ind w:left="360"/>
-        <w:rPr>
-          <w:rStyle w:val="ac"/>
-          <w:rFonts w:hint="eastAsia"/>
-          <w:b w:val="0"/>
-          <w:bCs w:val="0"/>
-        </w:rPr>
-      </w:pPr>
-      <w:r>
-        <w:rPr>
-          <w:rStyle w:val="ac"/>
-          <w:rFonts w:hint="eastAsia"/>
-          <w:b w:val="0"/>
-          <w:bCs w:val="0"/>
-        </w:rPr>
-        <w:t>对三种不同的CNN模型进行对比试验后，我们得到了这些模型在测试集上的准确率、混淆矩阵和Kappa系数：</w:t>
-      </w:r>
-    </w:p>
-    <w:p>
-      <w:pPr>
-        <w:pStyle w:val="af"/>
-        <w:ind w:left="360"/>
-        <w:jc w:val="center"/>
-        <w:rPr>
-          <w:rStyle w:val="ac"/>
-          <w:b w:val="0"/>
-          <w:bCs w:val="0"/>
         </w:rPr>
       </w:pPr>
       <w:r>
@@ -2207,6 +2933,7 @@
           <w:noProof/>
           <w:color w:val="FF0000"/>
         </w:rPr>
+        <w:lastRenderedPageBreak/>
         <w:drawing>
           <wp:inline distT="0" distB="0" distL="0" distR="0" wp14:anchorId="3DB55054" wp14:editId="3103B712">
             <wp:extent cx="5269230" cy="4178300"/>
@@ -2225,7 +2952,7 @@
                     </pic:cNvPicPr>
                   </pic:nvPicPr>
                   <pic:blipFill>
-                    <a:blip r:embed="rId12" cstate="print">
+                    <a:blip r:embed="rId13" cstate="print">
                       <a:extLst>
                         <a:ext uri="{28A0092B-C50C-407E-A947-70E740481C1C}">
                           <a14:useLocalDpi xmlns:a14="http://schemas.microsoft.com/office/drawing/2010/main" val="0"/>
@@ -2275,7 +3002,107 @@
           <w:b w:val="0"/>
           <w:bCs w:val="0"/>
         </w:rPr>
-        <w:t>对上述图表数据进行分析，我们可以得出结论：ResNeXt-CBAM模型在当前任务上表现最好。VGG16模型由于没有引进残差学习方法，模型深度对模型训练造成了一定的阻碍，难以有效优化；另外，VGG16模型的参数量过大，模型复杂度高，有很大的过拟合风险。ResNet50模型相较于VGG16在效果上改善明显，但应对噪声和背景干扰的能力逊于ResNeXt-CBAM。由于引入了自注意力机制，ResNeXt-CBAM在当前任务中可以将注意力更多地放在叶片的形状与纹理上，对不同类别图像的特征提取能力更强，因此在当前任务上表现更优。在背景与目标叶片的区别较小、背景复杂的测试用例上，ResNeXt-CBAM模型的预测准确率也高于剩余两种模型。基于上述论证，我们选择ResNeXt-CBAM模型做后续实验，以对其进行进一步优化。</w:t>
+        <w:t>对上述图表数据进行分析，我们可以得出结论：</w:t>
+      </w:r>
+      <w:proofErr w:type="spellStart"/>
+      <w:r>
+        <w:rPr>
+          <w:rStyle w:val="ac"/>
+          <w:rFonts w:hint="eastAsia"/>
+          <w:b w:val="0"/>
+          <w:bCs w:val="0"/>
+        </w:rPr>
+        <w:t>ResNeXt</w:t>
+      </w:r>
+      <w:proofErr w:type="spellEnd"/>
+      <w:r>
+        <w:rPr>
+          <w:rStyle w:val="ac"/>
+          <w:rFonts w:hint="eastAsia"/>
+          <w:b w:val="0"/>
+          <w:bCs w:val="0"/>
+        </w:rPr>
+        <w:t>-CBAM模型在当前任务上表现最好。VGG16模型由于没有引进残差学习方法，模型深度对模型训练造成了一定的阻碍，难以有效优化；另外，VGG16模型的参数量过大，模型复杂度高，有很大的过拟合风险。ResNet50模型相较于VGG16在效果上改善明显，但应对噪声和背景干扰的能力逊于</w:t>
+      </w:r>
+      <w:proofErr w:type="spellStart"/>
+      <w:r>
+        <w:rPr>
+          <w:rStyle w:val="ac"/>
+          <w:rFonts w:hint="eastAsia"/>
+          <w:b w:val="0"/>
+          <w:bCs w:val="0"/>
+        </w:rPr>
+        <w:t>ResNeXt</w:t>
+      </w:r>
+      <w:proofErr w:type="spellEnd"/>
+      <w:r>
+        <w:rPr>
+          <w:rStyle w:val="ac"/>
+          <w:rFonts w:hint="eastAsia"/>
+          <w:b w:val="0"/>
+          <w:bCs w:val="0"/>
+        </w:rPr>
+        <w:t>-CBAM。由于引入了自注意力机制，</w:t>
+      </w:r>
+      <w:proofErr w:type="spellStart"/>
+      <w:r>
+        <w:rPr>
+          <w:rStyle w:val="ac"/>
+          <w:rFonts w:hint="eastAsia"/>
+          <w:b w:val="0"/>
+          <w:bCs w:val="0"/>
+        </w:rPr>
+        <w:t>ResNeXt</w:t>
+      </w:r>
+      <w:proofErr w:type="spellEnd"/>
+      <w:r>
+        <w:rPr>
+          <w:rStyle w:val="ac"/>
+          <w:rFonts w:hint="eastAsia"/>
+          <w:b w:val="0"/>
+          <w:bCs w:val="0"/>
+        </w:rPr>
+        <w:t>-CBAM在当前任务中可以将注意力更多地放在叶片的形状与纹理上，对不同类别图像的特征提取能力更强，因此在当前任务上表现更优。在背景与目标叶片的区别较小、背景复杂的测试用例上，</w:t>
+      </w:r>
+      <w:proofErr w:type="spellStart"/>
+      <w:r>
+        <w:rPr>
+          <w:rStyle w:val="ac"/>
+          <w:rFonts w:hint="eastAsia"/>
+          <w:b w:val="0"/>
+          <w:bCs w:val="0"/>
+        </w:rPr>
+        <w:t>ResNeXt</w:t>
+      </w:r>
+      <w:proofErr w:type="spellEnd"/>
+      <w:r>
+        <w:rPr>
+          <w:rStyle w:val="ac"/>
+          <w:rFonts w:hint="eastAsia"/>
+          <w:b w:val="0"/>
+          <w:bCs w:val="0"/>
+        </w:rPr>
+        <w:t>-CBAM模型的预测准确率也高于剩余两种模型。基于上述论证，我们选择</w:t>
+      </w:r>
+      <w:proofErr w:type="spellStart"/>
+      <w:r>
+        <w:rPr>
+          <w:rStyle w:val="ac"/>
+          <w:rFonts w:hint="eastAsia"/>
+          <w:b w:val="0"/>
+          <w:bCs w:val="0"/>
+        </w:rPr>
+        <w:t>ResNeXt</w:t>
+      </w:r>
+      <w:proofErr w:type="spellEnd"/>
+      <w:r>
+        <w:rPr>
+          <w:rStyle w:val="ac"/>
+          <w:rFonts w:hint="eastAsia"/>
+          <w:b w:val="0"/>
+          <w:bCs w:val="0"/>
+        </w:rPr>
+        <w:t>-CBAM模型做后续实验，以对其进行进一步优化。</w:t>
       </w:r>
     </w:p>
     <w:p>
@@ -2293,14 +3120,45 @@
           <w:bCs w:val="0"/>
         </w:rPr>
       </w:pPr>
-      <w:r>
-        <w:rPr>
-          <w:rStyle w:val="ac"/>
-          <w:rFonts w:hint="eastAsia"/>
-          <w:b w:val="0"/>
-          <w:bCs w:val="0"/>
-        </w:rPr>
-        <w:t>ResNeXt-CBAM模型超参数搜索实验</w:t>
+      <w:proofErr w:type="spellStart"/>
+      <w:r>
+        <w:rPr>
+          <w:rStyle w:val="ac"/>
+          <w:rFonts w:hint="eastAsia"/>
+          <w:b w:val="0"/>
+          <w:bCs w:val="0"/>
+        </w:rPr>
+        <w:t>ResNeXt</w:t>
+      </w:r>
+      <w:proofErr w:type="spellEnd"/>
+      <w:r>
+        <w:rPr>
+          <w:rStyle w:val="ac"/>
+          <w:rFonts w:hint="eastAsia"/>
+          <w:b w:val="0"/>
+          <w:bCs w:val="0"/>
+        </w:rPr>
+        <w:t>-CBAM</w:t>
+      </w:r>
+      <w:proofErr w:type="gramStart"/>
+      <w:r>
+        <w:rPr>
+          <w:rStyle w:val="ac"/>
+          <w:rFonts w:hint="eastAsia"/>
+          <w:b w:val="0"/>
+          <w:bCs w:val="0"/>
+        </w:rPr>
+        <w:t>模型超</w:t>
+      </w:r>
+      <w:proofErr w:type="gramEnd"/>
+      <w:r>
+        <w:rPr>
+          <w:rStyle w:val="ac"/>
+          <w:rFonts w:hint="eastAsia"/>
+          <w:b w:val="0"/>
+          <w:bCs w:val="0"/>
+        </w:rPr>
+        <w:t>参数搜索实验</w:t>
       </w:r>
     </w:p>
     <w:p>
@@ -2322,7 +3180,27 @@
           <w:b w:val="0"/>
           <w:bCs w:val="0"/>
         </w:rPr>
-        <w:t>在模型超参数搜索实验中，我们对比使用了SSA搜索算法、TPE搜索算法。下表为模型的待搜索超参数以及其取值范围：</w:t>
+        <w:t>在</w:t>
+      </w:r>
+      <w:proofErr w:type="gramStart"/>
+      <w:r>
+        <w:rPr>
+          <w:rStyle w:val="ac"/>
+          <w:rFonts w:hint="eastAsia"/>
+          <w:b w:val="0"/>
+          <w:bCs w:val="0"/>
+        </w:rPr>
+        <w:t>模型超</w:t>
+      </w:r>
+      <w:proofErr w:type="gramEnd"/>
+      <w:r>
+        <w:rPr>
+          <w:rStyle w:val="ac"/>
+          <w:rFonts w:hint="eastAsia"/>
+          <w:b w:val="0"/>
+          <w:bCs w:val="0"/>
+        </w:rPr>
+        <w:t>参数搜索实验中，我们对比使用了SSA搜索算法、TPE搜索算法。下表为模型的待搜索超参数以及其取值范围：</w:t>
       </w:r>
     </w:p>
     <w:tbl>
@@ -2493,6 +3371,7 @@
                 <w14:ligatures w14:val="none"/>
               </w:rPr>
             </w:pPr>
+            <w:proofErr w:type="spellStart"/>
             <w:r>
               <w:rPr>
                 <w:rFonts w:ascii="Times New Roman" w:hAnsi="Times New Roman"/>
@@ -2513,6 +3392,7 @@
               </w:rPr>
               <w:t>_rate</w:t>
             </w:r>
+            <w:proofErr w:type="spellEnd"/>
           </w:p>
         </w:tc>
         <w:tc>
@@ -2695,7 +3575,6 @@
                 <w:szCs w:val="20"/>
                 <w14:ligatures w14:val="none"/>
               </w:rPr>
-              <w:lastRenderedPageBreak/>
               <w:t>Adam</w:t>
             </w:r>
             <w:r>
@@ -2852,6 +3731,7 @@
               </w:rPr>
               <w:t>Adam</w:t>
             </w:r>
+            <w:proofErr w:type="gramStart"/>
             <w:r>
               <w:rPr>
                 <w:rFonts w:ascii="宋体" w:eastAsia="宋体" w:hAnsi="宋体" w:cs="宋体" w:hint="eastAsia"/>
@@ -2862,6 +3742,7 @@
               </w:rPr>
               <w:t>二阶矩衰减系数</w:t>
             </w:r>
+            <w:proofErr w:type="gramEnd"/>
           </w:p>
         </w:tc>
         <w:tc>
@@ -3263,6 +4144,7 @@
                 <w14:ligatures w14:val="none"/>
               </w:rPr>
             </w:pPr>
+            <w:proofErr w:type="spellStart"/>
             <w:r>
               <w:rPr>
                 <w:rFonts w:asciiTheme="minorEastAsia" w:hAnsiTheme="minorEastAsia" w:hint="eastAsia"/>
@@ -3273,6 +4155,7 @@
               </w:rPr>
               <w:t>dropout_rate</w:t>
             </w:r>
+            <w:proofErr w:type="spellEnd"/>
           </w:p>
         </w:tc>
         <w:tc>
@@ -3638,6 +4521,7 @@
                 <w14:ligatures w14:val="none"/>
               </w:rPr>
             </w:pPr>
+            <w:proofErr w:type="spellStart"/>
             <w:r>
               <w:rPr>
                 <w:rFonts w:asciiTheme="minorEastAsia" w:hAnsiTheme="minorEastAsia" w:hint="eastAsia"/>
@@ -3648,6 +4532,7 @@
               </w:rPr>
               <w:t>SEBlock</w:t>
             </w:r>
+            <w:proofErr w:type="spellEnd"/>
             <w:r>
               <w:rPr>
                 <w:rFonts w:ascii="宋体" w:eastAsia="宋体" w:hAnsi="宋体" w:cs="宋体" w:hint="eastAsia"/>
@@ -3675,6 +4560,7 @@
                 <w14:ligatures w14:val="none"/>
               </w:rPr>
             </w:pPr>
+            <w:proofErr w:type="spellStart"/>
             <w:r>
               <w:rPr>
                 <w:rFonts w:asciiTheme="minorEastAsia" w:eastAsia="Times New Roman" w:hAnsiTheme="minorEastAsia"/>
@@ -3685,6 +4571,7 @@
               </w:rPr>
               <w:t>SE_reduction_ratio</w:t>
             </w:r>
+            <w:proofErr w:type="spellEnd"/>
           </w:p>
         </w:tc>
         <w:tc>
@@ -3819,6 +4706,7 @@
                 <w14:ligatures w14:val="none"/>
               </w:rPr>
             </w:pPr>
+            <w:proofErr w:type="spellStart"/>
             <w:r>
               <w:rPr>
                 <w:rFonts w:asciiTheme="minorEastAsia" w:eastAsia="Times New Roman" w:hAnsiTheme="minorEastAsia"/>
@@ -3829,6 +4717,7 @@
               </w:rPr>
               <w:t>SA_kernel_size</w:t>
             </w:r>
+            <w:proofErr w:type="spellEnd"/>
           </w:p>
         </w:tc>
         <w:tc>
@@ -3929,6 +4818,7 @@
           <w:b w:val="0"/>
           <w:bCs w:val="0"/>
         </w:rPr>
+        <w:lastRenderedPageBreak/>
         <w:t>通过两种搜索算法对比，我们选择TPE搜索算法对超参数进行优化。由上表可知，候选超参数有离散型，也有连续性，而TPE算法对于混合型搜索空间更为友好。另外，SSA算法在处理每一维取值范围窄、搜索空间维数较高时表现一般。</w:t>
       </w:r>
     </w:p>
@@ -4010,7 +4900,7 @@
                     </pic:cNvPicPr>
                   </pic:nvPicPr>
                   <pic:blipFill>
-                    <a:blip r:embed="rId13" cstate="print">
+                    <a:blip r:embed="rId14" cstate="print">
                       <a:extLst>
                         <a:ext uri="{28A0092B-C50C-407E-A947-70E740481C1C}">
                           <a14:useLocalDpi xmlns:a14="http://schemas.microsoft.com/office/drawing/2010/main" val="0"/>
@@ -4103,7 +4993,6 @@
           <w:bCs w:val="0"/>
           <w:noProof/>
         </w:rPr>
-        <w:lastRenderedPageBreak/>
         <w:drawing>
           <wp:inline distT="0" distB="0" distL="0" distR="0" wp14:anchorId="7B421F6C" wp14:editId="32BC6B3F">
             <wp:extent cx="5274310" cy="2562860"/>
@@ -4122,7 +5011,7 @@
                     </pic:cNvPicPr>
                   </pic:nvPicPr>
                   <pic:blipFill>
-                    <a:blip r:embed="rId14" cstate="print">
+                    <a:blip r:embed="rId15" cstate="print">
                       <a:extLst>
                         <a:ext uri="{28A0092B-C50C-407E-A947-70E740481C1C}">
                           <a14:useLocalDpi xmlns:a14="http://schemas.microsoft.com/office/drawing/2010/main" val="0"/>
@@ -4364,6 +5253,7 @@
                 <w14:ligatures w14:val="none"/>
               </w:rPr>
             </w:pPr>
+            <w:proofErr w:type="spellStart"/>
             <w:r>
               <w:rPr>
                 <w:rFonts w:ascii="Times New Roman" w:hAnsi="Times New Roman"/>
@@ -4384,6 +5274,7 @@
               </w:rPr>
               <w:t>_rate</w:t>
             </w:r>
+            <w:proofErr w:type="spellEnd"/>
           </w:p>
         </w:tc>
         <w:tc>
@@ -4665,6 +5556,7 @@
               </w:rPr>
               <w:t>Adam</w:t>
             </w:r>
+            <w:proofErr w:type="gramStart"/>
             <w:r>
               <w:rPr>
                 <w:rFonts w:ascii="宋体" w:eastAsia="宋体" w:hAnsi="宋体" w:cs="宋体" w:hint="eastAsia"/>
@@ -4675,6 +5567,7 @@
               </w:rPr>
               <w:t>二阶矩衰减系数</w:t>
             </w:r>
+            <w:proofErr w:type="gramEnd"/>
           </w:p>
         </w:tc>
         <w:tc>
@@ -4990,6 +5883,7 @@
                 <w:szCs w:val="20"/>
                 <w14:ligatures w14:val="none"/>
               </w:rPr>
+              <w:lastRenderedPageBreak/>
               <w:t>dropout</w:t>
             </w:r>
             <w:r>
@@ -5019,6 +5913,7 @@
                 <w14:ligatures w14:val="none"/>
               </w:rPr>
             </w:pPr>
+            <w:proofErr w:type="spellStart"/>
             <w:r>
               <w:rPr>
                 <w:rFonts w:asciiTheme="minorEastAsia" w:hAnsiTheme="minorEastAsia" w:hint="eastAsia"/>
@@ -5029,6 +5924,7 @@
               </w:rPr>
               <w:t>dropout_rate</w:t>
             </w:r>
+            <w:proofErr w:type="spellEnd"/>
           </w:p>
         </w:tc>
         <w:tc>
@@ -5345,6 +6241,7 @@
                 <w14:ligatures w14:val="none"/>
               </w:rPr>
             </w:pPr>
+            <w:proofErr w:type="spellStart"/>
             <w:r>
               <w:rPr>
                 <w:rFonts w:asciiTheme="minorEastAsia" w:hAnsiTheme="minorEastAsia" w:hint="eastAsia"/>
@@ -5355,6 +6252,7 @@
               </w:rPr>
               <w:t>SEBlock</w:t>
             </w:r>
+            <w:proofErr w:type="spellEnd"/>
             <w:r>
               <w:rPr>
                 <w:rFonts w:ascii="宋体" w:eastAsia="宋体" w:hAnsi="宋体" w:cs="宋体" w:hint="eastAsia"/>
@@ -5382,6 +6280,7 @@
                 <w14:ligatures w14:val="none"/>
               </w:rPr>
             </w:pPr>
+            <w:proofErr w:type="spellStart"/>
             <w:r>
               <w:rPr>
                 <w:rFonts w:asciiTheme="minorEastAsia" w:eastAsia="Times New Roman" w:hAnsiTheme="minorEastAsia"/>
@@ -5392,6 +6291,7 @@
               </w:rPr>
               <w:t>SE_reduction_ratio</w:t>
             </w:r>
+            <w:proofErr w:type="spellEnd"/>
           </w:p>
         </w:tc>
         <w:tc>
@@ -5506,6 +6406,7 @@
                 <w14:ligatures w14:val="none"/>
               </w:rPr>
             </w:pPr>
+            <w:proofErr w:type="spellStart"/>
             <w:r>
               <w:rPr>
                 <w:rFonts w:asciiTheme="minorEastAsia" w:eastAsia="Times New Roman" w:hAnsiTheme="minorEastAsia"/>
@@ -5516,6 +6417,7 @@
               </w:rPr>
               <w:t>SA_kernel_size</w:t>
             </w:r>
+            <w:proofErr w:type="spellEnd"/>
           </w:p>
         </w:tc>
         <w:tc>
@@ -5608,14 +6510,25 @@
           <w:bCs w:val="0"/>
         </w:rPr>
       </w:pPr>
-      <w:r>
-        <w:rPr>
-          <w:rStyle w:val="ac"/>
-          <w:rFonts w:hint="eastAsia"/>
-          <w:b w:val="0"/>
-          <w:bCs w:val="0"/>
-        </w:rPr>
-        <w:t>ResNeXt-CBAM模型优化实验与有效性验证</w:t>
+      <w:proofErr w:type="spellStart"/>
+      <w:r>
+        <w:rPr>
+          <w:rStyle w:val="ac"/>
+          <w:rFonts w:hint="eastAsia"/>
+          <w:b w:val="0"/>
+          <w:bCs w:val="0"/>
+        </w:rPr>
+        <w:t>ResNeXt</w:t>
+      </w:r>
+      <w:proofErr w:type="spellEnd"/>
+      <w:r>
+        <w:rPr>
+          <w:rStyle w:val="ac"/>
+          <w:rFonts w:hint="eastAsia"/>
+          <w:b w:val="0"/>
+          <w:bCs w:val="0"/>
+        </w:rPr>
+        <w:t>-CBAM模型优化实验与有效性验证</w:t>
       </w:r>
     </w:p>
     <w:p>
@@ -5637,7 +6550,27 @@
           <w:b w:val="0"/>
           <w:bCs w:val="0"/>
         </w:rPr>
-        <w:t>以下是ResNeXt-CBAM模型在50轮深度训练中的训练曲线与训练结果：</w:t>
+        <w:t>以下是</w:t>
+      </w:r>
+      <w:proofErr w:type="spellStart"/>
+      <w:r>
+        <w:rPr>
+          <w:rStyle w:val="ac"/>
+          <w:rFonts w:hint="eastAsia"/>
+          <w:b w:val="0"/>
+          <w:bCs w:val="0"/>
+        </w:rPr>
+        <w:t>ResNeXt</w:t>
+      </w:r>
+      <w:proofErr w:type="spellEnd"/>
+      <w:r>
+        <w:rPr>
+          <w:rStyle w:val="ac"/>
+          <w:rFonts w:hint="eastAsia"/>
+          <w:b w:val="0"/>
+          <w:bCs w:val="0"/>
+        </w:rPr>
+        <w:t>-CBAM模型在50轮深度训练中的训练曲线与训练结果：</w:t>
       </w:r>
     </w:p>
     <w:p>
@@ -5677,7 +6610,7 @@
                     </pic:cNvPicPr>
                   </pic:nvPicPr>
                   <pic:blipFill>
-                    <a:blip r:embed="rId15" cstate="print">
+                    <a:blip r:embed="rId16" cstate="print">
                       <a:extLst>
                         <a:ext uri="{28A0092B-C50C-407E-A947-70E740481C1C}">
                           <a14:useLocalDpi xmlns:a14="http://schemas.microsoft.com/office/drawing/2010/main" val="0"/>
@@ -5782,7 +6715,27 @@
           <w:b w:val="0"/>
           <w:bCs w:val="0"/>
         </w:rPr>
-        <w:t>为了使训练后的ResNeXt-CBAM能够在更为复杂的图像上同样表现优异，我们同时训练了一个YOLOv8-n模型，用于对图像中的番茄叶片目标进行检测。</w:t>
+        <w:t>为了使训练后的</w:t>
+      </w:r>
+      <w:proofErr w:type="spellStart"/>
+      <w:r>
+        <w:rPr>
+          <w:rStyle w:val="ac"/>
+          <w:rFonts w:hint="eastAsia"/>
+          <w:b w:val="0"/>
+          <w:bCs w:val="0"/>
+        </w:rPr>
+        <w:t>ResNeXt</w:t>
+      </w:r>
+      <w:proofErr w:type="spellEnd"/>
+      <w:r>
+        <w:rPr>
+          <w:rStyle w:val="ac"/>
+          <w:rFonts w:hint="eastAsia"/>
+          <w:b w:val="0"/>
+          <w:bCs w:val="0"/>
+        </w:rPr>
+        <w:t>-CBAM能够在更为复杂的图像上同样表现优异，我们同时训练了一个YOLOv8-n模型，用于对图像中的番茄叶片目标进行检测。</w:t>
       </w:r>
     </w:p>
     <w:p>
@@ -5801,7 +6754,6 @@
           <w:b w:val="0"/>
           <w:bCs w:val="0"/>
         </w:rPr>
-        <w:lastRenderedPageBreak/>
         <w:tab/>
       </w:r>
       <w:r>
@@ -5811,7 +6763,27 @@
           <w:b w:val="0"/>
           <w:bCs w:val="0"/>
         </w:rPr>
-        <w:t>YOLO是一种常用的图像目标检测模型架构，其基本工作原理是判断输入图像中是否存在目标对象，并使用矩形框紧确地框选出可能是目标的物体，并标注出该物体是目标的可能性。在本研究中，我们选择了1136张形态各异的番茄叶片图像，并手动框选出图像中的目标，并将图像与目标位置作为训练数据送入YOLOv8-n模型进行训练。在进行100轮训练之后，YOLOv8-n模型已经可以较为精确地框选出验证图像中的目标。下图展示了训练后的YOLO模型对一些验证图像中目标的检测情况：</w:t>
+        <w:t>YOLO是一种常用的图像目标检测模型架构，其基本工作原理是判断输入图像中是否存在目标对象，并使用</w:t>
+      </w:r>
+      <w:proofErr w:type="gramStart"/>
+      <w:r>
+        <w:rPr>
+          <w:rStyle w:val="ac"/>
+          <w:rFonts w:hint="eastAsia"/>
+          <w:b w:val="0"/>
+          <w:bCs w:val="0"/>
+        </w:rPr>
+        <w:t>矩形框紧确地</w:t>
+      </w:r>
+      <w:proofErr w:type="gramEnd"/>
+      <w:r>
+        <w:rPr>
+          <w:rStyle w:val="ac"/>
+          <w:rFonts w:hint="eastAsia"/>
+          <w:b w:val="0"/>
+          <w:bCs w:val="0"/>
+        </w:rPr>
+        <w:t>框选出可能是目标的物体，并标注出该物体是目标的可能性。在本研究中，我们选择了1136张形态各异的番茄叶片图像，并手动框选出图像中的目标，并将图像与目标位置作为训练数据送入YOLOv8-n模型进行训练。在进行100轮训练之后，YOLOv8-n模型已经可以较为精确地框选出验证图像中的目标。下图展示了训练后的YOLO模型对一些验证图像中目标的检测情况：</w:t>
       </w:r>
     </w:p>
     <w:p>
@@ -5831,6 +6803,7 @@
           <w:bCs w:val="0"/>
           <w:noProof/>
         </w:rPr>
+        <w:lastRenderedPageBreak/>
         <w:drawing>
           <wp:inline distT="0" distB="0" distL="0" distR="0" wp14:anchorId="016B10DB" wp14:editId="0372412F">
             <wp:extent cx="3181350" cy="3181350"/>
@@ -5849,7 +6822,7 @@
                     </pic:cNvPicPr>
                   </pic:nvPicPr>
                   <pic:blipFill>
-                    <a:blip r:embed="rId16" cstate="print">
+                    <a:blip r:embed="rId17" cstate="print">
                       <a:extLst>
                         <a:ext uri="{28A0092B-C50C-407E-A947-70E740481C1C}">
                           <a14:useLocalDpi xmlns:a14="http://schemas.microsoft.com/office/drawing/2010/main" val="0"/>
@@ -5899,14 +6872,34 @@
           <w:b w:val="0"/>
           <w:bCs w:val="0"/>
         </w:rPr>
-        <w:t>通过ResNeXt-CBAM和YOLO模型的组合使用，研究得到的模型得以适用于更大的应用场景。以下是组合模型的基本工作原理图：</w:t>
+        <w:t>通过</w:t>
+      </w:r>
+      <w:proofErr w:type="spellStart"/>
+      <w:r>
+        <w:rPr>
+          <w:rStyle w:val="ac"/>
+          <w:rFonts w:hint="eastAsia"/>
+          <w:b w:val="0"/>
+          <w:bCs w:val="0"/>
+        </w:rPr>
+        <w:t>ResNeXt</w:t>
+      </w:r>
+      <w:proofErr w:type="spellEnd"/>
+      <w:r>
+        <w:rPr>
+          <w:rStyle w:val="ac"/>
+          <w:rFonts w:hint="eastAsia"/>
+          <w:b w:val="0"/>
+          <w:bCs w:val="0"/>
+        </w:rPr>
+        <w:t>-CBAM和YOLO模型的组合使用，研究得到的模型得以适用于更大的应用场景。以下是组合模型的基本工作原理图：</w:t>
       </w:r>
     </w:p>
     <w:p>
       <w:pPr>
         <w:pStyle w:val="af"/>
         <w:ind w:left="360"/>
-        <w:jc w:val="center"/>
+        <w:jc w:val="right"/>
         <w:rPr>
           <w:rStyle w:val="ac"/>
           <w:rFonts w:hint="eastAsia"/>
@@ -5921,9 +6914,57 @@
           <w:rFonts w:hint="eastAsia"/>
           <w:b w:val="0"/>
           <w:bCs w:val="0"/>
+          <w:noProof/>
           <w:color w:val="FF0000"/>
         </w:rPr>
-        <w:t>插入工作原理图，先不急</w:t>
+        <w:drawing>
+          <wp:inline distT="0" distB="0" distL="0" distR="0" wp14:anchorId="4C7E949C" wp14:editId="2AA9B0B2">
+            <wp:extent cx="5246370" cy="1158875"/>
+            <wp:effectExtent l="0" t="0" r="0" b="3175"/>
+            <wp:docPr id="1540909576" name="图片 1"/>
+            <wp:cNvGraphicFramePr>
+              <a:graphicFrameLocks xmlns:a="http://schemas.openxmlformats.org/drawingml/2006/main" noChangeAspect="1"/>
+            </wp:cNvGraphicFramePr>
+            <a:graphic xmlns:a="http://schemas.openxmlformats.org/drawingml/2006/main">
+              <a:graphicData uri="http://schemas.openxmlformats.org/drawingml/2006/picture">
+                <pic:pic xmlns:pic="http://schemas.openxmlformats.org/drawingml/2006/picture">
+                  <pic:nvPicPr>
+                    <pic:cNvPr id="0" name="Picture 1"/>
+                    <pic:cNvPicPr>
+                      <a:picLocks noChangeAspect="1" noChangeArrowheads="1"/>
+                    </pic:cNvPicPr>
+                  </pic:nvPicPr>
+                  <pic:blipFill>
+                    <a:blip r:embed="rId18" cstate="print">
+                      <a:extLst>
+                        <a:ext uri="{28A0092B-C50C-407E-A947-70E740481C1C}">
+                          <a14:useLocalDpi xmlns:a14="http://schemas.microsoft.com/office/drawing/2010/main" val="0"/>
+                        </a:ext>
+                      </a:extLst>
+                    </a:blip>
+                    <a:srcRect/>
+                    <a:stretch>
+                      <a:fillRect/>
+                    </a:stretch>
+                  </pic:blipFill>
+                  <pic:spPr bwMode="auto">
+                    <a:xfrm>
+                      <a:off x="0" y="0"/>
+                      <a:ext cx="5246370" cy="1158875"/>
+                    </a:xfrm>
+                    <a:prstGeom prst="rect">
+                      <a:avLst/>
+                    </a:prstGeom>
+                    <a:noFill/>
+                    <a:ln>
+                      <a:noFill/>
+                    </a:ln>
+                  </pic:spPr>
+                </pic:pic>
+              </a:graphicData>
+            </a:graphic>
+          </wp:inline>
+        </w:drawing>
       </w:r>
     </w:p>
     <w:p>
@@ -5950,7 +6991,67 @@
           <w:b w:val="0"/>
           <w:bCs w:val="0"/>
         </w:rPr>
-        <w:t>使用YOLOv8-n识别待预测图像中的目标并将其裁剪，将裁剪后的对象再送进ResNeXt-CBAM模型进行预测，可以有效排除ResNeXt-CBAM模型因背景图像干扰造成的错误，提高了整个模型预测的鲁棒性，使得模型可以在更广泛的应用场景工作。</w:t>
+        <w:t>使用YOLOv8-n识别</w:t>
+      </w:r>
+      <w:proofErr w:type="gramStart"/>
+      <w:r>
+        <w:rPr>
+          <w:rStyle w:val="ac"/>
+          <w:rFonts w:hint="eastAsia"/>
+          <w:b w:val="0"/>
+          <w:bCs w:val="0"/>
+        </w:rPr>
+        <w:t>待预测</w:t>
+      </w:r>
+      <w:proofErr w:type="gramEnd"/>
+      <w:r>
+        <w:rPr>
+          <w:rStyle w:val="ac"/>
+          <w:rFonts w:hint="eastAsia"/>
+          <w:b w:val="0"/>
+          <w:bCs w:val="0"/>
+        </w:rPr>
+        <w:t>图像中的目标并将其裁剪，将裁剪后的对象再送进</w:t>
+      </w:r>
+      <w:proofErr w:type="spellStart"/>
+      <w:r>
+        <w:rPr>
+          <w:rStyle w:val="ac"/>
+          <w:rFonts w:hint="eastAsia"/>
+          <w:b w:val="0"/>
+          <w:bCs w:val="0"/>
+        </w:rPr>
+        <w:t>ResNeXt</w:t>
+      </w:r>
+      <w:proofErr w:type="spellEnd"/>
+      <w:r>
+        <w:rPr>
+          <w:rStyle w:val="ac"/>
+          <w:rFonts w:hint="eastAsia"/>
+          <w:b w:val="0"/>
+          <w:bCs w:val="0"/>
+        </w:rPr>
+        <w:t>-CBAM模型进行预测，可以有效排除</w:t>
+      </w:r>
+      <w:proofErr w:type="spellStart"/>
+      <w:r>
+        <w:rPr>
+          <w:rStyle w:val="ac"/>
+          <w:rFonts w:hint="eastAsia"/>
+          <w:b w:val="0"/>
+          <w:bCs w:val="0"/>
+        </w:rPr>
+        <w:t>ResNeXt</w:t>
+      </w:r>
+      <w:proofErr w:type="spellEnd"/>
+      <w:r>
+        <w:rPr>
+          <w:rStyle w:val="ac"/>
+          <w:rFonts w:hint="eastAsia"/>
+          <w:b w:val="0"/>
+          <w:bCs w:val="0"/>
+        </w:rPr>
+        <w:t>-CBAM模型因背景图像干扰造成的错误，提高了整个模型预测的鲁棒性，使得模型可以在更广泛的应用场景工作。</w:t>
       </w:r>
     </w:p>
     <w:p>
@@ -5974,7 +7075,47 @@
           <w:b w:val="0"/>
           <w:bCs w:val="0"/>
         </w:rPr>
-        <w:t>事实上，YOLOv8模型自身同时拥有目标检测和图像识别的功能，但我们并没有直接使用YOLOv8对图像进行种类预测，而是对图像识别进行单独建模，使目标检测与图像识别功能解耦，这是考虑到模型功能的可拓展性。想要训练性能优秀的YOLO模型，需要大量带有目标选框的、类型齐全的训练数据，这些数据往往只能由人工标注，这无疑会提高整个模型训练的成本。而若将两个功能独立建模，对于YOLO模型而言，就无需关注训练数据的类型是否齐全，而用于分类的ResNeXt-CBAM模型也无需关注目标选框。当模型功能需要扩展时，我们仅需搜集新类型的图片并送入ResNeXt-CBAM训练，无需再对其进行人工目标选框。综上所述，使用目标检测模型、图像识别模型组合模型再扩展性上更胜一筹。</w:t>
+        <w:t>事实上，YOLOv8模型自身同时拥有目标检测和图像识别的功能，但我们并没有直接使用YOLOv8对图像进行种类预测，而是对图像识别进行单独建模，使目标检测与图像识别功能解耦，这是考虑到模型功能的可拓展性。想要训练性能优秀的YOLO模型，需要大量带有目标选框的、类型齐全的训练数据，这些数据往往只能由人工标注，这无疑会提高整个模型训练的成本。而若将两个功能独立建模，对于YOLO模型而言，就无需关注训练数据的类型是否齐全，而用于分类的</w:t>
+      </w:r>
+      <w:proofErr w:type="spellStart"/>
+      <w:r>
+        <w:rPr>
+          <w:rStyle w:val="ac"/>
+          <w:rFonts w:hint="eastAsia"/>
+          <w:b w:val="0"/>
+          <w:bCs w:val="0"/>
+        </w:rPr>
+        <w:t>ResNeXt</w:t>
+      </w:r>
+      <w:proofErr w:type="spellEnd"/>
+      <w:r>
+        <w:rPr>
+          <w:rStyle w:val="ac"/>
+          <w:rFonts w:hint="eastAsia"/>
+          <w:b w:val="0"/>
+          <w:bCs w:val="0"/>
+        </w:rPr>
+        <w:t>-CBAM模型也无需关注目标选框。当模型功能需要扩展时，我们仅需搜集新类型的图片并送入</w:t>
+      </w:r>
+      <w:proofErr w:type="spellStart"/>
+      <w:r>
+        <w:rPr>
+          <w:rStyle w:val="ac"/>
+          <w:rFonts w:hint="eastAsia"/>
+          <w:b w:val="0"/>
+          <w:bCs w:val="0"/>
+        </w:rPr>
+        <w:t>ResNeXt</w:t>
+      </w:r>
+      <w:proofErr w:type="spellEnd"/>
+      <w:r>
+        <w:rPr>
+          <w:rStyle w:val="ac"/>
+          <w:rFonts w:hint="eastAsia"/>
+          <w:b w:val="0"/>
+          <w:bCs w:val="0"/>
+        </w:rPr>
+        <w:t>-CBAM训练，无需再对其进行人工目标选框。综上所述，使用目标检测模型、图像识别模型组合模型再扩展性上更胜一筹。</w:t>
       </w:r>
     </w:p>
     <w:sectPr>

</xml_diff>